<commit_message>
Custom models reference path resides in dll folder for dll build
</commit_message>
<xml_diff>
--- a/Docs/Руководство администратора RaidenEMS.docx
+++ b/Docs/Руководство администратора RaidenEMS.docx
@@ -355,6 +355,13 @@
     </w:p>
     <w:sdt>
       <w:sdtPr>
+        <w:rPr>
+          <w:rFonts w:asciiTheme="minorHAnsi" w:eastAsiaTheme="minorHAnsi" w:hAnsiTheme="minorHAnsi" w:cstheme="minorBidi"/>
+          <w:color w:val="auto"/>
+          <w:sz w:val="22"/>
+          <w:szCs w:val="22"/>
+          <w:lang w:eastAsia="en-US"/>
+        </w:rPr>
         <w:id w:val="-1171637822"/>
         <w:docPartObj>
           <w:docPartGallery w:val="Table of Contents"/>
@@ -363,13 +370,8 @@
       </w:sdtPr>
       <w:sdtEndPr>
         <w:rPr>
-          <w:rFonts w:asciiTheme="minorHAnsi" w:eastAsiaTheme="minorHAnsi" w:hAnsiTheme="minorHAnsi" w:cstheme="minorBidi"/>
           <w:b/>
           <w:bCs/>
-          <w:color w:val="auto"/>
-          <w:sz w:val="22"/>
-          <w:szCs w:val="22"/>
-          <w:lang w:eastAsia="en-US"/>
         </w:rPr>
       </w:sdtEndPr>
       <w:sdtContent>
@@ -465,7 +467,7 @@
                 <w:noProof/>
                 <w:webHidden/>
               </w:rPr>
-              <w:t>2</w:t>
+              <w:t>3</w:t>
             </w:r>
             <w:r>
               <w:rPr>
@@ -551,7 +553,7 @@
                 <w:noProof/>
                 <w:webHidden/>
               </w:rPr>
-              <w:t>2</w:t>
+              <w:t>3</w:t>
             </w:r>
             <w:r>
               <w:rPr>
@@ -637,7 +639,7 @@
                 <w:noProof/>
                 <w:webHidden/>
               </w:rPr>
-              <w:t>3</w:t>
+              <w:t>4</w:t>
             </w:r>
             <w:r>
               <w:rPr>
@@ -731,7 +733,7 @@
                 <w:noProof/>
                 <w:webHidden/>
               </w:rPr>
-              <w:t>3</w:t>
+              <w:t>5</w:t>
             </w:r>
             <w:r>
               <w:rPr>
@@ -2170,6 +2172,36 @@
       </w:r>
       <w:r>
         <w:t>объектом, поэтому выполняется его регистрация.</w:t>
+      </w:r>
+    </w:p>
+    <w:p>
+      <w:pPr>
+        <w:pStyle w:val="a4"/>
+        <w:numPr>
+          <w:ilvl w:val="0"/>
+          <w:numId w:val="1"/>
+        </w:numPr>
+      </w:pPr>
+      <w:r>
+        <w:t xml:space="preserve">Копирование в путь инсталляции исходных текстов библиотеки шаблонов для компиляции пользовательских моделей </w:t>
+      </w:r>
+      <w:r>
+        <w:rPr>
+          <w:lang w:val="en-US"/>
+        </w:rPr>
+        <w:t>RaidenEMS</w:t>
+      </w:r>
+      <w:r>
+        <w:t>/</w:t>
+      </w:r>
+      <w:r>
+        <w:rPr>
+          <w:lang w:val="en-US"/>
+        </w:rPr>
+        <w:t>Reference</w:t>
+      </w:r>
+      <w:r>
+        <w:t>.</w:t>
       </w:r>
     </w:p>
     <w:p>
@@ -4998,8 +5030,10 @@
   </w:compat>
   <w:rsids>
     <w:rsidRoot w:val="00B151FB"/>
+    <w:rsid w:val="000D37EC"/>
     <w:rsid w:val="00416596"/>
     <w:rsid w:val="00B151FB"/>
+    <w:rsid w:val="00B431A6"/>
   </w:rsids>
   <m:mathPr>
     <m:mathFont m:val="Cambria Math"/>

</xml_diff>

<commit_message>
Park parameter Niipt+ errors turned into warnings
</commit_message>
<xml_diff>
--- a/Docs/Руководство администратора RaidenEMS.docx
+++ b/Docs/Руководство администратора RaidenEMS.docx
@@ -157,6 +157,7 @@
           <w:lang w:val="en-US"/>
         </w:rPr>
       </w:pPr>
+      <w:proofErr w:type="spellStart"/>
       <w:r>
         <w:rPr>
           <w:b/>
@@ -167,6 +168,7 @@
         </w:rPr>
         <w:t>RaidenEMS</w:t>
       </w:r>
+      <w:proofErr w:type="spellEnd"/>
     </w:p>
     <w:p>
       <w:pPr>
@@ -405,7 +407,7 @@
           <w:r>
             <w:fldChar w:fldCharType="separate"/>
           </w:r>
-          <w:hyperlink w:anchor="_Toc122107650" w:history="1">
+          <w:hyperlink w:anchor="_Toc124263130" w:history="1">
             <w:r>
               <w:rPr>
                 <w:rStyle w:val="a5"/>
@@ -426,7 +428,7 @@
                 <w:rStyle w:val="a5"/>
                 <w:noProof/>
               </w:rPr>
-              <w:t>Общие сведения</w:t>
+              <w:t>Перечень изменений</w:t>
             </w:r>
             <w:r>
               <w:rPr>
@@ -447,7 +449,7 @@
                 <w:noProof/>
                 <w:webHidden/>
               </w:rPr>
-              <w:instrText xml:space="preserve"> PAGEREF _Toc122107650 \h </w:instrText>
+              <w:instrText xml:space="preserve"> PAGEREF _Toc124263130 \h </w:instrText>
             </w:r>
             <w:r>
               <w:rPr>
@@ -491,7 +493,7 @@
               <w:lang w:eastAsia="ru-RU"/>
             </w:rPr>
           </w:pPr>
-          <w:hyperlink w:anchor="_Toc122107651" w:history="1">
+          <w:hyperlink w:anchor="_Toc124263131" w:history="1">
             <w:r>
               <w:rPr>
                 <w:rStyle w:val="a5"/>
@@ -512,7 +514,7 @@
                 <w:rStyle w:val="a5"/>
                 <w:noProof/>
               </w:rPr>
-              <w:t>Установка</w:t>
+              <w:t>Общие сведения</w:t>
             </w:r>
             <w:r>
               <w:rPr>
@@ -533,7 +535,7 @@
                 <w:noProof/>
                 <w:webHidden/>
               </w:rPr>
-              <w:instrText xml:space="preserve"> PAGEREF _Toc122107651 \h </w:instrText>
+              <w:instrText xml:space="preserve"> PAGEREF _Toc124263131 \h </w:instrText>
             </w:r>
             <w:r>
               <w:rPr>
@@ -577,7 +579,7 @@
               <w:lang w:eastAsia="ru-RU"/>
             </w:rPr>
           </w:pPr>
-          <w:hyperlink w:anchor="_Toc122107652" w:history="1">
+          <w:hyperlink w:anchor="_Toc124263132" w:history="1">
             <w:r>
               <w:rPr>
                 <w:rStyle w:val="a5"/>
@@ -598,7 +600,7 @@
                 <w:rStyle w:val="a5"/>
                 <w:noProof/>
               </w:rPr>
-              <w:t>Отмена установки</w:t>
+              <w:t>Установка</w:t>
             </w:r>
             <w:r>
               <w:rPr>
@@ -619,7 +621,7 @@
                 <w:noProof/>
                 <w:webHidden/>
               </w:rPr>
-              <w:instrText xml:space="preserve"> PAGEREF _Toc122107652 \h </w:instrText>
+              <w:instrText xml:space="preserve"> PAGEREF _Toc124263132 \h </w:instrText>
             </w:r>
             <w:r>
               <w:rPr>
@@ -639,7 +641,7 @@
                 <w:noProof/>
                 <w:webHidden/>
               </w:rPr>
-              <w:t>4</w:t>
+              <w:t>3</w:t>
             </w:r>
             <w:r>
               <w:rPr>
@@ -663,7 +665,7 @@
               <w:lang w:eastAsia="ru-RU"/>
             </w:rPr>
           </w:pPr>
-          <w:hyperlink w:anchor="_Toc122107653" w:history="1">
+          <w:hyperlink w:anchor="_Toc124263133" w:history="1">
             <w:r>
               <w:rPr>
                 <w:rStyle w:val="a5"/>
@@ -684,6 +686,92 @@
                 <w:rStyle w:val="a5"/>
                 <w:noProof/>
               </w:rPr>
+              <w:t>Отмена установки</w:t>
+            </w:r>
+            <w:r>
+              <w:rPr>
+                <w:noProof/>
+                <w:webHidden/>
+              </w:rPr>
+              <w:tab/>
+            </w:r>
+            <w:r>
+              <w:rPr>
+                <w:noProof/>
+                <w:webHidden/>
+              </w:rPr>
+              <w:fldChar w:fldCharType="begin"/>
+            </w:r>
+            <w:r>
+              <w:rPr>
+                <w:noProof/>
+                <w:webHidden/>
+              </w:rPr>
+              <w:instrText xml:space="preserve"> PAGEREF _Toc124263133 \h </w:instrText>
+            </w:r>
+            <w:r>
+              <w:rPr>
+                <w:noProof/>
+                <w:webHidden/>
+              </w:rPr>
+            </w:r>
+            <w:r>
+              <w:rPr>
+                <w:noProof/>
+                <w:webHidden/>
+              </w:rPr>
+              <w:fldChar w:fldCharType="separate"/>
+            </w:r>
+            <w:r>
+              <w:rPr>
+                <w:noProof/>
+                <w:webHidden/>
+              </w:rPr>
+              <w:t>4</w:t>
+            </w:r>
+            <w:r>
+              <w:rPr>
+                <w:noProof/>
+                <w:webHidden/>
+              </w:rPr>
+              <w:fldChar w:fldCharType="end"/>
+            </w:r>
+          </w:hyperlink>
+        </w:p>
+        <w:p>
+          <w:pPr>
+            <w:pStyle w:val="11"/>
+            <w:tabs>
+              <w:tab w:val="left" w:pos="1100"/>
+              <w:tab w:val="right" w:leader="dot" w:pos="9345"/>
+            </w:tabs>
+            <w:rPr>
+              <w:rFonts w:eastAsiaTheme="minorEastAsia"/>
+              <w:noProof/>
+              <w:lang w:eastAsia="ru-RU"/>
+            </w:rPr>
+          </w:pPr>
+          <w:hyperlink w:anchor="_Toc124263134" w:history="1">
+            <w:r>
+              <w:rPr>
+                <w:rStyle w:val="a5"/>
+                <w:noProof/>
+              </w:rPr>
+              <w:t>5</w:t>
+            </w:r>
+            <w:r>
+              <w:rPr>
+                <w:rFonts w:eastAsiaTheme="minorEastAsia"/>
+                <w:noProof/>
+                <w:lang w:eastAsia="ru-RU"/>
+              </w:rPr>
+              <w:tab/>
+            </w:r>
+            <w:r>
+              <w:rPr>
+                <w:rStyle w:val="a5"/>
+                <w:noProof/>
+              </w:rPr>
               <w:t xml:space="preserve">Перечень компонентов, использованных для сборки </w:t>
             </w:r>
             <w:r>
@@ -713,7 +801,7 @@
                 <w:noProof/>
                 <w:webHidden/>
               </w:rPr>
-              <w:instrText xml:space="preserve"> PAGEREF _Toc122107653 \h </w:instrText>
+              <w:instrText xml:space="preserve"> PAGEREF _Toc124263134 \h </w:instrText>
             </w:r>
             <w:r>
               <w:rPr>
@@ -777,11 +865,12 @@
         <w:spacing w:after="120"/>
         <w:ind w:left="431" w:hanging="431"/>
       </w:pPr>
-      <w:bookmarkStart w:id="0" w:name="_Toc122107650"/>
+      <w:bookmarkStart w:id="0" w:name="_Toc124263130"/>
       <w:r>
         <w:lastRenderedPageBreak/>
         <w:t>Перечень изменений</w:t>
       </w:r>
+      <w:bookmarkEnd w:id="0"/>
     </w:p>
     <w:tbl>
       <w:tblPr>
@@ -886,18 +975,21 @@
       <w:pPr>
         <w:pStyle w:val="1"/>
       </w:pPr>
+      <w:bookmarkStart w:id="1" w:name="_Toc124263131"/>
       <w:r>
         <w:t>Общие сведения</w:t>
       </w:r>
-      <w:bookmarkEnd w:id="0"/>
+      <w:bookmarkEnd w:id="1"/>
     </w:p>
     <w:p>
+      <w:proofErr w:type="spellStart"/>
       <w:r>
         <w:rPr>
           <w:lang w:val="en-US"/>
         </w:rPr>
         <w:t>RaidenEMS</w:t>
       </w:r>
+      <w:proofErr w:type="spellEnd"/>
       <w:r>
         <w:t xml:space="preserve"> </w:t>
       </w:r>
@@ -970,12 +1062,14 @@
       <w:r>
         <w:t xml:space="preserve"> Установка </w:t>
       </w:r>
+      <w:proofErr w:type="spellStart"/>
       <w:r>
         <w:rPr>
           <w:lang w:val="en-US"/>
         </w:rPr>
         <w:t>RaidenEMS</w:t>
       </w:r>
+      <w:proofErr w:type="spellEnd"/>
       <w:r>
         <w:t xml:space="preserve"> </w:t>
       </w:r>
@@ -1003,12 +1097,14 @@
       <w:r>
         <w:t xml:space="preserve">уже предусмотрено. При условии установки </w:t>
       </w:r>
+      <w:proofErr w:type="spellStart"/>
       <w:r>
         <w:rPr>
           <w:lang w:val="en-US"/>
         </w:rPr>
         <w:t>RaidenEMS</w:t>
       </w:r>
+      <w:proofErr w:type="spellEnd"/>
       <w:r>
         <w:t xml:space="preserve"> </w:t>
       </w:r>
@@ -1033,12 +1129,14 @@
       <w:r>
         <w:t xml:space="preserve">  </w:t>
       </w:r>
+      <w:proofErr w:type="spellStart"/>
       <w:r>
         <w:rPr>
           <w:lang w:val="en-US"/>
         </w:rPr>
         <w:t>RaidenEMS</w:t>
       </w:r>
+      <w:proofErr w:type="spellEnd"/>
       <w:r>
         <w:t xml:space="preserve"> </w:t>
       </w:r>
@@ -1057,12 +1155,14 @@
       <w:r>
         <w:t xml:space="preserve">и использует его БД в качестве источника исходных данных. Автономная работа </w:t>
       </w:r>
+      <w:proofErr w:type="spellStart"/>
       <w:r>
         <w:rPr>
           <w:lang w:val="en-US"/>
         </w:rPr>
         <w:t>RaidenEMS</w:t>
       </w:r>
+      <w:proofErr w:type="spellEnd"/>
       <w:r>
         <w:t xml:space="preserve"> </w:t>
       </w:r>
@@ -1071,12 +1171,14 @@
       </w:r>
     </w:p>
     <w:p>
+      <w:proofErr w:type="spellStart"/>
       <w:r>
         <w:rPr>
           <w:lang w:val="en-US"/>
         </w:rPr>
         <w:t>RaidenEMS</w:t>
       </w:r>
+      <w:proofErr w:type="spellEnd"/>
       <w:r>
         <w:t xml:space="preserve"> </w:t>
       </w:r>
@@ -1124,34 +1226,38 @@
       <w:pPr>
         <w:pStyle w:val="1"/>
       </w:pPr>
-      <w:bookmarkStart w:id="1" w:name="_Toc122107651"/>
+      <w:bookmarkStart w:id="2" w:name="_Toc124263132"/>
       <w:r>
         <w:t>Установка</w:t>
       </w:r>
-      <w:bookmarkEnd w:id="1"/>
+      <w:bookmarkEnd w:id="2"/>
     </w:p>
     <w:p>
       <w:r>
         <w:t xml:space="preserve">Для установки </w:t>
       </w:r>
+      <w:proofErr w:type="spellStart"/>
       <w:r>
         <w:rPr>
           <w:lang w:val="en-US"/>
         </w:rPr>
         <w:t>RaidenEMS</w:t>
       </w:r>
+      <w:proofErr w:type="spellEnd"/>
       <w:r>
         <w:t xml:space="preserve"> </w:t>
       </w:r>
       <w:r>
         <w:t xml:space="preserve">предусмотрена программа инсталляции </w:t>
       </w:r>
+      <w:proofErr w:type="spellStart"/>
       <w:r>
         <w:rPr>
           <w:lang w:val="en-US"/>
         </w:rPr>
         <w:t>RaidenEMSInstall</w:t>
       </w:r>
+      <w:proofErr w:type="spellEnd"/>
       <w:r>
         <w:t>.</w:t>
       </w:r>
@@ -1235,12 +1341,14 @@
       <w:r>
         <w:t xml:space="preserve">При запуске программа инсталляции выполняет проверку системы на совместимость и наличие предустановленного ПО. Для работы </w:t>
       </w:r>
+      <w:proofErr w:type="spellStart"/>
       <w:r>
         <w:rPr>
           <w:lang w:val="en-US"/>
         </w:rPr>
         <w:t>RaidenEMS</w:t>
       </w:r>
+      <w:proofErr w:type="spellEnd"/>
       <w:r>
         <w:t xml:space="preserve"> </w:t>
       </w:r>
@@ -1559,12 +1667,14 @@
       <w:r>
         <w:t xml:space="preserve">. Используются параметры </w:t>
       </w:r>
+      <w:proofErr w:type="spellStart"/>
       <w:r>
         <w:rPr>
           <w:lang w:val="en-US"/>
         </w:rPr>
         <w:t>InstallPath</w:t>
       </w:r>
+      <w:proofErr w:type="spellEnd"/>
       <w:r>
         <w:t xml:space="preserve"> </w:t>
       </w:r>
@@ -1583,12 +1693,14 @@
       <w:r>
         <w:t xml:space="preserve">С помощью </w:t>
       </w:r>
+      <w:proofErr w:type="spellStart"/>
       <w:r>
         <w:rPr>
           <w:lang w:val="en-US"/>
         </w:rPr>
         <w:t>InstallPath</w:t>
       </w:r>
+      <w:proofErr w:type="spellEnd"/>
       <w:r>
         <w:t xml:space="preserve"> </w:t>
       </w:r>
@@ -1616,12 +1728,14 @@
       <w:r>
         <w:t>.</w:t>
       </w:r>
+      <w:proofErr w:type="spellStart"/>
       <w:r>
         <w:rPr>
           <w:lang w:val="en-US"/>
         </w:rPr>
         <w:t>dll</w:t>
       </w:r>
+      <w:proofErr w:type="spellEnd"/>
       <w:r>
         <w:t xml:space="preserve">. </w:t>
       </w:r>
@@ -1679,21 +1793,25 @@
       <w:r>
         <w:t xml:space="preserve">требованиям </w:t>
       </w:r>
+      <w:proofErr w:type="spellStart"/>
       <w:r>
         <w:rPr>
           <w:lang w:val="en-US"/>
         </w:rPr>
         <w:t>RaidenEMS</w:t>
       </w:r>
+      <w:proofErr w:type="spellEnd"/>
       <w:r>
         <w:t xml:space="preserve">, то </w:t>
       </w:r>
+      <w:proofErr w:type="spellStart"/>
       <w:r>
         <w:rPr>
           <w:lang w:val="en-US"/>
         </w:rPr>
         <w:t>InstallPath</w:t>
       </w:r>
+      <w:proofErr w:type="spellEnd"/>
       <w:r>
         <w:t xml:space="preserve"> </w:t>
       </w:r>
@@ -1738,12 +1856,14 @@
       <w:r>
         <w:t xml:space="preserve">выполняется с помощью утилиты командной строки </w:t>
       </w:r>
+      <w:proofErr w:type="spellStart"/>
       <w:r>
         <w:rPr>
           <w:lang w:val="en-US"/>
         </w:rPr>
         <w:t>vswhere</w:t>
       </w:r>
+      <w:proofErr w:type="spellEnd"/>
       <w:r>
         <w:t>.</w:t>
       </w:r>
@@ -1786,12 +1906,14 @@
       <w:r>
         <w:t xml:space="preserve">программа установки возвращает путь к модулю сборки </w:t>
       </w:r>
+      <w:proofErr w:type="spellStart"/>
       <w:r>
         <w:rPr>
           <w:lang w:val="en-US"/>
         </w:rPr>
         <w:t>msbuild</w:t>
       </w:r>
+      <w:proofErr w:type="spellEnd"/>
       <w:r>
         <w:t>.</w:t>
       </w:r>
@@ -1807,12 +1929,14 @@
       <w:r>
         <w:t xml:space="preserve">Командная строка, используемая для поиска </w:t>
       </w:r>
+      <w:proofErr w:type="spellStart"/>
       <w:r>
         <w:rPr>
           <w:lang w:val="en-US"/>
         </w:rPr>
         <w:t>msbuild</w:t>
       </w:r>
+      <w:proofErr w:type="spellEnd"/>
       <w:r>
         <w:t>.</w:t>
       </w:r>
@@ -1843,7 +1967,55 @@
           <w:szCs w:val="16"/>
         </w:rPr>
         <w:lastRenderedPageBreak/>
-        <w:t>"%PROGRAMFILES(X86)%\Microsoft Visual Studio\Installer\vswhere.exe" -latest -prerelease -products * -requires Microsoft.Component.MSBuild -find MSBuild\\**\\Bin\\MSBuild.exe</w:t>
+        <w:t>"%PROGRAMFILES(X</w:t>
+      </w:r>
+      <w:proofErr w:type="gramStart"/>
+      <w:r>
+        <w:rPr>
+          <w:sz w:val="16"/>
+          <w:szCs w:val="16"/>
+        </w:rPr>
+        <w:t>86)%</w:t>
+      </w:r>
+      <w:proofErr w:type="gramEnd"/>
+      <w:r>
+        <w:rPr>
+          <w:sz w:val="16"/>
+          <w:szCs w:val="16"/>
+        </w:rPr>
+        <w:t xml:space="preserve">\Microsoft Visual Studio\Installer\vswhere.exe" -latest -prerelease -products * -requires </w:t>
+      </w:r>
+      <w:proofErr w:type="spellStart"/>
+      <w:r>
+        <w:rPr>
+          <w:sz w:val="16"/>
+          <w:szCs w:val="16"/>
+        </w:rPr>
+        <w:t>Microsoft.Component.MSBuild</w:t>
+      </w:r>
+      <w:proofErr w:type="spellEnd"/>
+      <w:r>
+        <w:rPr>
+          <w:sz w:val="16"/>
+          <w:szCs w:val="16"/>
+        </w:rPr>
+        <w:t xml:space="preserve"> -find </w:t>
+      </w:r>
+      <w:proofErr w:type="spellStart"/>
+      <w:r>
+        <w:rPr>
+          <w:sz w:val="16"/>
+          <w:szCs w:val="16"/>
+        </w:rPr>
+        <w:t>MSBuild</w:t>
+      </w:r>
+      <w:proofErr w:type="spellEnd"/>
+      <w:r>
+        <w:rPr>
+          <w:sz w:val="16"/>
+          <w:szCs w:val="16"/>
+        </w:rPr>
+        <w:t>\\**\\Bin\\MSBuild.exe</w:t>
       </w:r>
     </w:p>
     <w:p>
@@ -1856,12 +2028,14 @@
       <w:r>
         <w:t xml:space="preserve">. В ответе </w:t>
       </w:r>
+      <w:proofErr w:type="spellStart"/>
       <w:r>
         <w:rPr>
           <w:lang w:val="en-US"/>
         </w:rPr>
         <w:t>vswhere</w:t>
       </w:r>
+      <w:proofErr w:type="spellEnd"/>
       <w:r>
         <w:t>.</w:t>
       </w:r>
@@ -1883,12 +2057,14 @@
       <w:r>
         <w:t xml:space="preserve">к </w:t>
       </w:r>
+      <w:proofErr w:type="spellStart"/>
       <w:r>
         <w:rPr>
           <w:lang w:val="en-US"/>
         </w:rPr>
         <w:t>msbuild</w:t>
       </w:r>
+      <w:proofErr w:type="spellEnd"/>
       <w:r>
         <w:t>.</w:t>
       </w:r>
@@ -1918,7 +2094,23 @@
           <w:sz w:val="16"/>
           <w:szCs w:val="16"/>
         </w:rPr>
-        <w:t xml:space="preserve">C:\Program Files\Microsoft Visual Studio\2022\Professional\MSBuild\Current\Bin\MSBuild.exe        </w:t>
+        <w:t>C:\Program Files\Microsoft Visual Studio\2022\Professional\</w:t>
+      </w:r>
+      <w:proofErr w:type="spellStart"/>
+      <w:r>
+        <w:rPr>
+          <w:sz w:val="16"/>
+          <w:szCs w:val="16"/>
+        </w:rPr>
+        <w:t>MSBuild</w:t>
+      </w:r>
+      <w:proofErr w:type="spellEnd"/>
+      <w:r>
+        <w:rPr>
+          <w:sz w:val="16"/>
+          <w:szCs w:val="16"/>
+        </w:rPr>
+        <w:t xml:space="preserve">\Current\Bin\MSBuild.exe        </w:t>
       </w:r>
     </w:p>
     <w:p>
@@ -1996,12 +2188,14 @@
       <w:r>
         <w:t xml:space="preserve">После страницы лицензии программа установки дает возможность выбрать возможные установки компонентов </w:t>
       </w:r>
+      <w:proofErr w:type="spellStart"/>
       <w:r>
         <w:rPr>
           <w:lang w:val="en-US"/>
         </w:rPr>
         <w:t>RaidenEMS</w:t>
       </w:r>
+      <w:proofErr w:type="spellEnd"/>
       <w:r>
         <w:t xml:space="preserve">. </w:t>
       </w:r>
@@ -2074,8 +2268,13 @@
               <w:pStyle w:val="a7"/>
             </w:pPr>
             <w:r>
-              <w:t>Основной модуль RaidenEMS</w:t>
-            </w:r>
+              <w:t xml:space="preserve">Основной модуль </w:t>
+            </w:r>
+            <w:proofErr w:type="spellStart"/>
+            <w:r>
+              <w:t>RaidenEMS</w:t>
+            </w:r>
+            <w:proofErr w:type="spellEnd"/>
           </w:p>
         </w:tc>
       </w:tr>
@@ -2130,8 +2329,13 @@
               <w:pStyle w:val="a7"/>
             </w:pPr>
             <w:r>
-              <w:t>Модуль поддержки результатов расчета в формате snapshot</w:t>
-            </w:r>
+              <w:t xml:space="preserve">Модуль поддержки результатов расчета в формате </w:t>
+            </w:r>
+            <w:proofErr w:type="spellStart"/>
+            <w:r>
+              <w:t>snapshot</w:t>
+            </w:r>
+            <w:proofErr w:type="spellEnd"/>
           </w:p>
         </w:tc>
       </w:tr>
@@ -2140,21 +2344,25 @@
       <w:r>
         <w:t xml:space="preserve">Модуль </w:t>
       </w:r>
+      <w:proofErr w:type="spellStart"/>
       <w:r>
         <w:rPr>
           <w:lang w:val="en-US"/>
         </w:rPr>
         <w:t>ResultFile</w:t>
       </w:r>
+      <w:proofErr w:type="spellEnd"/>
       <w:r>
         <w:t>2.</w:t>
       </w:r>
+      <w:proofErr w:type="spellStart"/>
       <w:r>
         <w:rPr>
           <w:lang w:val="en-US"/>
         </w:rPr>
         <w:t>dll</w:t>
       </w:r>
+      <w:proofErr w:type="spellEnd"/>
       <w:r>
         <w:t xml:space="preserve"> </w:t>
       </w:r>
@@ -2185,12 +2393,14 @@
       <w:r>
         <w:t xml:space="preserve">Копирование в путь инсталляции исходных текстов библиотеки шаблонов для компиляции пользовательских моделей </w:t>
       </w:r>
+      <w:proofErr w:type="spellStart"/>
       <w:r>
         <w:rPr>
           <w:lang w:val="en-US"/>
         </w:rPr>
         <w:t>RaidenEMS</w:t>
       </w:r>
+      <w:proofErr w:type="spellEnd"/>
       <w:r>
         <w:t>/</w:t>
       </w:r>
@@ -2213,25 +2423,19 @@
         </w:numPr>
       </w:pPr>
       <w:r>
-        <w:t xml:space="preserve">Ввод параметра </w:t>
-      </w:r>
-      <w:r>
-        <w:rPr>
-          <w:lang w:val="en-US"/>
-        </w:rPr>
-        <w:t>Version</w:t>
-      </w:r>
-      <w:r>
-        <w:t xml:space="preserve"> в ветке реестра </w:t>
-      </w:r>
-      <w:r>
-        <w:rPr>
-          <w:lang w:val="en-US"/>
-        </w:rPr>
-        <w:t>HKLM</w:t>
-      </w:r>
-      <w:r>
-        <w:t>/</w:t>
+        <w:t xml:space="preserve">Копирование документации в формате </w:t>
+      </w:r>
+      <w:r>
+        <w:rPr>
+          <w:lang w:val="en-US"/>
+        </w:rPr>
+        <w:t>PDF</w:t>
+      </w:r>
+      <w:r>
+        <w:t xml:space="preserve"> </w:t>
+      </w:r>
+      <w:r>
+        <w:t xml:space="preserve">в папку документации </w:t>
       </w:r>
       <w:r>
         <w:rPr>
@@ -2240,67 +2444,7 @@
         <w:t>RastrWin</w:t>
       </w:r>
       <w:r>
-        <w:t>3/</w:t>
-      </w:r>
-      <w:r>
-        <w:rPr>
-          <w:lang w:val="en-US"/>
-        </w:rPr>
-        <w:t>RaidenEMS</w:t>
-      </w:r>
-      <w:r>
-        <w:t>,</w:t>
-      </w:r>
-      <w:r>
-        <w:t xml:space="preserve"> </w:t>
-      </w:r>
-      <w:r>
-        <w:t xml:space="preserve">в который записывается версия </w:t>
-      </w:r>
-      <w:r>
-        <w:rPr>
-          <w:lang w:val="en-US"/>
-        </w:rPr>
-        <w:t>RaidenEMS</w:t>
-      </w:r>
-      <w:r>
-        <w:t xml:space="preserve"> в строковом формате </w:t>
-      </w:r>
-      <w:r>
-        <w:rPr>
-          <w:lang w:val="en-US"/>
-        </w:rPr>
-        <w:t>Major</w:t>
-      </w:r>
-      <w:r>
-        <w:t>.</w:t>
-      </w:r>
-      <w:r>
-        <w:rPr>
-          <w:lang w:val="en-US"/>
-        </w:rPr>
-        <w:t>Minor</w:t>
-      </w:r>
-      <w:r>
-        <w:t>.</w:t>
-      </w:r>
-      <w:r>
-        <w:rPr>
-          <w:lang w:val="en-US"/>
-        </w:rPr>
-        <w:t>Revision</w:t>
-      </w:r>
-      <w:r>
-        <w:t>.</w:t>
-      </w:r>
-      <w:r>
-        <w:rPr>
-          <w:lang w:val="en-US"/>
-        </w:rPr>
-        <w:t>Build</w:t>
-      </w:r>
-      <w:r>
-        <w:t>.</w:t>
+        <w:t>3.</w:t>
       </w:r>
     </w:p>
     <w:p>
@@ -2312,6 +2456,109 @@
         </w:numPr>
       </w:pPr>
       <w:r>
+        <w:t xml:space="preserve">Ввод параметра </w:t>
+      </w:r>
+      <w:r>
+        <w:rPr>
+          <w:lang w:val="en-US"/>
+        </w:rPr>
+        <w:t>Version</w:t>
+      </w:r>
+      <w:r>
+        <w:t xml:space="preserve"> в ветке реестра </w:t>
+      </w:r>
+      <w:r>
+        <w:rPr>
+          <w:lang w:val="en-US"/>
+        </w:rPr>
+        <w:t>HKLM</w:t>
+      </w:r>
+      <w:r>
+        <w:t>/</w:t>
+      </w:r>
+      <w:r>
+        <w:rPr>
+          <w:lang w:val="en-US"/>
+        </w:rPr>
+        <w:t>RastrWin</w:t>
+      </w:r>
+      <w:r>
+        <w:t>3/</w:t>
+      </w:r>
+      <w:proofErr w:type="spellStart"/>
+      <w:r>
+        <w:rPr>
+          <w:lang w:val="en-US"/>
+        </w:rPr>
+        <w:t>RaidenEMS</w:t>
+      </w:r>
+      <w:proofErr w:type="spellEnd"/>
+      <w:r>
+        <w:t>,</w:t>
+      </w:r>
+      <w:r>
+        <w:t xml:space="preserve"> </w:t>
+      </w:r>
+      <w:r>
+        <w:t xml:space="preserve">в который записывается версия </w:t>
+      </w:r>
+      <w:proofErr w:type="spellStart"/>
+      <w:r>
+        <w:rPr>
+          <w:lang w:val="en-US"/>
+        </w:rPr>
+        <w:t>RaidenEMS</w:t>
+      </w:r>
+      <w:proofErr w:type="spellEnd"/>
+      <w:r>
+        <w:t xml:space="preserve"> в строковом формате </w:t>
+      </w:r>
+      <w:r>
+        <w:rPr>
+          <w:lang w:val="en-US"/>
+        </w:rPr>
+        <w:t>Major</w:t>
+      </w:r>
+      <w:r>
+        <w:t>.</w:t>
+      </w:r>
+      <w:r>
+        <w:rPr>
+          <w:lang w:val="en-US"/>
+        </w:rPr>
+        <w:t>Minor</w:t>
+      </w:r>
+      <w:r>
+        <w:t>.</w:t>
+      </w:r>
+      <w:r>
+        <w:rPr>
+          <w:lang w:val="en-US"/>
+        </w:rPr>
+        <w:t>Revision</w:t>
+      </w:r>
+      <w:r>
+        <w:t>.</w:t>
+      </w:r>
+      <w:r>
+        <w:rPr>
+          <w:lang w:val="en-US"/>
+        </w:rPr>
+        <w:t>Build</w:t>
+      </w:r>
+      <w:r>
+        <w:t>.</w:t>
+      </w:r>
+    </w:p>
+    <w:p>
+      <w:pPr>
+        <w:pStyle w:val="a4"/>
+        <w:numPr>
+          <w:ilvl w:val="0"/>
+          <w:numId w:val="1"/>
+        </w:numPr>
+      </w:pPr>
+      <w:r>
         <w:t xml:space="preserve">Создание программы деинсталляции </w:t>
       </w:r>
       <w:r>
@@ -2325,22 +2572,32 @@
       <w:pPr>
         <w:pStyle w:val="1"/>
       </w:pPr>
-      <w:bookmarkStart w:id="2" w:name="_Toc122107652"/>
+      <w:bookmarkStart w:id="3" w:name="_Toc124263133"/>
       <w:r>
         <w:t>Отмена установки</w:t>
       </w:r>
-      <w:bookmarkEnd w:id="2"/>
+      <w:bookmarkEnd w:id="3"/>
     </w:p>
     <w:p>
       <w:r>
-        <w:t xml:space="preserve">Отмена установки, дерегистрация и удаление файлов выполняется с помощью программы деинсталляции </w:t>
-      </w:r>
+        <w:t xml:space="preserve">Отмена установки, </w:t>
+      </w:r>
+      <w:proofErr w:type="spellStart"/>
+      <w:r>
+        <w:t>дерегистрация</w:t>
+      </w:r>
+      <w:proofErr w:type="spellEnd"/>
+      <w:r>
+        <w:t xml:space="preserve"> и удаление файлов выполняется с помощью программы деинсталляции </w:t>
+      </w:r>
+      <w:proofErr w:type="spellStart"/>
       <w:r>
         <w:rPr>
           <w:lang w:val="en-US"/>
         </w:rPr>
         <w:t>RaidenEMSUninstall</w:t>
       </w:r>
+      <w:proofErr w:type="spellEnd"/>
       <w:r>
         <w:t>.</w:t>
       </w:r>
@@ -2397,12 +2654,14 @@
       <w:r>
         <w:t xml:space="preserve">в процессе отмены установки </w:t>
       </w:r>
+      <w:proofErr w:type="spellStart"/>
       <w:r>
         <w:rPr>
           <w:lang w:val="en-US"/>
         </w:rPr>
         <w:t>RaidenEMS</w:t>
       </w:r>
+      <w:proofErr w:type="spellEnd"/>
       <w:r>
         <w:t xml:space="preserve"> </w:t>
       </w:r>
@@ -2438,18 +2697,20 @@
       <w:pPr>
         <w:pStyle w:val="1"/>
       </w:pPr>
-      <w:bookmarkStart w:id="3" w:name="_Toc122107653"/>
+      <w:bookmarkStart w:id="4" w:name="_Toc124263134"/>
       <w:r>
         <w:lastRenderedPageBreak/>
         <w:t xml:space="preserve">Перечень компонентов, использованных для сборки </w:t>
       </w:r>
+      <w:proofErr w:type="spellStart"/>
       <w:r>
         <w:rPr>
           <w:lang w:val="en-US"/>
         </w:rPr>
         <w:t>RaidenEMS</w:t>
       </w:r>
-      <w:bookmarkEnd w:id="3"/>
+      <w:bookmarkEnd w:id="4"/>
+      <w:proofErr w:type="spellEnd"/>
     </w:p>
     <w:tbl>
       <w:tblPr>
@@ -2479,9 +2740,11 @@
               <w:pStyle w:val="a7"/>
               <w:keepNext/>
             </w:pPr>
+            <w:proofErr w:type="spellStart"/>
             <w:r>
               <w:t>Toolchain</w:t>
             </w:r>
+            <w:proofErr w:type="spellEnd"/>
           </w:p>
         </w:tc>
         <w:tc>
@@ -2532,6 +2795,7 @@
                 </w:rPr>
                 <w:t>://</w:t>
               </w:r>
+              <w:proofErr w:type="spellStart"/>
               <w:r>
                 <w:rPr>
                   <w:rStyle w:val="a5"/>
@@ -2541,6 +2805,7 @@
                 </w:rPr>
                 <w:t>visualstudio</w:t>
               </w:r>
+              <w:proofErr w:type="spellEnd"/>
               <w:r>
                 <w:rPr>
                   <w:rStyle w:val="a5"/>
@@ -2549,6 +2814,7 @@
                 </w:rPr>
                 <w:t>.</w:t>
               </w:r>
+              <w:proofErr w:type="spellStart"/>
               <w:r>
                 <w:rPr>
                   <w:rStyle w:val="a5"/>
@@ -2558,6 +2824,7 @@
                 </w:rPr>
                 <w:t>microsoft</w:t>
               </w:r>
+              <w:proofErr w:type="spellEnd"/>
               <w:r>
                 <w:rPr>
                   <w:rStyle w:val="a5"/>
@@ -2583,6 +2850,7 @@
                 </w:rPr>
                 <w:t>/</w:t>
               </w:r>
+              <w:proofErr w:type="spellStart"/>
               <w:r>
                 <w:rPr>
                   <w:rStyle w:val="a5"/>
@@ -2592,6 +2860,7 @@
                 </w:rPr>
                 <w:t>ru</w:t>
               </w:r>
+              <w:proofErr w:type="spellEnd"/>
               <w:r>
                 <w:rPr>
                   <w:rStyle w:val="a5"/>
@@ -2645,8 +2914,13 @@
               <w:pStyle w:val="a7"/>
               <w:keepNext/>
             </w:pPr>
-            <w:r>
-              <w:t>SuiteSparse 3.5.0</w:t>
+            <w:proofErr w:type="spellStart"/>
+            <w:r>
+              <w:t>SuiteSparse</w:t>
+            </w:r>
+            <w:proofErr w:type="spellEnd"/>
+            <w:r>
+              <w:t xml:space="preserve"> 3.5.0</w:t>
             </w:r>
           </w:p>
         </w:tc>
@@ -2685,6 +2959,7 @@
                 </w:rPr>
                 <w:t>://</w:t>
               </w:r>
+              <w:proofErr w:type="spellStart"/>
               <w:r>
                 <w:rPr>
                   <w:rStyle w:val="a5"/>
@@ -2694,6 +2969,7 @@
                 </w:rPr>
                 <w:t>github</w:t>
               </w:r>
+              <w:proofErr w:type="spellEnd"/>
               <w:r>
                 <w:rPr>
                   <w:rStyle w:val="a5"/>
@@ -2719,6 +2995,7 @@
                 </w:rPr>
                 <w:t>/</w:t>
               </w:r>
+              <w:proofErr w:type="spellStart"/>
               <w:r>
                 <w:rPr>
                   <w:rStyle w:val="a5"/>
@@ -2728,6 +3005,7 @@
                 </w:rPr>
                 <w:t>DrTimothyAldenDavis</w:t>
               </w:r>
+              <w:proofErr w:type="spellEnd"/>
               <w:r>
                 <w:rPr>
                   <w:rStyle w:val="a5"/>
@@ -2736,6 +3014,7 @@
                 </w:rPr>
                 <w:t>/</w:t>
               </w:r>
+              <w:proofErr w:type="spellStart"/>
               <w:r>
                 <w:rPr>
                   <w:rStyle w:val="a5"/>
@@ -2745,6 +3024,7 @@
                 </w:rPr>
                 <w:t>SuiteSparse</w:t>
               </w:r>
+              <w:proofErr w:type="spellEnd"/>
               <w:r>
                 <w:rPr>
                   <w:rStyle w:val="a5"/>
@@ -2832,8 +3112,13 @@
               <w:pStyle w:val="a7"/>
               <w:keepNext/>
             </w:pPr>
-            <w:r>
-              <w:t>fmt 6.2.1</w:t>
+            <w:proofErr w:type="spellStart"/>
+            <w:r>
+              <w:t>fmt</w:t>
+            </w:r>
+            <w:proofErr w:type="spellEnd"/>
+            <w:r>
+              <w:t xml:space="preserve"> 6.2.1</w:t>
             </w:r>
           </w:p>
         </w:tc>
@@ -2872,6 +3157,7 @@
                 </w:rPr>
                 <w:t>://</w:t>
               </w:r>
+              <w:proofErr w:type="spellStart"/>
               <w:r>
                 <w:rPr>
                   <w:rStyle w:val="a5"/>
@@ -2881,6 +3167,7 @@
                 </w:rPr>
                 <w:t>github</w:t>
               </w:r>
+              <w:proofErr w:type="spellEnd"/>
               <w:r>
                 <w:rPr>
                   <w:rStyle w:val="a5"/>
@@ -2906,6 +3193,7 @@
                 </w:rPr>
                 <w:t>/</w:t>
               </w:r>
+              <w:proofErr w:type="spellStart"/>
               <w:r>
                 <w:rPr>
                   <w:rStyle w:val="a5"/>
@@ -2915,6 +3203,7 @@
                 </w:rPr>
                 <w:t>fmtlib</w:t>
               </w:r>
+              <w:proofErr w:type="spellEnd"/>
               <w:r>
                 <w:rPr>
                   <w:rStyle w:val="a5"/>
@@ -2923,6 +3212,7 @@
                 </w:rPr>
                 <w:t>/</w:t>
               </w:r>
+              <w:proofErr w:type="spellStart"/>
               <w:r>
                 <w:rPr>
                   <w:rStyle w:val="a5"/>
@@ -2932,6 +3222,7 @@
                 </w:rPr>
                 <w:t>fmt</w:t>
               </w:r>
+              <w:proofErr w:type="spellEnd"/>
               <w:r>
                 <w:rPr>
                   <w:rStyle w:val="a5"/>
@@ -2988,9 +3279,19 @@
               <w:pStyle w:val="a7"/>
               <w:keepNext/>
             </w:pPr>
-            <w:r>
-              <w:t>Сериализация json</w:t>
-            </w:r>
+            <w:proofErr w:type="spellStart"/>
+            <w:r>
+              <w:t>Сериализация</w:t>
+            </w:r>
+            <w:proofErr w:type="spellEnd"/>
+            <w:r>
+              <w:t xml:space="preserve"> </w:t>
+            </w:r>
+            <w:proofErr w:type="spellStart"/>
+            <w:r>
+              <w:t>json</w:t>
+            </w:r>
+            <w:proofErr w:type="spellEnd"/>
           </w:p>
         </w:tc>
         <w:tc>
@@ -3003,7 +3304,26 @@
               <w:keepNext/>
             </w:pPr>
             <w:r>
-              <w:t>Nlohmann json 3.9.1</w:t>
+              <w:rPr>
+                <w:lang w:val="en-US"/>
+              </w:rPr>
+              <w:t>n</w:t>
+            </w:r>
+            <w:proofErr w:type="spellStart"/>
+            <w:r>
+              <w:t>lohmann</w:t>
+            </w:r>
+            <w:proofErr w:type="spellEnd"/>
+            <w:r>
+              <w:t xml:space="preserve"> </w:t>
+            </w:r>
+            <w:proofErr w:type="spellStart"/>
+            <w:r>
+              <w:t>json</w:t>
+            </w:r>
+            <w:proofErr w:type="spellEnd"/>
+            <w:r>
+              <w:t xml:space="preserve"> 3.9.1</w:t>
             </w:r>
           </w:p>
         </w:tc>
@@ -3042,6 +3362,7 @@
                 </w:rPr>
                 <w:t>://</w:t>
               </w:r>
+              <w:proofErr w:type="spellStart"/>
               <w:r>
                 <w:rPr>
                   <w:rStyle w:val="a5"/>
@@ -3051,6 +3372,7 @@
                 </w:rPr>
                 <w:t>github</w:t>
               </w:r>
+              <w:proofErr w:type="spellEnd"/>
               <w:r>
                 <w:rPr>
                   <w:rStyle w:val="a5"/>
@@ -3076,6 +3398,7 @@
                 </w:rPr>
                 <w:t>/</w:t>
               </w:r>
+              <w:proofErr w:type="spellStart"/>
               <w:r>
                 <w:rPr>
                   <w:rStyle w:val="a5"/>
@@ -3085,6 +3408,7 @@
                 </w:rPr>
                 <w:t>nlohmann</w:t>
               </w:r>
+              <w:proofErr w:type="spellEnd"/>
               <w:r>
                 <w:rPr>
                   <w:rStyle w:val="a5"/>
@@ -3093,6 +3417,7 @@
                 </w:rPr>
                 <w:t>/</w:t>
               </w:r>
+              <w:proofErr w:type="spellStart"/>
               <w:r>
                 <w:rPr>
                   <w:rStyle w:val="a5"/>
@@ -3102,6 +3427,7 @@
                 </w:rPr>
                 <w:t>json</w:t>
               </w:r>
+              <w:proofErr w:type="spellEnd"/>
               <w:r>
                 <w:rPr>
                   <w:rStyle w:val="a5"/>
@@ -3175,9 +3501,11 @@
               <w:pStyle w:val="a7"/>
               <w:keepNext/>
             </w:pPr>
+            <w:proofErr w:type="spellStart"/>
             <w:r>
               <w:t>Парсинг</w:t>
             </w:r>
+            <w:proofErr w:type="spellEnd"/>
           </w:p>
         </w:tc>
         <w:tc>
@@ -3229,6 +3557,7 @@
                 </w:rPr>
                 <w:t>://</w:t>
               </w:r>
+              <w:proofErr w:type="spellStart"/>
               <w:r>
                 <w:rPr>
                   <w:rStyle w:val="a5"/>
@@ -3238,6 +3567,7 @@
                 </w:rPr>
                 <w:t>github</w:t>
               </w:r>
+              <w:proofErr w:type="spellEnd"/>
               <w:r>
                 <w:rPr>
                   <w:rStyle w:val="a5"/>
@@ -3263,6 +3593,7 @@
                 </w:rPr>
                 <w:t>/</w:t>
               </w:r>
+              <w:proofErr w:type="spellStart"/>
               <w:r>
                 <w:rPr>
                   <w:rStyle w:val="a5"/>
@@ -3272,6 +3603,7 @@
                 </w:rPr>
                 <w:t>antlr</w:t>
               </w:r>
+              <w:proofErr w:type="spellEnd"/>
               <w:r>
                 <w:rPr>
                   <w:rStyle w:val="a5"/>
@@ -3280,6 +3612,7 @@
                 </w:rPr>
                 <w:t>/</w:t>
               </w:r>
+              <w:proofErr w:type="spellStart"/>
               <w:r>
                 <w:rPr>
                   <w:rStyle w:val="a5"/>
@@ -3289,6 +3622,7 @@
                 </w:rPr>
                 <w:t>antlr</w:t>
               </w:r>
+              <w:proofErr w:type="spellEnd"/>
               <w:r>
                 <w:rPr>
                   <w:rStyle w:val="a5"/>
@@ -3345,8 +3679,13 @@
               <w:pStyle w:val="a7"/>
               <w:keepNext/>
             </w:pPr>
-            <w:r>
-              <w:t>Сериализация ZIP/base64</w:t>
+            <w:proofErr w:type="spellStart"/>
+            <w:r>
+              <w:t>Сериализация</w:t>
+            </w:r>
+            <w:proofErr w:type="spellEnd"/>
+            <w:r>
+              <w:t xml:space="preserve"> ZIP/base64</w:t>
             </w:r>
           </w:p>
         </w:tc>
@@ -3359,8 +3698,13 @@
               <w:pStyle w:val="a7"/>
               <w:keepNext/>
             </w:pPr>
-            <w:r>
-              <w:t>Crypto++ 8.2</w:t>
+            <w:proofErr w:type="spellStart"/>
+            <w:r>
+              <w:t>Crypto</w:t>
+            </w:r>
+            <w:proofErr w:type="spellEnd"/>
+            <w:r>
+              <w:t>++ 8.2</w:t>
             </w:r>
           </w:p>
         </w:tc>
@@ -3460,6 +3804,7 @@
                 </w:rPr>
                 <w:t>://</w:t>
               </w:r>
+              <w:proofErr w:type="spellStart"/>
               <w:r>
                 <w:rPr>
                   <w:rStyle w:val="a5"/>
@@ -3469,6 +3814,7 @@
                 </w:rPr>
                 <w:t>nsis</w:t>
               </w:r>
+              <w:proofErr w:type="spellEnd"/>
               <w:r>
                 <w:rPr>
                   <w:rStyle w:val="a5"/>
@@ -3477,6 +3823,7 @@
                 </w:rPr>
                 <w:t>.</w:t>
               </w:r>
+              <w:proofErr w:type="spellStart"/>
               <w:r>
                 <w:rPr>
                   <w:rStyle w:val="a5"/>
@@ -3486,6 +3833,7 @@
                 </w:rPr>
                 <w:t>sourceforge</w:t>
               </w:r>
+              <w:proofErr w:type="spellEnd"/>
               <w:r>
                 <w:rPr>
                   <w:rStyle w:val="a5"/>
@@ -5030,6 +5378,7 @@
   </w:compat>
   <w:rsids>
     <w:rsidRoot w:val="00B151FB"/>
+    <w:rsid w:val="000D1461"/>
     <w:rsid w:val="000D37EC"/>
     <w:rsid w:val="00416596"/>
     <w:rsid w:val="00B151FB"/>

</xml_diff>

<commit_message>
Result folder cleanup combined with compiled model cache cleanup
</commit_message>
<xml_diff>
--- a/Docs/Руководство администратора RaidenEMS.docx
+++ b/Docs/Руководство администратора RaidenEMS.docx
@@ -154,7 +154,6 @@
           <w:bCs/>
           <w:sz w:val="36"/>
           <w:szCs w:val="36"/>
-          <w:lang w:val="en-US"/>
         </w:rPr>
       </w:pPr>
       <w:proofErr w:type="spellStart"/>
@@ -297,62 +296,60 @@
         </w:rPr>
       </w:pPr>
     </w:p>
-    <w:sdt>
-      <w:sdtPr>
-        <w:rPr>
-          <w:sz w:val="28"/>
-          <w:szCs w:val="28"/>
-          <w:lang w:val="en-US"/>
-        </w:rPr>
-        <w:alias w:val="Дата публикации"/>
-        <w:tag w:val=""/>
-        <w:id w:val="633296783"/>
-        <w:placeholder>
-          <w:docPart w:val="474590835C774227BCD094D6F565A4A4"/>
-        </w:placeholder>
-        <w:dataBinding w:prefixMappings="xmlns:ns0='http://schemas.microsoft.com/office/2006/coverPageProps' " w:xpath="/ns0:CoverPageProperties[1]/ns0:PublishDate[1]" w:storeItemID="{55AF091B-3C7A-41E3-B477-F2FDAA23CFDA}"/>
-        <w:date w:fullDate="2022-12-16T00:00:00Z">
-          <w:dateFormat w:val="dd.MM.yyyy"/>
-          <w:lid w:val="ru-RU"/>
-          <w:storeMappedDataAs w:val="dateTime"/>
-          <w:calendar w:val="gregorian"/>
-        </w:date>
-      </w:sdtPr>
-      <w:sdtContent>
-        <w:p>
-          <w:pPr>
-            <w:ind w:firstLine="0"/>
-            <w:jc w:val="center"/>
-            <w:rPr>
-              <w:sz w:val="28"/>
-              <w:szCs w:val="28"/>
-              <w:lang w:val="en-US"/>
-            </w:rPr>
-          </w:pPr>
-          <w:r>
-            <w:rPr>
-              <w:sz w:val="28"/>
-              <w:szCs w:val="28"/>
-            </w:rPr>
-            <w:t>16.12.2022</w:t>
-          </w:r>
-        </w:p>
-      </w:sdtContent>
-    </w:sdt>
+    <w:p>
+      <w:pPr>
+        <w:ind w:firstLine="0"/>
+        <w:jc w:val="center"/>
+        <w:rPr>
+          <w:sz w:val="32"/>
+          <w:szCs w:val="32"/>
+        </w:rPr>
+      </w:pPr>
+    </w:p>
     <w:p>
       <w:pPr>
         <w:spacing w:before="0" w:after="160"/>
         <w:ind w:firstLine="0"/>
-        <w:jc w:val="left"/>
-        <w:rPr>
-          <w:lang w:val="en-US"/>
-        </w:rPr>
-      </w:pPr>
-      <w:r>
-        <w:rPr>
-          <w:lang w:val="en-US"/>
-        </w:rPr>
-        <w:br w:type="page"/>
+        <w:jc w:val="center"/>
+        <w:rPr>
+          <w:noProof/>
+          <w:lang w:val="en-US"/>
+        </w:rPr>
+      </w:pPr>
+      <w:r>
+        <w:rPr>
+          <w:noProof/>
+          <w:lang w:val="en-US"/>
+        </w:rPr>
+        <w:fldChar w:fldCharType="begin"/>
+      </w:r>
+      <w:r>
+        <w:rPr>
+          <w:noProof/>
+          <w:lang w:val="en-US"/>
+        </w:rPr>
+        <w:instrText xml:space="preserve"> DATE  \@ "dd.MM.yy"  \* MERGEFORMAT </w:instrText>
+      </w:r>
+      <w:r>
+        <w:rPr>
+          <w:noProof/>
+          <w:lang w:val="en-US"/>
+        </w:rPr>
+        <w:fldChar w:fldCharType="separate"/>
+      </w:r>
+      <w:r>
+        <w:rPr>
+          <w:noProof/>
+          <w:lang w:val="en-US"/>
+        </w:rPr>
+        <w:t>18.02.23</w:t>
+      </w:r>
+      <w:r>
+        <w:rPr>
+          <w:noProof/>
+          <w:lang w:val="en-US"/>
+        </w:rPr>
+        <w:fldChar w:fldCharType="end"/>
       </w:r>
     </w:p>
     <w:sdt>
@@ -407,7 +404,7 @@
           <w:r>
             <w:fldChar w:fldCharType="separate"/>
           </w:r>
-          <w:hyperlink w:anchor="_Toc124263130" w:history="1">
+          <w:hyperlink w:anchor="_Toc127571785" w:history="1">
             <w:r>
               <w:rPr>
                 <w:rStyle w:val="a5"/>
@@ -449,7 +446,7 @@
                 <w:noProof/>
                 <w:webHidden/>
               </w:rPr>
-              <w:instrText xml:space="preserve"> PAGEREF _Toc124263130 \h </w:instrText>
+              <w:instrText xml:space="preserve"> PAGEREF _Toc127571785 \h </w:instrText>
             </w:r>
             <w:r>
               <w:rPr>
@@ -493,7 +490,7 @@
               <w:lang w:eastAsia="ru-RU"/>
             </w:rPr>
           </w:pPr>
-          <w:hyperlink w:anchor="_Toc124263131" w:history="1">
+          <w:hyperlink w:anchor="_Toc127571786" w:history="1">
             <w:r>
               <w:rPr>
                 <w:rStyle w:val="a5"/>
@@ -535,7 +532,7 @@
                 <w:noProof/>
                 <w:webHidden/>
               </w:rPr>
-              <w:instrText xml:space="preserve"> PAGEREF _Toc124263131 \h </w:instrText>
+              <w:instrText xml:space="preserve"> PAGEREF _Toc127571786 \h </w:instrText>
             </w:r>
             <w:r>
               <w:rPr>
@@ -579,7 +576,7 @@
               <w:lang w:eastAsia="ru-RU"/>
             </w:rPr>
           </w:pPr>
-          <w:hyperlink w:anchor="_Toc124263132" w:history="1">
+          <w:hyperlink w:anchor="_Toc127571787" w:history="1">
             <w:r>
               <w:rPr>
                 <w:rStyle w:val="a5"/>
@@ -621,7 +618,7 @@
                 <w:noProof/>
                 <w:webHidden/>
               </w:rPr>
-              <w:instrText xml:space="preserve"> PAGEREF _Toc124263132 \h </w:instrText>
+              <w:instrText xml:space="preserve"> PAGEREF _Toc127571787 \h </w:instrText>
             </w:r>
             <w:r>
               <w:rPr>
@@ -665,7 +662,7 @@
               <w:lang w:eastAsia="ru-RU"/>
             </w:rPr>
           </w:pPr>
-          <w:hyperlink w:anchor="_Toc124263133" w:history="1">
+          <w:hyperlink w:anchor="_Toc127571788" w:history="1">
             <w:r>
               <w:rPr>
                 <w:rStyle w:val="a5"/>
@@ -707,7 +704,7 @@
                 <w:noProof/>
                 <w:webHidden/>
               </w:rPr>
-              <w:instrText xml:space="preserve"> PAGEREF _Toc124263133 \h </w:instrText>
+              <w:instrText xml:space="preserve"> PAGEREF _Toc127571788 \h </w:instrText>
             </w:r>
             <w:r>
               <w:rPr>
@@ -751,7 +748,7 @@
               <w:lang w:eastAsia="ru-RU"/>
             </w:rPr>
           </w:pPr>
-          <w:hyperlink w:anchor="_Toc124263134" w:history="1">
+          <w:hyperlink w:anchor="_Toc127571789" w:history="1">
             <w:r>
               <w:rPr>
                 <w:rStyle w:val="a5"/>
@@ -801,7 +798,7 @@
                 <w:noProof/>
                 <w:webHidden/>
               </w:rPr>
-              <w:instrText xml:space="preserve"> PAGEREF _Toc124263134 \h </w:instrText>
+              <w:instrText xml:space="preserve"> PAGEREF _Toc127571789 \h </w:instrText>
             </w:r>
             <w:r>
               <w:rPr>
@@ -865,7 +862,7 @@
         <w:spacing w:after="120"/>
         <w:ind w:left="431" w:hanging="431"/>
       </w:pPr>
-      <w:bookmarkStart w:id="0" w:name="_Toc124263130"/>
+      <w:bookmarkStart w:id="0" w:name="_Toc127571785"/>
       <w:r>
         <w:lastRenderedPageBreak/>
         <w:t>Перечень изменений</w:t>
@@ -975,7 +972,7 @@
       <w:pPr>
         <w:pStyle w:val="1"/>
       </w:pPr>
-      <w:bookmarkStart w:id="1" w:name="_Toc124263131"/>
+      <w:bookmarkStart w:id="1" w:name="_Toc127571786"/>
       <w:r>
         <w:t>Общие сведения</w:t>
       </w:r>
@@ -1226,7 +1223,7 @@
       <w:pPr>
         <w:pStyle w:val="1"/>
       </w:pPr>
-      <w:bookmarkStart w:id="2" w:name="_Toc124263132"/>
+      <w:bookmarkStart w:id="2" w:name="_Toc127571787"/>
       <w:r>
         <w:t>Установка</w:t>
       </w:r>
@@ -2316,7 +2313,7 @@
               <w:pStyle w:val="a7"/>
             </w:pPr>
             <w:r>
-              <w:t>resultfile2.dll</w:t>
+              <w:t>resultfile.dll</w:t>
             </w:r>
           </w:p>
         </w:tc>
@@ -2353,7 +2350,7 @@
       </w:r>
       <w:proofErr w:type="spellEnd"/>
       <w:r>
-        <w:t>2.</w:t>
+        <w:t>.</w:t>
       </w:r>
       <w:proofErr w:type="spellStart"/>
       <w:r>
@@ -2572,7 +2569,7 @@
       <w:pPr>
         <w:pStyle w:val="1"/>
       </w:pPr>
-      <w:bookmarkStart w:id="3" w:name="_Toc124263133"/>
+      <w:bookmarkStart w:id="3" w:name="_Toc127571788"/>
       <w:r>
         <w:t>Отмена установки</w:t>
       </w:r>
@@ -2697,7 +2694,7 @@
       <w:pPr>
         <w:pStyle w:val="1"/>
       </w:pPr>
-      <w:bookmarkStart w:id="4" w:name="_Toc124263134"/>
+      <w:bookmarkStart w:id="4" w:name="_Toc127571789"/>
       <w:r>
         <w:lastRenderedPageBreak/>
         <w:t xml:space="preserve">Перечень компонентов, использованных для сборки </w:t>
@@ -5288,569 +5285,6 @@
 </w:styles>
 </file>
 
-<file path=word/glossary/document.xml><?xml version="1.0" encoding="utf-8"?>
-<w:glossaryDocument xmlns:wpc="http://schemas.microsoft.com/office/word/2010/wordprocessingCanvas" xmlns:cx="http://schemas.microsoft.com/office/drawing/2014/chartex" xmlns:cx1="http://schemas.microsoft.com/office/drawing/2015/9/8/chartex" xmlns:cx2="http://schemas.microsoft.com/office/drawing/2015/10/21/chartex" xmlns:cx3="http://schemas.microsoft.com/office/drawing/2016/5/9/chartex" xmlns:cx4="http://schemas.microsoft.com/office/drawing/2016/5/10/chartex" xmlns:cx5="http://schemas.microsoft.com/office/drawing/2016/5/11/chartex" xmlns:cx6="http://schemas.microsoft.com/office/drawing/2016/5/12/chartex" xmlns:cx7="http://schemas.microsoft.com/office/drawing/2016/5/13/chartex" xmlns:cx8="http://schemas.microsoft.com/office/drawing/2016/5/14/chartex" xmlns:mc="http://schemas.openxmlformats.org/markup-compatibility/2006" xmlns:aink="http://schemas.microsoft.com/office/drawing/2016/ink" xmlns:am3d="http://schemas.microsoft.com/office/drawing/2017/model3d" xmlns:o="urn:schemas-microsoft-com:office:office" xmlns:oel="http://schemas.microsoft.com/office/2019/extlst" xmlns:r="http://schemas.openxmlformats.org/officeDocument/2006/relationships" xmlns:m="http://schemas.openxmlformats.org/officeDocument/2006/math" xmlns:v="urn:schemas-microsoft-com:vml" xmlns:wp14="http://schemas.microsoft.com/office/word/2010/wordprocessingDrawing" xmlns:wp="http://schemas.openxmlformats.org/drawingml/2006/wordprocessingDrawing" xmlns:w10="urn:schemas-microsoft-com:office:word" xmlns:w="http://schemas.openxmlformats.org/wordprocessingml/2006/main" xmlns:w14="http://schemas.microsoft.com/office/word/2010/wordml" xmlns:w15="http://schemas.microsoft.com/office/word/2012/wordml" xmlns:w16cex="http://schemas.microsoft.com/office/word/2018/wordml/cex" xmlns:w16cid="http://schemas.microsoft.com/office/word/2016/wordml/cid" xmlns:w16="http://schemas.microsoft.com/office/word/2018/wordml" xmlns:w16sdtdh="http://schemas.microsoft.com/office/word/2020/wordml/sdtdatahash" xmlns:w16se="http://schemas.microsoft.com/office/word/2015/wordml/symex" xmlns:wpg="http://schemas.microsoft.com/office/word/2010/wordprocessingGroup" xmlns:wpi="http://schemas.microsoft.com/office/word/2010/wordprocessingInk" xmlns:wne="http://schemas.microsoft.com/office/word/2006/wordml" xmlns:wps="http://schemas.microsoft.com/office/word/2010/wordprocessingShape" mc:Ignorable="w14 w15 w16se w16cid w16 w16cex w16sdtdh wp14">
-  <w:docParts>
-    <w:docPart>
-      <w:docPartPr>
-        <w:name w:val="474590835C774227BCD094D6F565A4A4"/>
-        <w:category>
-          <w:name w:val="Общие"/>
-          <w:gallery w:val="placeholder"/>
-        </w:category>
-        <w:types>
-          <w:type w:val="bbPlcHdr"/>
-        </w:types>
-        <w:behaviors>
-          <w:behavior w:val="content"/>
-        </w:behaviors>
-        <w:guid w:val="{677A8304-2B2D-4002-8777-E09E79E47A72}"/>
-      </w:docPartPr>
-      <w:docPartBody>
-        <w:p>
-          <w:r>
-            <w:rPr>
-              <w:rStyle w:val="a3"/>
-            </w:rPr>
-            <w:t>[Дата публикации]</w:t>
-          </w:r>
-        </w:p>
-      </w:docPartBody>
-    </w:docPart>
-  </w:docParts>
-</w:glossaryDocument>
-</file>
-
-<file path=word/glossary/fontTable.xml><?xml version="1.0" encoding="utf-8"?>
-<w:fonts xmlns:mc="http://schemas.openxmlformats.org/markup-compatibility/2006" xmlns:r="http://schemas.openxmlformats.org/officeDocument/2006/relationships" xmlns:w="http://schemas.openxmlformats.org/wordprocessingml/2006/main" xmlns:w14="http://schemas.microsoft.com/office/word/2010/wordml" xmlns:w15="http://schemas.microsoft.com/office/word/2012/wordml" xmlns:w16cex="http://schemas.microsoft.com/office/word/2018/wordml/cex" xmlns:w16cid="http://schemas.microsoft.com/office/word/2016/wordml/cid" xmlns:w16="http://schemas.microsoft.com/office/word/2018/wordml" xmlns:w16sdtdh="http://schemas.microsoft.com/office/word/2020/wordml/sdtdatahash" xmlns:w16se="http://schemas.microsoft.com/office/word/2015/wordml/symex" mc:Ignorable="w14 w15 w16se w16cid w16 w16cex w16sdtdh">
-  <w:font w:name="Times New Roman">
-    <w:panose1 w:val="02020603050405020304"/>
-    <w:charset w:val="CC"/>
-    <w:family w:val="roman"/>
-    <w:pitch w:val="variable"/>
-    <w:sig w:usb0="E0002EFF" w:usb1="C000785B" w:usb2="00000009" w:usb3="00000000" w:csb0="000001FF" w:csb1="00000000"/>
-  </w:font>
-  <w:font w:name="Calibri">
-    <w:panose1 w:val="020F0502020204030204"/>
-    <w:charset w:val="CC"/>
-    <w:family w:val="swiss"/>
-    <w:pitch w:val="variable"/>
-    <w:sig w:usb0="E4002EFF" w:usb1="C000247B" w:usb2="00000009" w:usb3="00000000" w:csb0="000001FF" w:csb1="00000000"/>
-  </w:font>
-  <w:font w:name="Calibri Light">
-    <w:panose1 w:val="020F0302020204030204"/>
-    <w:charset w:val="CC"/>
-    <w:family w:val="swiss"/>
-    <w:pitch w:val="variable"/>
-    <w:sig w:usb0="E4002EFF" w:usb1="C000247B" w:usb2="00000009" w:usb3="00000000" w:csb0="000001FF" w:csb1="00000000"/>
-  </w:font>
-  <w:font w:name="Courier New">
-    <w:panose1 w:val="02070309020205020404"/>
-    <w:charset w:val="CC"/>
-    <w:family w:val="modern"/>
-    <w:pitch w:val="fixed"/>
-    <w:sig w:usb0="E0002EFF" w:usb1="C0007843" w:usb2="00000009" w:usb3="00000000" w:csb0="000001FF" w:csb1="00000000"/>
-  </w:font>
-  <w:font w:name="Courier">
-    <w:panose1 w:val="02070409020205020404"/>
-    <w:charset w:val="00"/>
-    <w:family w:val="modern"/>
-    <w:notTrueType/>
-    <w:pitch w:val="fixed"/>
-    <w:sig w:usb0="00000003" w:usb1="00000000" w:usb2="00000000" w:usb3="00000000" w:csb0="00000001" w:csb1="00000000"/>
-  </w:font>
-</w:fonts>
-</file>
-
-<file path=word/glossary/settings.xml><?xml version="1.0" encoding="utf-8"?>
-<w:settings xmlns:mc="http://schemas.openxmlformats.org/markup-compatibility/2006" xmlns:o="urn:schemas-microsoft-com:office:office" xmlns:r="http://schemas.openxmlformats.org/officeDocument/2006/relationships" xmlns:m="http://schemas.openxmlformats.org/officeDocument/2006/math" xmlns:v="urn:schemas-microsoft-com:vml" xmlns:w10="urn:schemas-microsoft-com:office:word" xmlns:w="http://schemas.openxmlformats.org/wordprocessingml/2006/main" xmlns:w14="http://schemas.microsoft.com/office/word/2010/wordml" xmlns:w15="http://schemas.microsoft.com/office/word/2012/wordml" xmlns:w16cex="http://schemas.microsoft.com/office/word/2018/wordml/cex" xmlns:w16cid="http://schemas.microsoft.com/office/word/2016/wordml/cid" xmlns:w16="http://schemas.microsoft.com/office/word/2018/wordml" xmlns:w16sdtdh="http://schemas.microsoft.com/office/word/2020/wordml/sdtdatahash" xmlns:w16se="http://schemas.microsoft.com/office/word/2015/wordml/symex" xmlns:sl="http://schemas.openxmlformats.org/schemaLibrary/2006/main" mc:Ignorable="w14 w15 w16se w16cid w16 w16cex w16sdtdh">
-  <w:view w:val="normal"/>
-  <w:defaultTabStop w:val="708"/>
-  <w:characterSpacingControl w:val="doNotCompress"/>
-  <w:compat>
-    <w:useFELayout/>
-    <w:compatSetting w:name="compatibilityMode" w:uri="http://schemas.microsoft.com/office/word" w:val="15"/>
-    <w:compatSetting w:name="overrideTableStyleFontSizeAndJustification" w:uri="http://schemas.microsoft.com/office/word" w:val="1"/>
-    <w:compatSetting w:name="enableOpenTypeFeatures" w:uri="http://schemas.microsoft.com/office/word" w:val="1"/>
-    <w:compatSetting w:name="doNotFlipMirrorIndents" w:uri="http://schemas.microsoft.com/office/word" w:val="1"/>
-    <w:compatSetting w:name="differentiateMultirowTableHeaders" w:uri="http://schemas.microsoft.com/office/word" w:val="1"/>
-    <w:compatSetting w:name="useWord2013TrackBottomHyphenation" w:uri="http://schemas.microsoft.com/office/word" w:val="0"/>
-  </w:compat>
-  <w:rsids>
-    <w:rsidRoot w:val="00B151FB"/>
-    <w:rsid w:val="000D1461"/>
-    <w:rsid w:val="000D37EC"/>
-    <w:rsid w:val="00416596"/>
-    <w:rsid w:val="00B151FB"/>
-    <w:rsid w:val="00B431A6"/>
-  </w:rsids>
-  <m:mathPr>
-    <m:mathFont m:val="Cambria Math"/>
-    <m:brkBin m:val="before"/>
-    <m:brkBinSub m:val="--"/>
-    <m:smallFrac m:val="0"/>
-    <m:dispDef/>
-    <m:lMargin m:val="0"/>
-    <m:rMargin m:val="0"/>
-    <m:defJc m:val="centerGroup"/>
-    <m:wrapIndent m:val="1440"/>
-    <m:intLim m:val="subSup"/>
-    <m:naryLim m:val="undOvr"/>
-  </m:mathPr>
-  <w:themeFontLang w:val="ru-RU"/>
-  <w:clrSchemeMapping w:bg1="light1" w:t1="dark1" w:bg2="light2" w:t2="dark2" w:accent1="accent1" w:accent2="accent2" w:accent3="accent3" w:accent4="accent4" w:accent5="accent5" w:accent6="accent6" w:hyperlink="hyperlink" w:followedHyperlink="followedHyperlink"/>
-  <w:decimalSymbol w:val=","/>
-  <w:listSeparator w:val=";"/>
-  <w15:chartTrackingRefBased/>
-</w:settings>
-</file>
-
-<file path=word/glossary/styles.xml><?xml version="1.0" encoding="utf-8"?>
-<w:styles xmlns:mc="http://schemas.openxmlformats.org/markup-compatibility/2006" xmlns:r="http://schemas.openxmlformats.org/officeDocument/2006/relationships" xmlns:w="http://schemas.openxmlformats.org/wordprocessingml/2006/main" xmlns:w14="http://schemas.microsoft.com/office/word/2010/wordml" xmlns:w15="http://schemas.microsoft.com/office/word/2012/wordml" xmlns:w16cex="http://schemas.microsoft.com/office/word/2018/wordml/cex" xmlns:w16cid="http://schemas.microsoft.com/office/word/2016/wordml/cid" xmlns:w16="http://schemas.microsoft.com/office/word/2018/wordml" xmlns:w16sdtdh="http://schemas.microsoft.com/office/word/2020/wordml/sdtdatahash" xmlns:w16se="http://schemas.microsoft.com/office/word/2015/wordml/symex" mc:Ignorable="w14 w15 w16se w16cid w16 w16cex w16sdtdh">
-  <w:docDefaults>
-    <w:rPrDefault>
-      <w:rPr>
-        <w:rFonts w:asciiTheme="minorHAnsi" w:eastAsiaTheme="minorEastAsia" w:hAnsiTheme="minorHAnsi" w:cstheme="minorBidi"/>
-        <w:sz w:val="22"/>
-        <w:szCs w:val="22"/>
-        <w:lang w:val="ru-RU" w:eastAsia="ru-RU" w:bidi="ar-SA"/>
-      </w:rPr>
-    </w:rPrDefault>
-    <w:pPrDefault>
-      <w:pPr>
-        <w:spacing w:after="160" w:line="259" w:lineRule="auto"/>
-      </w:pPr>
-    </w:pPrDefault>
-  </w:docDefaults>
-  <w:latentStyles w:defLockedState="0" w:defUIPriority="99" w:defSemiHidden="0" w:defUnhideWhenUsed="0" w:defQFormat="0" w:count="376">
-    <w:lsdException w:name="Normal" w:uiPriority="0" w:qFormat="1"/>
-    <w:lsdException w:name="heading 1" w:uiPriority="9" w:qFormat="1"/>
-    <w:lsdException w:name="heading 2" w:semiHidden="1" w:uiPriority="9" w:unhideWhenUsed="1" w:qFormat="1"/>
-    <w:lsdException w:name="heading 3" w:semiHidden="1" w:uiPriority="9" w:unhideWhenUsed="1" w:qFormat="1"/>
-    <w:lsdException w:name="heading 4" w:semiHidden="1" w:uiPriority="9" w:unhideWhenUsed="1" w:qFormat="1"/>
-    <w:lsdException w:name="heading 5" w:semiHidden="1" w:uiPriority="9" w:unhideWhenUsed="1" w:qFormat="1"/>
-    <w:lsdException w:name="heading 6" w:semiHidden="1" w:uiPriority="9" w:unhideWhenUsed="1" w:qFormat="1"/>
-    <w:lsdException w:name="heading 7" w:semiHidden="1" w:uiPriority="9" w:unhideWhenUsed="1" w:qFormat="1"/>
-    <w:lsdException w:name="heading 8" w:semiHidden="1" w:uiPriority="9" w:unhideWhenUsed="1" w:qFormat="1"/>
-    <w:lsdException w:name="heading 9" w:semiHidden="1" w:uiPriority="9" w:unhideWhenUsed="1" w:qFormat="1"/>
-    <w:lsdException w:name="index 1" w:semiHidden="1" w:unhideWhenUsed="1"/>
-    <w:lsdException w:name="index 2" w:semiHidden="1" w:unhideWhenUsed="1"/>
-    <w:lsdException w:name="index 3" w:semiHidden="1" w:unhideWhenUsed="1"/>
-    <w:lsdException w:name="index 4" w:semiHidden="1" w:unhideWhenUsed="1"/>
-    <w:lsdException w:name="index 5" w:semiHidden="1" w:unhideWhenUsed="1"/>
-    <w:lsdException w:name="index 6" w:semiHidden="1" w:unhideWhenUsed="1"/>
-    <w:lsdException w:name="index 7" w:semiHidden="1" w:unhideWhenUsed="1"/>
-    <w:lsdException w:name="index 8" w:semiHidden="1" w:unhideWhenUsed="1"/>
-    <w:lsdException w:name="index 9" w:semiHidden="1" w:unhideWhenUsed="1"/>
-    <w:lsdException w:name="toc 1" w:semiHidden="1" w:uiPriority="39" w:unhideWhenUsed="1"/>
-    <w:lsdException w:name="toc 2" w:semiHidden="1" w:uiPriority="39" w:unhideWhenUsed="1"/>
-    <w:lsdException w:name="toc 3" w:semiHidden="1" w:uiPriority="39" w:unhideWhenUsed="1"/>
-    <w:lsdException w:name="toc 4" w:semiHidden="1" w:uiPriority="39" w:unhideWhenUsed="1"/>
-    <w:lsdException w:name="toc 5" w:semiHidden="1" w:uiPriority="39" w:unhideWhenUsed="1"/>
-    <w:lsdException w:name="toc 6" w:semiHidden="1" w:uiPriority="39" w:unhideWhenUsed="1"/>
-    <w:lsdException w:name="toc 7" w:semiHidden="1" w:uiPriority="39" w:unhideWhenUsed="1"/>
-    <w:lsdException w:name="toc 8" w:semiHidden="1" w:uiPriority="39" w:unhideWhenUsed="1"/>
-    <w:lsdException w:name="toc 9" w:semiHidden="1" w:uiPriority="39" w:unhideWhenUsed="1"/>
-    <w:lsdException w:name="Normal Indent" w:semiHidden="1" w:unhideWhenUsed="1"/>
-    <w:lsdException w:name="footnote text" w:semiHidden="1" w:unhideWhenUsed="1"/>
-    <w:lsdException w:name="annotation text" w:semiHidden="1" w:unhideWhenUsed="1"/>
-    <w:lsdException w:name="header" w:semiHidden="1" w:unhideWhenUsed="1"/>
-    <w:lsdException w:name="footer" w:semiHidden="1" w:unhideWhenUsed="1"/>
-    <w:lsdException w:name="index heading" w:semiHidden="1" w:unhideWhenUsed="1"/>
-    <w:lsdException w:name="caption" w:semiHidden="1" w:uiPriority="35" w:unhideWhenUsed="1" w:qFormat="1"/>
-    <w:lsdException w:name="table of figures" w:semiHidden="1" w:unhideWhenUsed="1"/>
-    <w:lsdException w:name="envelope address" w:semiHidden="1" w:unhideWhenUsed="1"/>
-    <w:lsdException w:name="envelope return" w:semiHidden="1" w:unhideWhenUsed="1"/>
-    <w:lsdException w:name="footnote reference" w:semiHidden="1" w:unhideWhenUsed="1"/>
-    <w:lsdException w:name="annotation reference" w:semiHidden="1" w:unhideWhenUsed="1"/>
-    <w:lsdException w:name="line number" w:semiHidden="1" w:unhideWhenUsed="1"/>
-    <w:lsdException w:name="page number" w:semiHidden="1" w:unhideWhenUsed="1"/>
-    <w:lsdException w:name="endnote reference" w:semiHidden="1" w:unhideWhenUsed="1"/>
-    <w:lsdException w:name="endnote text" w:semiHidden="1" w:unhideWhenUsed="1"/>
-    <w:lsdException w:name="table of authorities" w:semiHidden="1" w:unhideWhenUsed="1"/>
-    <w:lsdException w:name="macro" w:semiHidden="1" w:unhideWhenUsed="1"/>
-    <w:lsdException w:name="toa heading" w:semiHidden="1" w:unhideWhenUsed="1"/>
-    <w:lsdException w:name="List" w:semiHidden="1" w:unhideWhenUsed="1"/>
-    <w:lsdException w:name="List Bullet" w:semiHidden="1" w:unhideWhenUsed="1"/>
-    <w:lsdException w:name="List Number" w:semiHidden="1" w:unhideWhenUsed="1"/>
-    <w:lsdException w:name="List 2" w:semiHidden="1" w:unhideWhenUsed="1"/>
-    <w:lsdException w:name="List 3" w:semiHidden="1" w:unhideWhenUsed="1"/>
-    <w:lsdException w:name="List 4" w:semiHidden="1" w:unhideWhenUsed="1"/>
-    <w:lsdException w:name="List 5" w:semiHidden="1" w:unhideWhenUsed="1"/>
-    <w:lsdException w:name="List Bullet 2" w:semiHidden="1" w:unhideWhenUsed="1"/>
-    <w:lsdException w:name="List Bullet 3" w:semiHidden="1" w:unhideWhenUsed="1"/>
-    <w:lsdException w:name="List Bullet 4" w:semiHidden="1" w:unhideWhenUsed="1"/>
-    <w:lsdException w:name="List Bullet 5" w:semiHidden="1" w:unhideWhenUsed="1"/>
-    <w:lsdException w:name="List Number 2" w:semiHidden="1" w:unhideWhenUsed="1"/>
-    <w:lsdException w:name="List Number 3" w:semiHidden="1" w:unhideWhenUsed="1"/>
-    <w:lsdException w:name="List Number 4" w:semiHidden="1" w:unhideWhenUsed="1"/>
-    <w:lsdException w:name="List Number 5" w:semiHidden="1" w:unhideWhenUsed="1"/>
-    <w:lsdException w:name="Title" w:uiPriority="10" w:qFormat="1"/>
-    <w:lsdException w:name="Closing" w:semiHidden="1" w:unhideWhenUsed="1"/>
-    <w:lsdException w:name="Signature" w:semiHidden="1" w:unhideWhenUsed="1"/>
-    <w:lsdException w:name="Default Paragraph Font" w:semiHidden="1" w:uiPriority="1" w:unhideWhenUsed="1"/>
-    <w:lsdException w:name="Body Text" w:semiHidden="1" w:unhideWhenUsed="1"/>
-    <w:lsdException w:name="Body Text Indent" w:semiHidden="1" w:unhideWhenUsed="1"/>
-    <w:lsdException w:name="List Continue" w:semiHidden="1" w:unhideWhenUsed="1"/>
-    <w:lsdException w:name="List Continue 2" w:semiHidden="1" w:unhideWhenUsed="1"/>
-    <w:lsdException w:name="List Continue 3" w:semiHidden="1" w:unhideWhenUsed="1"/>
-    <w:lsdException w:name="List Continue 4" w:semiHidden="1" w:unhideWhenUsed="1"/>
-    <w:lsdException w:name="List Continue 5" w:semiHidden="1" w:unhideWhenUsed="1"/>
-    <w:lsdException w:name="Message Header" w:semiHidden="1" w:unhideWhenUsed="1"/>
-    <w:lsdException w:name="Subtitle" w:uiPriority="11" w:qFormat="1"/>
-    <w:lsdException w:name="Salutation" w:semiHidden="1" w:unhideWhenUsed="1"/>
-    <w:lsdException w:name="Date" w:semiHidden="1" w:unhideWhenUsed="1"/>
-    <w:lsdException w:name="Body Text First Indent" w:semiHidden="1" w:unhideWhenUsed="1"/>
-    <w:lsdException w:name="Body Text First Indent 2" w:semiHidden="1" w:unhideWhenUsed="1"/>
-    <w:lsdException w:name="Note Heading" w:semiHidden="1" w:unhideWhenUsed="1"/>
-    <w:lsdException w:name="Body Text 2" w:semiHidden="1" w:unhideWhenUsed="1"/>
-    <w:lsdException w:name="Body Text 3" w:semiHidden="1" w:unhideWhenUsed="1"/>
-    <w:lsdException w:name="Body Text Indent 2" w:semiHidden="1" w:unhideWhenUsed="1"/>
-    <w:lsdException w:name="Body Text Indent 3" w:semiHidden="1" w:unhideWhenUsed="1"/>
-    <w:lsdException w:name="Block Text" w:semiHidden="1" w:unhideWhenUsed="1"/>
-    <w:lsdException w:name="Hyperlink" w:semiHidden="1" w:unhideWhenUsed="1"/>
-    <w:lsdException w:name="FollowedHyperlink" w:semiHidden="1" w:unhideWhenUsed="1"/>
-    <w:lsdException w:name="Strong" w:uiPriority="22" w:qFormat="1"/>
-    <w:lsdException w:name="Emphasis" w:uiPriority="20" w:qFormat="1"/>
-    <w:lsdException w:name="Document Map" w:semiHidden="1" w:unhideWhenUsed="1"/>
-    <w:lsdException w:name="Plain Text" w:semiHidden="1" w:unhideWhenUsed="1"/>
-    <w:lsdException w:name="E-mail Signature" w:semiHidden="1" w:unhideWhenUsed="1"/>
-    <w:lsdException w:name="HTML Top of Form" w:semiHidden="1" w:unhideWhenUsed="1"/>
-    <w:lsdException w:name="HTML Bottom of Form" w:semiHidden="1" w:unhideWhenUsed="1"/>
-    <w:lsdException w:name="Normal (Web)" w:semiHidden="1" w:unhideWhenUsed="1"/>
-    <w:lsdException w:name="HTML Acronym" w:semiHidden="1" w:unhideWhenUsed="1"/>
-    <w:lsdException w:name="HTML Address" w:semiHidden="1" w:unhideWhenUsed="1"/>
-    <w:lsdException w:name="HTML Cite" w:semiHidden="1" w:unhideWhenUsed="1"/>
-    <w:lsdException w:name="HTML Code" w:semiHidden="1" w:unhideWhenUsed="1"/>
-    <w:lsdException w:name="HTML Definition" w:semiHidden="1" w:unhideWhenUsed="1"/>
-    <w:lsdException w:name="HTML Keyboard" w:semiHidden="1" w:unhideWhenUsed="1"/>
-    <w:lsdException w:name="HTML Preformatted" w:semiHidden="1" w:unhideWhenUsed="1"/>
-    <w:lsdException w:name="HTML Sample" w:semiHidden="1" w:unhideWhenUsed="1"/>
-    <w:lsdException w:name="HTML Typewriter" w:semiHidden="1" w:unhideWhenUsed="1"/>
-    <w:lsdException w:name="HTML Variable" w:semiHidden="1" w:unhideWhenUsed="1"/>
-    <w:lsdException w:name="Normal Table" w:semiHidden="1" w:unhideWhenUsed="1"/>
-    <w:lsdException w:name="annotation subject" w:semiHidden="1" w:unhideWhenUsed="1"/>
-    <w:lsdException w:name="No List" w:semiHidden="1" w:unhideWhenUsed="1"/>
-    <w:lsdException w:name="Outline List 1" w:semiHidden="1" w:unhideWhenUsed="1"/>
-    <w:lsdException w:name="Outline List 2" w:semiHidden="1" w:unhideWhenUsed="1"/>
-    <w:lsdException w:name="Outline List 3" w:semiHidden="1" w:unhideWhenUsed="1"/>
-    <w:lsdException w:name="Table Simple 1" w:semiHidden="1" w:unhideWhenUsed="1"/>
-    <w:lsdException w:name="Table Simple 2" w:semiHidden="1" w:unhideWhenUsed="1"/>
-    <w:lsdException w:name="Table Simple 3" w:semiHidden="1" w:unhideWhenUsed="1"/>
-    <w:lsdException w:name="Table Classic 1" w:semiHidden="1" w:unhideWhenUsed="1"/>
-    <w:lsdException w:name="Table Classic 2" w:semiHidden="1" w:unhideWhenUsed="1"/>
-    <w:lsdException w:name="Table Classic 3" w:semiHidden="1" w:unhideWhenUsed="1"/>
-    <w:lsdException w:name="Table Classic 4" w:semiHidden="1" w:unhideWhenUsed="1"/>
-    <w:lsdException w:name="Table Colorful 1" w:semiHidden="1" w:unhideWhenUsed="1"/>
-    <w:lsdException w:name="Table Colorful 2" w:semiHidden="1" w:unhideWhenUsed="1"/>
-    <w:lsdException w:name="Table Colorful 3" w:semiHidden="1" w:unhideWhenUsed="1"/>
-    <w:lsdException w:name="Table Columns 1" w:semiHidden="1" w:unhideWhenUsed="1"/>
-    <w:lsdException w:name="Table Columns 2" w:semiHidden="1" w:unhideWhenUsed="1"/>
-    <w:lsdException w:name="Table Columns 3" w:semiHidden="1" w:unhideWhenUsed="1"/>
-    <w:lsdException w:name="Table Columns 4" w:semiHidden="1" w:unhideWhenUsed="1"/>
-    <w:lsdException w:name="Table Columns 5" w:semiHidden="1" w:unhideWhenUsed="1"/>
-    <w:lsdException w:name="Table Grid 1" w:semiHidden="1" w:unhideWhenUsed="1"/>
-    <w:lsdException w:name="Table Grid 2" w:semiHidden="1" w:unhideWhenUsed="1"/>
-    <w:lsdException w:name="Table Grid 3" w:semiHidden="1" w:unhideWhenUsed="1"/>
-    <w:lsdException w:name="Table Grid 4" w:semiHidden="1" w:unhideWhenUsed="1"/>
-    <w:lsdException w:name="Table Grid 5" w:semiHidden="1" w:unhideWhenUsed="1"/>
-    <w:lsdException w:name="Table Grid 6" w:semiHidden="1" w:unhideWhenUsed="1"/>
-    <w:lsdException w:name="Table Grid 7" w:semiHidden="1" w:unhideWhenUsed="1"/>
-    <w:lsdException w:name="Table Grid 8" w:semiHidden="1" w:unhideWhenUsed="1"/>
-    <w:lsdException w:name="Table List 1" w:semiHidden="1" w:unhideWhenUsed="1"/>
-    <w:lsdException w:name="Table List 2" w:semiHidden="1" w:unhideWhenUsed="1"/>
-    <w:lsdException w:name="Table List 3" w:semiHidden="1" w:unhideWhenUsed="1"/>
-    <w:lsdException w:name="Table List 4" w:semiHidden="1" w:unhideWhenUsed="1"/>
-    <w:lsdException w:name="Table List 5" w:semiHidden="1" w:unhideWhenUsed="1"/>
-    <w:lsdException w:name="Table List 6" w:semiHidden="1" w:unhideWhenUsed="1"/>
-    <w:lsdException w:name="Table List 7" w:semiHidden="1" w:unhideWhenUsed="1"/>
-    <w:lsdException w:name="Table List 8" w:semiHidden="1" w:unhideWhenUsed="1"/>
-    <w:lsdException w:name="Table 3D effects 1" w:semiHidden="1" w:unhideWhenUsed="1"/>
-    <w:lsdException w:name="Table 3D effects 2" w:semiHidden="1" w:unhideWhenUsed="1"/>
-    <w:lsdException w:name="Table 3D effects 3" w:semiHidden="1" w:unhideWhenUsed="1"/>
-    <w:lsdException w:name="Table Contemporary" w:semiHidden="1" w:unhideWhenUsed="1"/>
-    <w:lsdException w:name="Table Elegant" w:semiHidden="1" w:unhideWhenUsed="1"/>
-    <w:lsdException w:name="Table Professional" w:semiHidden="1" w:unhideWhenUsed="1"/>
-    <w:lsdException w:name="Table Subtle 1" w:semiHidden="1" w:unhideWhenUsed="1"/>
-    <w:lsdException w:name="Table Subtle 2" w:semiHidden="1" w:unhideWhenUsed="1"/>
-    <w:lsdException w:name="Table Web 1" w:semiHidden="1" w:unhideWhenUsed="1"/>
-    <w:lsdException w:name="Table Web 2" w:semiHidden="1" w:unhideWhenUsed="1"/>
-    <w:lsdException w:name="Table Web 3" w:semiHidden="1" w:unhideWhenUsed="1"/>
-    <w:lsdException w:name="Balloon Text" w:semiHidden="1" w:unhideWhenUsed="1"/>
-    <w:lsdException w:name="Table Grid" w:uiPriority="39"/>
-    <w:lsdException w:name="Table Theme" w:semiHidden="1" w:unhideWhenUsed="1"/>
-    <w:lsdException w:name="Placeholder Text" w:semiHidden="1"/>
-    <w:lsdException w:name="No Spacing" w:uiPriority="1" w:qFormat="1"/>
-    <w:lsdException w:name="Light Shading" w:uiPriority="60"/>
-    <w:lsdException w:name="Light List" w:uiPriority="61"/>
-    <w:lsdException w:name="Light Grid" w:uiPriority="62"/>
-    <w:lsdException w:name="Medium Shading 1" w:uiPriority="63"/>
-    <w:lsdException w:name="Medium Shading 2" w:uiPriority="64"/>
-    <w:lsdException w:name="Medium List 1" w:uiPriority="65"/>
-    <w:lsdException w:name="Medium List 2" w:uiPriority="66"/>
-    <w:lsdException w:name="Medium Grid 1" w:uiPriority="67"/>
-    <w:lsdException w:name="Medium Grid 2" w:uiPriority="68"/>
-    <w:lsdException w:name="Medium Grid 3" w:uiPriority="69"/>
-    <w:lsdException w:name="Dark List" w:uiPriority="70"/>
-    <w:lsdException w:name="Colorful Shading" w:uiPriority="71"/>
-    <w:lsdException w:name="Colorful List" w:uiPriority="72"/>
-    <w:lsdException w:name="Colorful Grid" w:uiPriority="73"/>
-    <w:lsdException w:name="Light Shading Accent 1" w:uiPriority="60"/>
-    <w:lsdException w:name="Light List Accent 1" w:uiPriority="61"/>
-    <w:lsdException w:name="Light Grid Accent 1" w:uiPriority="62"/>
-    <w:lsdException w:name="Medium Shading 1 Accent 1" w:uiPriority="63"/>
-    <w:lsdException w:name="Medium Shading 2 Accent 1" w:uiPriority="64"/>
-    <w:lsdException w:name="Medium List 1 Accent 1" w:uiPriority="65"/>
-    <w:lsdException w:name="Revision" w:semiHidden="1"/>
-    <w:lsdException w:name="List Paragraph" w:uiPriority="34" w:qFormat="1"/>
-    <w:lsdException w:name="Quote" w:uiPriority="29" w:qFormat="1"/>
-    <w:lsdException w:name="Intense Quote" w:uiPriority="30" w:qFormat="1"/>
-    <w:lsdException w:name="Medium List 2 Accent 1" w:uiPriority="66"/>
-    <w:lsdException w:name="Medium Grid 1 Accent 1" w:uiPriority="67"/>
-    <w:lsdException w:name="Medium Grid 2 Accent 1" w:uiPriority="68"/>
-    <w:lsdException w:name="Medium Grid 3 Accent 1" w:uiPriority="69"/>
-    <w:lsdException w:name="Dark List Accent 1" w:uiPriority="70"/>
-    <w:lsdException w:name="Colorful Shading Accent 1" w:uiPriority="71"/>
-    <w:lsdException w:name="Colorful List Accent 1" w:uiPriority="72"/>
-    <w:lsdException w:name="Colorful Grid Accent 1" w:uiPriority="73"/>
-    <w:lsdException w:name="Light Shading Accent 2" w:uiPriority="60"/>
-    <w:lsdException w:name="Light List Accent 2" w:uiPriority="61"/>
-    <w:lsdException w:name="Light Grid Accent 2" w:uiPriority="62"/>
-    <w:lsdException w:name="Medium Shading 1 Accent 2" w:uiPriority="63"/>
-    <w:lsdException w:name="Medium Shading 2 Accent 2" w:uiPriority="64"/>
-    <w:lsdException w:name="Medium List 1 Accent 2" w:uiPriority="65"/>
-    <w:lsdException w:name="Medium List 2 Accent 2" w:uiPriority="66"/>
-    <w:lsdException w:name="Medium Grid 1 Accent 2" w:uiPriority="67"/>
-    <w:lsdException w:name="Medium Grid 2 Accent 2" w:uiPriority="68"/>
-    <w:lsdException w:name="Medium Grid 3 Accent 2" w:uiPriority="69"/>
-    <w:lsdException w:name="Dark List Accent 2" w:uiPriority="70"/>
-    <w:lsdException w:name="Colorful Shading Accent 2" w:uiPriority="71"/>
-    <w:lsdException w:name="Colorful List Accent 2" w:uiPriority="72"/>
-    <w:lsdException w:name="Colorful Grid Accent 2" w:uiPriority="73"/>
-    <w:lsdException w:name="Light Shading Accent 3" w:uiPriority="60"/>
-    <w:lsdException w:name="Light List Accent 3" w:uiPriority="61"/>
-    <w:lsdException w:name="Light Grid Accent 3" w:uiPriority="62"/>
-    <w:lsdException w:name="Medium Shading 1 Accent 3" w:uiPriority="63"/>
-    <w:lsdException w:name="Medium Shading 2 Accent 3" w:uiPriority="64"/>
-    <w:lsdException w:name="Medium List 1 Accent 3" w:uiPriority="65"/>
-    <w:lsdException w:name="Medium List 2 Accent 3" w:uiPriority="66"/>
-    <w:lsdException w:name="Medium Grid 1 Accent 3" w:uiPriority="67"/>
-    <w:lsdException w:name="Medium Grid 2 Accent 3" w:uiPriority="68"/>
-    <w:lsdException w:name="Medium Grid 3 Accent 3" w:uiPriority="69"/>
-    <w:lsdException w:name="Dark List Accent 3" w:uiPriority="70"/>
-    <w:lsdException w:name="Colorful Shading Accent 3" w:uiPriority="71"/>
-    <w:lsdException w:name="Colorful List Accent 3" w:uiPriority="72"/>
-    <w:lsdException w:name="Colorful Grid Accent 3" w:uiPriority="73"/>
-    <w:lsdException w:name="Light Shading Accent 4" w:uiPriority="60"/>
-    <w:lsdException w:name="Light List Accent 4" w:uiPriority="61"/>
-    <w:lsdException w:name="Light Grid Accent 4" w:uiPriority="62"/>
-    <w:lsdException w:name="Medium Shading 1 Accent 4" w:uiPriority="63"/>
-    <w:lsdException w:name="Medium Shading 2 Accent 4" w:uiPriority="64"/>
-    <w:lsdException w:name="Medium List 1 Accent 4" w:uiPriority="65"/>
-    <w:lsdException w:name="Medium List 2 Accent 4" w:uiPriority="66"/>
-    <w:lsdException w:name="Medium Grid 1 Accent 4" w:uiPriority="67"/>
-    <w:lsdException w:name="Medium Grid 2 Accent 4" w:uiPriority="68"/>
-    <w:lsdException w:name="Medium Grid 3 Accent 4" w:uiPriority="69"/>
-    <w:lsdException w:name="Dark List Accent 4" w:uiPriority="70"/>
-    <w:lsdException w:name="Colorful Shading Accent 4" w:uiPriority="71"/>
-    <w:lsdException w:name="Colorful List Accent 4" w:uiPriority="72"/>
-    <w:lsdException w:name="Colorful Grid Accent 4" w:uiPriority="73"/>
-    <w:lsdException w:name="Light Shading Accent 5" w:uiPriority="60"/>
-    <w:lsdException w:name="Light List Accent 5" w:uiPriority="61"/>
-    <w:lsdException w:name="Light Grid Accent 5" w:uiPriority="62"/>
-    <w:lsdException w:name="Medium Shading 1 Accent 5" w:uiPriority="63"/>
-    <w:lsdException w:name="Medium Shading 2 Accent 5" w:uiPriority="64"/>
-    <w:lsdException w:name="Medium List 1 Accent 5" w:uiPriority="65"/>
-    <w:lsdException w:name="Medium List 2 Accent 5" w:uiPriority="66"/>
-    <w:lsdException w:name="Medium Grid 1 Accent 5" w:uiPriority="67"/>
-    <w:lsdException w:name="Medium Grid 2 Accent 5" w:uiPriority="68"/>
-    <w:lsdException w:name="Medium Grid 3 Accent 5" w:uiPriority="69"/>
-    <w:lsdException w:name="Dark List Accent 5" w:uiPriority="70"/>
-    <w:lsdException w:name="Colorful Shading Accent 5" w:uiPriority="71"/>
-    <w:lsdException w:name="Colorful List Accent 5" w:uiPriority="72"/>
-    <w:lsdException w:name="Colorful Grid Accent 5" w:uiPriority="73"/>
-    <w:lsdException w:name="Light Shading Accent 6" w:uiPriority="60"/>
-    <w:lsdException w:name="Light List Accent 6" w:uiPriority="61"/>
-    <w:lsdException w:name="Light Grid Accent 6" w:uiPriority="62"/>
-    <w:lsdException w:name="Medium Shading 1 Accent 6" w:uiPriority="63"/>
-    <w:lsdException w:name="Medium Shading 2 Accent 6" w:uiPriority="64"/>
-    <w:lsdException w:name="Medium List 1 Accent 6" w:uiPriority="65"/>
-    <w:lsdException w:name="Medium List 2 Accent 6" w:uiPriority="66"/>
-    <w:lsdException w:name="Medium Grid 1 Accent 6" w:uiPriority="67"/>
-    <w:lsdException w:name="Medium Grid 2 Accent 6" w:uiPriority="68"/>
-    <w:lsdException w:name="Medium Grid 3 Accent 6" w:uiPriority="69"/>
-    <w:lsdException w:name="Dark List Accent 6" w:uiPriority="70"/>
-    <w:lsdException w:name="Colorful Shading Accent 6" w:uiPriority="71"/>
-    <w:lsdException w:name="Colorful List Accent 6" w:uiPriority="72"/>
-    <w:lsdException w:name="Colorful Grid Accent 6" w:uiPriority="73"/>
-    <w:lsdException w:name="Subtle Emphasis" w:uiPriority="19" w:qFormat="1"/>
-    <w:lsdException w:name="Intense Emphasis" w:uiPriority="21" w:qFormat="1"/>
-    <w:lsdException w:name="Subtle Reference" w:uiPriority="31" w:qFormat="1"/>
-    <w:lsdException w:name="Intense Reference" w:uiPriority="32" w:qFormat="1"/>
-    <w:lsdException w:name="Book Title" w:uiPriority="33" w:qFormat="1"/>
-    <w:lsdException w:name="Bibliography" w:semiHidden="1" w:uiPriority="37" w:unhideWhenUsed="1"/>
-    <w:lsdException w:name="TOC Heading" w:semiHidden="1" w:uiPriority="39" w:unhideWhenUsed="1" w:qFormat="1"/>
-    <w:lsdException w:name="Plain Table 1" w:uiPriority="41"/>
-    <w:lsdException w:name="Plain Table 2" w:uiPriority="42"/>
-    <w:lsdException w:name="Plain Table 3" w:uiPriority="43"/>
-    <w:lsdException w:name="Plain Table 4" w:uiPriority="44"/>
-    <w:lsdException w:name="Plain Table 5" w:uiPriority="45"/>
-    <w:lsdException w:name="Grid Table Light" w:uiPriority="40"/>
-    <w:lsdException w:name="Grid Table 1 Light" w:uiPriority="46"/>
-    <w:lsdException w:name="Grid Table 2" w:uiPriority="47"/>
-    <w:lsdException w:name="Grid Table 3" w:uiPriority="48"/>
-    <w:lsdException w:name="Grid Table 4" w:uiPriority="49"/>
-    <w:lsdException w:name="Grid Table 5 Dark" w:uiPriority="50"/>
-    <w:lsdException w:name="Grid Table 6 Colorful" w:uiPriority="51"/>
-    <w:lsdException w:name="Grid Table 7 Colorful" w:uiPriority="52"/>
-    <w:lsdException w:name="Grid Table 1 Light Accent 1" w:uiPriority="46"/>
-    <w:lsdException w:name="Grid Table 2 Accent 1" w:uiPriority="47"/>
-    <w:lsdException w:name="Grid Table 3 Accent 1" w:uiPriority="48"/>
-    <w:lsdException w:name="Grid Table 4 Accent 1" w:uiPriority="49"/>
-    <w:lsdException w:name="Grid Table 5 Dark Accent 1" w:uiPriority="50"/>
-    <w:lsdException w:name="Grid Table 6 Colorful Accent 1" w:uiPriority="51"/>
-    <w:lsdException w:name="Grid Table 7 Colorful Accent 1" w:uiPriority="52"/>
-    <w:lsdException w:name="Grid Table 1 Light Accent 2" w:uiPriority="46"/>
-    <w:lsdException w:name="Grid Table 2 Accent 2" w:uiPriority="47"/>
-    <w:lsdException w:name="Grid Table 3 Accent 2" w:uiPriority="48"/>
-    <w:lsdException w:name="Grid Table 4 Accent 2" w:uiPriority="49"/>
-    <w:lsdException w:name="Grid Table 5 Dark Accent 2" w:uiPriority="50"/>
-    <w:lsdException w:name="Grid Table 6 Colorful Accent 2" w:uiPriority="51"/>
-    <w:lsdException w:name="Grid Table 7 Colorful Accent 2" w:uiPriority="52"/>
-    <w:lsdException w:name="Grid Table 1 Light Accent 3" w:uiPriority="46"/>
-    <w:lsdException w:name="Grid Table 2 Accent 3" w:uiPriority="47"/>
-    <w:lsdException w:name="Grid Table 3 Accent 3" w:uiPriority="48"/>
-    <w:lsdException w:name="Grid Table 4 Accent 3" w:uiPriority="49"/>
-    <w:lsdException w:name="Grid Table 5 Dark Accent 3" w:uiPriority="50"/>
-    <w:lsdException w:name="Grid Table 6 Colorful Accent 3" w:uiPriority="51"/>
-    <w:lsdException w:name="Grid Table 7 Colorful Accent 3" w:uiPriority="52"/>
-    <w:lsdException w:name="Grid Table 1 Light Accent 4" w:uiPriority="46"/>
-    <w:lsdException w:name="Grid Table 2 Accent 4" w:uiPriority="47"/>
-    <w:lsdException w:name="Grid Table 3 Accent 4" w:uiPriority="48"/>
-    <w:lsdException w:name="Grid Table 4 Accent 4" w:uiPriority="49"/>
-    <w:lsdException w:name="Grid Table 5 Dark Accent 4" w:uiPriority="50"/>
-    <w:lsdException w:name="Grid Table 6 Colorful Accent 4" w:uiPriority="51"/>
-    <w:lsdException w:name="Grid Table 7 Colorful Accent 4" w:uiPriority="52"/>
-    <w:lsdException w:name="Grid Table 1 Light Accent 5" w:uiPriority="46"/>
-    <w:lsdException w:name="Grid Table 2 Accent 5" w:uiPriority="47"/>
-    <w:lsdException w:name="Grid Table 3 Accent 5" w:uiPriority="48"/>
-    <w:lsdException w:name="Grid Table 4 Accent 5" w:uiPriority="49"/>
-    <w:lsdException w:name="Grid Table 5 Dark Accent 5" w:uiPriority="50"/>
-    <w:lsdException w:name="Grid Table 6 Colorful Accent 5" w:uiPriority="51"/>
-    <w:lsdException w:name="Grid Table 7 Colorful Accent 5" w:uiPriority="52"/>
-    <w:lsdException w:name="Grid Table 1 Light Accent 6" w:uiPriority="46"/>
-    <w:lsdException w:name="Grid Table 2 Accent 6" w:uiPriority="47"/>
-    <w:lsdException w:name="Grid Table 3 Accent 6" w:uiPriority="48"/>
-    <w:lsdException w:name="Grid Table 4 Accent 6" w:uiPriority="49"/>
-    <w:lsdException w:name="Grid Table 5 Dark Accent 6" w:uiPriority="50"/>
-    <w:lsdException w:name="Grid Table 6 Colorful Accent 6" w:uiPriority="51"/>
-    <w:lsdException w:name="Grid Table 7 Colorful Accent 6" w:uiPriority="52"/>
-    <w:lsdException w:name="List Table 1 Light" w:uiPriority="46"/>
-    <w:lsdException w:name="List Table 2" w:uiPriority="47"/>
-    <w:lsdException w:name="List Table 3" w:uiPriority="48"/>
-    <w:lsdException w:name="List Table 4" w:uiPriority="49"/>
-    <w:lsdException w:name="List Table 5 Dark" w:uiPriority="50"/>
-    <w:lsdException w:name="List Table 6 Colorful" w:uiPriority="51"/>
-    <w:lsdException w:name="List Table 7 Colorful" w:uiPriority="52"/>
-    <w:lsdException w:name="List Table 1 Light Accent 1" w:uiPriority="46"/>
-    <w:lsdException w:name="List Table 2 Accent 1" w:uiPriority="47"/>
-    <w:lsdException w:name="List Table 3 Accent 1" w:uiPriority="48"/>
-    <w:lsdException w:name="List Table 4 Accent 1" w:uiPriority="49"/>
-    <w:lsdException w:name="List Table 5 Dark Accent 1" w:uiPriority="50"/>
-    <w:lsdException w:name="List Table 6 Colorful Accent 1" w:uiPriority="51"/>
-    <w:lsdException w:name="List Table 7 Colorful Accent 1" w:uiPriority="52"/>
-    <w:lsdException w:name="List Table 1 Light Accent 2" w:uiPriority="46"/>
-    <w:lsdException w:name="List Table 2 Accent 2" w:uiPriority="47"/>
-    <w:lsdException w:name="List Table 3 Accent 2" w:uiPriority="48"/>
-    <w:lsdException w:name="List Table 4 Accent 2" w:uiPriority="49"/>
-    <w:lsdException w:name="List Table 5 Dark Accent 2" w:uiPriority="50"/>
-    <w:lsdException w:name="List Table 6 Colorful Accent 2" w:uiPriority="51"/>
-    <w:lsdException w:name="List Table 7 Colorful Accent 2" w:uiPriority="52"/>
-    <w:lsdException w:name="List Table 1 Light Accent 3" w:uiPriority="46"/>
-    <w:lsdException w:name="List Table 2 Accent 3" w:uiPriority="47"/>
-    <w:lsdException w:name="List Table 3 Accent 3" w:uiPriority="48"/>
-    <w:lsdException w:name="List Table 4 Accent 3" w:uiPriority="49"/>
-    <w:lsdException w:name="List Table 5 Dark Accent 3" w:uiPriority="50"/>
-    <w:lsdException w:name="List Table 6 Colorful Accent 3" w:uiPriority="51"/>
-    <w:lsdException w:name="List Table 7 Colorful Accent 3" w:uiPriority="52"/>
-    <w:lsdException w:name="List Table 1 Light Accent 4" w:uiPriority="46"/>
-    <w:lsdException w:name="List Table 2 Accent 4" w:uiPriority="47"/>
-    <w:lsdException w:name="List Table 3 Accent 4" w:uiPriority="48"/>
-    <w:lsdException w:name="List Table 4 Accent 4" w:uiPriority="49"/>
-    <w:lsdException w:name="List Table 5 Dark Accent 4" w:uiPriority="50"/>
-    <w:lsdException w:name="List Table 6 Colorful Accent 4" w:uiPriority="51"/>
-    <w:lsdException w:name="List Table 7 Colorful Accent 4" w:uiPriority="52"/>
-    <w:lsdException w:name="List Table 1 Light Accent 5" w:uiPriority="46"/>
-    <w:lsdException w:name="List Table 2 Accent 5" w:uiPriority="47"/>
-    <w:lsdException w:name="List Table 3 Accent 5" w:uiPriority="48"/>
-    <w:lsdException w:name="List Table 4 Accent 5" w:uiPriority="49"/>
-    <w:lsdException w:name="List Table 5 Dark Accent 5" w:uiPriority="50"/>
-    <w:lsdException w:name="List Table 6 Colorful Accent 5" w:uiPriority="51"/>
-    <w:lsdException w:name="List Table 7 Colorful Accent 5" w:uiPriority="52"/>
-    <w:lsdException w:name="List Table 1 Light Accent 6" w:uiPriority="46"/>
-    <w:lsdException w:name="List Table 2 Accent 6" w:uiPriority="47"/>
-    <w:lsdException w:name="List Table 3 Accent 6" w:uiPriority="48"/>
-    <w:lsdException w:name="List Table 4 Accent 6" w:uiPriority="49"/>
-    <w:lsdException w:name="List Table 5 Dark Accent 6" w:uiPriority="50"/>
-    <w:lsdException w:name="List Table 6 Colorful Accent 6" w:uiPriority="51"/>
-    <w:lsdException w:name="List Table 7 Colorful Accent 6" w:uiPriority="52"/>
-    <w:lsdException w:name="Mention" w:semiHidden="1" w:unhideWhenUsed="1"/>
-    <w:lsdException w:name="Smart Hyperlink" w:semiHidden="1" w:unhideWhenUsed="1"/>
-    <w:lsdException w:name="Hashtag" w:semiHidden="1" w:unhideWhenUsed="1"/>
-    <w:lsdException w:name="Unresolved Mention" w:semiHidden="1" w:unhideWhenUsed="1"/>
-    <w:lsdException w:name="Smart Link" w:semiHidden="1" w:unhideWhenUsed="1"/>
-  </w:latentStyles>
-  <w:style w:type="paragraph" w:default="1" w:styleId="a">
-    <w:name w:val="Normal"/>
-    <w:qFormat/>
-  </w:style>
-  <w:style w:type="character" w:default="1" w:styleId="a0">
-    <w:name w:val="Default Paragraph Font"/>
-    <w:uiPriority w:val="1"/>
-    <w:semiHidden/>
-    <w:unhideWhenUsed/>
-  </w:style>
-  <w:style w:type="table" w:default="1" w:styleId="a1">
-    <w:name w:val="Normal Table"/>
-    <w:uiPriority w:val="99"/>
-    <w:semiHidden/>
-    <w:unhideWhenUsed/>
-    <w:tblPr>
-      <w:tblInd w:w="0" w:type="dxa"/>
-      <w:tblCellMar>
-        <w:top w:w="0" w:type="dxa"/>
-        <w:left w:w="108" w:type="dxa"/>
-        <w:bottom w:w="0" w:type="dxa"/>
-        <w:right w:w="108" w:type="dxa"/>
-      </w:tblCellMar>
-    </w:tblPr>
-  </w:style>
-  <w:style w:type="numbering" w:default="1" w:styleId="a2">
-    <w:name w:val="No List"/>
-    <w:uiPriority w:val="99"/>
-    <w:semiHidden/>
-    <w:unhideWhenUsed/>
-  </w:style>
-  <w:style w:type="character" w:styleId="a3">
-    <w:name w:val="Placeholder Text"/>
-    <w:basedOn w:val="a0"/>
-    <w:uiPriority w:val="99"/>
-    <w:semiHidden/>
-    <w:rsid w:val="00B151FB"/>
-    <w:rPr>
-      <w:color w:val="808080"/>
-    </w:rPr>
-  </w:style>
-</w:styles>
-</file>
-
-<file path=word/glossary/webSettings.xml><?xml version="1.0" encoding="utf-8"?>
-<w:webSettings xmlns:mc="http://schemas.openxmlformats.org/markup-compatibility/2006" xmlns:r="http://schemas.openxmlformats.org/officeDocument/2006/relationships" xmlns:w="http://schemas.openxmlformats.org/wordprocessingml/2006/main" xmlns:w14="http://schemas.microsoft.com/office/word/2010/wordml" xmlns:w15="http://schemas.microsoft.com/office/word/2012/wordml" xmlns:w16cex="http://schemas.microsoft.com/office/word/2018/wordml/cex" xmlns:w16cid="http://schemas.microsoft.com/office/word/2016/wordml/cid" xmlns:w16="http://schemas.microsoft.com/office/word/2018/wordml" xmlns:w16sdtdh="http://schemas.microsoft.com/office/word/2020/wordml/sdtdatahash" xmlns:w16se="http://schemas.microsoft.com/office/word/2015/wordml/symex" mc:Ignorable="w14 w15 w16se w16cid w16 w16cex w16sdtdh">
-  <w:optimizeForBrowser/>
-  <w:allowPNG/>
-</w:webSettings>
-</file>
-
 <file path=word/theme/theme1.xml><?xml version="1.0" encoding="utf-8"?>
 <a:theme xmlns:a="http://schemas.openxmlformats.org/drawingml/2006/main" name="Тема Office">
   <a:themeElements>
@@ -6148,7 +5582,7 @@
 
 <file path=customXml/item1.xml><?xml version="1.0" encoding="utf-8"?>
 <CoverPageProperties xmlns="http://schemas.microsoft.com/office/2006/coverPageProps">
-  <PublishDate>2022-12-16T00:00:00</PublishDate>
+  <PublishDate/>
   <Abstract/>
   <CompanyAddress/>
   <CompanyPhone/>

</xml_diff>

<commit_message>
Fixed windows installer. Admin docs RaidenEMS edit
</commit_message>
<xml_diff>
--- a/Docs/Руководство администратора RaidenEMS.docx
+++ b/Docs/Руководство администратора RaidenEMS.docx
@@ -1,6 +1,6 @@
 
 <file path=word/document.xml><?xml version="1.0" encoding="utf-8"?>
-<w:document xmlns:wpc="http://schemas.microsoft.com/office/word/2010/wordprocessingCanvas" xmlns:cx="http://schemas.microsoft.com/office/drawing/2014/chartex" xmlns:cx1="http://schemas.microsoft.com/office/drawing/2015/9/8/chartex" xmlns:cx2="http://schemas.microsoft.com/office/drawing/2015/10/21/chartex" xmlns:cx3="http://schemas.microsoft.com/office/drawing/2016/5/9/chartex" xmlns:cx4="http://schemas.microsoft.com/office/drawing/2016/5/10/chartex" xmlns:cx5="http://schemas.microsoft.com/office/drawing/2016/5/11/chartex" xmlns:cx6="http://schemas.microsoft.com/office/drawing/2016/5/12/chartex" xmlns:cx7="http://schemas.microsoft.com/office/drawing/2016/5/13/chartex" xmlns:cx8="http://schemas.microsoft.com/office/drawing/2016/5/14/chartex" xmlns:mc="http://schemas.openxmlformats.org/markup-compatibility/2006" xmlns:aink="http://schemas.microsoft.com/office/drawing/2016/ink" xmlns:am3d="http://schemas.microsoft.com/office/drawing/2017/model3d" xmlns:o="urn:schemas-microsoft-com:office:office" xmlns:oel="http://schemas.microsoft.com/office/2019/extlst" xmlns:r="http://schemas.openxmlformats.org/officeDocument/2006/relationships" xmlns:m="http://schemas.openxmlformats.org/officeDocument/2006/math" xmlns:v="urn:schemas-microsoft-com:vml" xmlns:wp14="http://schemas.microsoft.com/office/word/2010/wordprocessingDrawing" xmlns:wp="http://schemas.openxmlformats.org/drawingml/2006/wordprocessingDrawing" xmlns:w10="urn:schemas-microsoft-com:office:word" xmlns:w="http://schemas.openxmlformats.org/wordprocessingml/2006/main" xmlns:w14="http://schemas.microsoft.com/office/word/2010/wordml" xmlns:w15="http://schemas.microsoft.com/office/word/2012/wordml" xmlns:w16cex="http://schemas.microsoft.com/office/word/2018/wordml/cex" xmlns:w16cid="http://schemas.microsoft.com/office/word/2016/wordml/cid" xmlns:w16="http://schemas.microsoft.com/office/word/2018/wordml" xmlns:w16sdtdh="http://schemas.microsoft.com/office/word/2020/wordml/sdtdatahash" xmlns:w16se="http://schemas.microsoft.com/office/word/2015/wordml/symex" xmlns:wpg="http://schemas.microsoft.com/office/word/2010/wordprocessingGroup" xmlns:wpi="http://schemas.microsoft.com/office/word/2010/wordprocessingInk" xmlns:wne="http://schemas.microsoft.com/office/word/2006/wordml" xmlns:wps="http://schemas.microsoft.com/office/word/2010/wordprocessingShape" mc:Ignorable="w14 w15 w16se w16cid w16 w16cex w16sdtdh wp14">
+<w:document xmlns:wpc="http://schemas.microsoft.com/office/word/2010/wordprocessingCanvas" xmlns:cx="http://schemas.microsoft.com/office/drawing/2014/chartex" xmlns:cx1="http://schemas.microsoft.com/office/drawing/2015/9/8/chartex" xmlns:cx2="http://schemas.microsoft.com/office/drawing/2015/10/21/chartex" xmlns:cx3="http://schemas.microsoft.com/office/drawing/2016/5/9/chartex" xmlns:cx4="http://schemas.microsoft.com/office/drawing/2016/5/10/chartex" xmlns:cx5="http://schemas.microsoft.com/office/drawing/2016/5/11/chartex" xmlns:cx6="http://schemas.microsoft.com/office/drawing/2016/5/12/chartex" xmlns:cx7="http://schemas.microsoft.com/office/drawing/2016/5/13/chartex" xmlns:cx8="http://schemas.microsoft.com/office/drawing/2016/5/14/chartex" xmlns:mc="http://schemas.openxmlformats.org/markup-compatibility/2006" xmlns:aink="http://schemas.microsoft.com/office/drawing/2016/ink" xmlns:am3d="http://schemas.microsoft.com/office/drawing/2017/model3d" xmlns:o="urn:schemas-microsoft-com:office:office" xmlns:oel="http://schemas.microsoft.com/office/2019/extlst" xmlns:r="http://schemas.openxmlformats.org/officeDocument/2006/relationships" xmlns:m="http://schemas.openxmlformats.org/officeDocument/2006/math" xmlns:v="urn:schemas-microsoft-com:vml" xmlns:wp14="http://schemas.microsoft.com/office/word/2010/wordprocessingDrawing" xmlns:wp="http://schemas.openxmlformats.org/drawingml/2006/wordprocessingDrawing" xmlns:w10="urn:schemas-microsoft-com:office:word" xmlns:w="http://schemas.openxmlformats.org/wordprocessingml/2006/main" xmlns:w14="http://schemas.microsoft.com/office/word/2010/wordml" xmlns:w15="http://schemas.microsoft.com/office/word/2012/wordml" xmlns:w16cex="http://schemas.microsoft.com/office/word/2018/wordml/cex" xmlns:w16cid="http://schemas.microsoft.com/office/word/2016/wordml/cid" xmlns:w16="http://schemas.microsoft.com/office/word/2018/wordml" xmlns:w16du="http://schemas.microsoft.com/office/word/2023/wordml/word16du" xmlns:w16sdtdh="http://schemas.microsoft.com/office/word/2020/wordml/sdtdatahash" xmlns:w16se="http://schemas.microsoft.com/office/word/2015/wordml/symex" xmlns:wpg="http://schemas.microsoft.com/office/word/2010/wordprocessingGroup" xmlns:wpi="http://schemas.microsoft.com/office/word/2010/wordprocessingInk" xmlns:wne="http://schemas.microsoft.com/office/word/2006/wordml" xmlns:wps="http://schemas.microsoft.com/office/word/2010/wordprocessingShape" mc:Ignorable="w14 w15 w16se w16cid w16 w16cex w16sdtdh wp14">
   <w:body>
     <w:p>
       <w:pPr>
@@ -342,7 +342,7 @@
           <w:noProof/>
           <w:lang w:val="en-US"/>
         </w:rPr>
-        <w:t>18.02.23</w:t>
+        <w:t>20.04.23</w:t>
       </w:r>
       <w:r>
         <w:rPr>
@@ -933,6 +933,61 @@
             <w:pPr>
               <w:pStyle w:val="a7"/>
               <w:jc w:val="right"/>
+              <w:rPr>
+                <w:lang w:val="en-US"/>
+              </w:rPr>
+            </w:pPr>
+            <w:r>
+              <w:rPr>
+                <w:lang w:val="en-US"/>
+              </w:rPr>
+              <w:t>20.04.23</w:t>
+            </w:r>
+          </w:p>
+        </w:tc>
+        <w:tc>
+          <w:tcPr>
+            <w:tcW w:w="1570" w:type="pct"/>
+          </w:tcPr>
+          <w:p>
+            <w:pPr>
+              <w:pStyle w:val="a7"/>
+              <w:jc w:val="right"/>
+              <w:rPr>
+                <w:lang w:val="en-US"/>
+              </w:rPr>
+            </w:pPr>
+            <w:r>
+              <w:t>Машалов Е.В</w:t>
+            </w:r>
+            <w:r>
+              <w:t>.</w:t>
+            </w:r>
+          </w:p>
+        </w:tc>
+        <w:tc>
+          <w:tcPr>
+            <w:tcW w:w="2385" w:type="pct"/>
+          </w:tcPr>
+          <w:p>
+            <w:pPr>
+              <w:pStyle w:val="a7"/>
+            </w:pPr>
+            <w:r>
+              <w:t>Стилистические исправления</w:t>
+            </w:r>
+          </w:p>
+        </w:tc>
+      </w:tr>
+      <w:tr>
+        <w:tc>
+          <w:tcPr>
+            <w:tcW w:w="1046" w:type="pct"/>
+          </w:tcPr>
+          <w:p>
+            <w:pPr>
+              <w:pStyle w:val="a7"/>
+              <w:jc w:val="right"/>
             </w:pPr>
             <w:r>
               <w:t>16.12.22</w:t>
@@ -1255,6 +1310,18 @@
         <w:t>RaidenEMSInstall</w:t>
       </w:r>
       <w:proofErr w:type="spellEnd"/>
+      <w:r>
+        <w:t xml:space="preserve"> </w:t>
+      </w:r>
+      <w:r>
+        <w:t>[</w:t>
+      </w:r>
+      <w:r>
+        <w:t>Версия</w:t>
+      </w:r>
+      <w:r>
+        <w:t>]</w:t>
+      </w:r>
       <w:r>
         <w:t>.</w:t>
       </w:r>
@@ -1895,33 +1962,45 @@
         <w:t xml:space="preserve"> </w:t>
       </w:r>
       <w:r>
-        <w:t>дает</w:t>
-      </w:r>
+        <w:t>д</w:t>
+      </w:r>
+      <w:r>
+        <w:t xml:space="preserve">елает </w:t>
+      </w:r>
+      <w:r>
+        <w:t xml:space="preserve">программа установки возвращает путь к модулю сборки </w:t>
+      </w:r>
+      <w:proofErr w:type="spellStart"/>
+      <w:r>
+        <w:rPr>
+          <w:lang w:val="en-US"/>
+        </w:rPr>
+        <w:t>msbuild</w:t>
+      </w:r>
+      <w:proofErr w:type="spellEnd"/>
+      <w:r>
+        <w:t>.</w:t>
+      </w:r>
+      <w:r>
+        <w:rPr>
+          <w:lang w:val="en-US"/>
+        </w:rPr>
+        <w:t>exe</w:t>
+      </w:r>
+      <w:proofErr w:type="gramStart"/>
+      <w:r>
+        <w:t>.</w:t>
+      </w:r>
+      <w:proofErr w:type="gramEnd"/>
       <w:r>
         <w:t xml:space="preserve"> </w:t>
       </w:r>
       <w:r>
-        <w:t xml:space="preserve">программа установки возвращает путь к модулю сборки </w:t>
-      </w:r>
-      <w:proofErr w:type="spellStart"/>
-      <w:r>
-        <w:rPr>
-          <w:lang w:val="en-US"/>
-        </w:rPr>
-        <w:t>msbuild</w:t>
-      </w:r>
-      <w:proofErr w:type="spellEnd"/>
-      <w:r>
-        <w:t>.</w:t>
-      </w:r>
-      <w:r>
-        <w:rPr>
-          <w:lang w:val="en-US"/>
-        </w:rPr>
-        <w:t>exe</w:t>
-      </w:r>
-      <w:r>
-        <w:t xml:space="preserve">, который является вершиной цепочки сборки. </w:t>
+        <w:lastRenderedPageBreak/>
+        <w:t xml:space="preserve">Данный модуль </w:t>
+      </w:r>
+      <w:r>
+        <w:t xml:space="preserve">является вершиной цепочки сборки. </w:t>
       </w:r>
       <w:r>
         <w:t xml:space="preserve">Командная строка, используемая для поиска </w:t>
@@ -1963,7 +2042,6 @@
           <w:sz w:val="16"/>
           <w:szCs w:val="16"/>
         </w:rPr>
-        <w:lastRenderedPageBreak/>
         <w:t>"%PROGRAMFILES(X</w:t>
       </w:r>
       <w:proofErr w:type="gramStart"/>
@@ -2112,7 +2190,7 @@
     </w:p>
     <w:p>
       <w:r>
-        <w:t xml:space="preserve">Результаты проверки совместимости на первой странице программы инсталляции отображаются полученные результаты для средств компиляции и установок </w:t>
+        <w:t xml:space="preserve">Результаты проверки совместимости на первой странице программы инсталляции отображаются для средств компиляции и установок </w:t>
       </w:r>
       <w:r>
         <w:rPr>
@@ -3888,7 +3966,7 @@
 </file>
 
 <file path=word/endnotes.xml><?xml version="1.0" encoding="utf-8"?>
-<w:endnotes xmlns:wpc="http://schemas.microsoft.com/office/word/2010/wordprocessingCanvas" xmlns:cx="http://schemas.microsoft.com/office/drawing/2014/chartex" xmlns:cx1="http://schemas.microsoft.com/office/drawing/2015/9/8/chartex" xmlns:cx2="http://schemas.microsoft.com/office/drawing/2015/10/21/chartex" xmlns:cx3="http://schemas.microsoft.com/office/drawing/2016/5/9/chartex" xmlns:cx4="http://schemas.microsoft.com/office/drawing/2016/5/10/chartex" xmlns:cx5="http://schemas.microsoft.com/office/drawing/2016/5/11/chartex" xmlns:cx6="http://schemas.microsoft.com/office/drawing/2016/5/12/chartex" xmlns:cx7="http://schemas.microsoft.com/office/drawing/2016/5/13/chartex" xmlns:cx8="http://schemas.microsoft.com/office/drawing/2016/5/14/chartex" xmlns:mc="http://schemas.openxmlformats.org/markup-compatibility/2006" xmlns:aink="http://schemas.microsoft.com/office/drawing/2016/ink" xmlns:am3d="http://schemas.microsoft.com/office/drawing/2017/model3d" xmlns:o="urn:schemas-microsoft-com:office:office" xmlns:oel="http://schemas.microsoft.com/office/2019/extlst" xmlns:r="http://schemas.openxmlformats.org/officeDocument/2006/relationships" xmlns:m="http://schemas.openxmlformats.org/officeDocument/2006/math" xmlns:v="urn:schemas-microsoft-com:vml" xmlns:wp14="http://schemas.microsoft.com/office/word/2010/wordprocessingDrawing" xmlns:wp="http://schemas.openxmlformats.org/drawingml/2006/wordprocessingDrawing" xmlns:w10="urn:schemas-microsoft-com:office:word" xmlns:w="http://schemas.openxmlformats.org/wordprocessingml/2006/main" xmlns:w14="http://schemas.microsoft.com/office/word/2010/wordml" xmlns:w15="http://schemas.microsoft.com/office/word/2012/wordml" xmlns:w16cex="http://schemas.microsoft.com/office/word/2018/wordml/cex" xmlns:w16cid="http://schemas.microsoft.com/office/word/2016/wordml/cid" xmlns:w16="http://schemas.microsoft.com/office/word/2018/wordml" xmlns:w16sdtdh="http://schemas.microsoft.com/office/word/2020/wordml/sdtdatahash" xmlns:w16se="http://schemas.microsoft.com/office/word/2015/wordml/symex" xmlns:wpg="http://schemas.microsoft.com/office/word/2010/wordprocessingGroup" xmlns:wpi="http://schemas.microsoft.com/office/word/2010/wordprocessingInk" xmlns:wne="http://schemas.microsoft.com/office/word/2006/wordml" xmlns:wps="http://schemas.microsoft.com/office/word/2010/wordprocessingShape" mc:Ignorable="w14 w15 w16se w16cid w16 w16cex w16sdtdh wp14">
+<w:endnotes xmlns:wpc="http://schemas.microsoft.com/office/word/2010/wordprocessingCanvas" xmlns:cx="http://schemas.microsoft.com/office/drawing/2014/chartex" xmlns:cx1="http://schemas.microsoft.com/office/drawing/2015/9/8/chartex" xmlns:cx2="http://schemas.microsoft.com/office/drawing/2015/10/21/chartex" xmlns:cx3="http://schemas.microsoft.com/office/drawing/2016/5/9/chartex" xmlns:cx4="http://schemas.microsoft.com/office/drawing/2016/5/10/chartex" xmlns:cx5="http://schemas.microsoft.com/office/drawing/2016/5/11/chartex" xmlns:cx6="http://schemas.microsoft.com/office/drawing/2016/5/12/chartex" xmlns:cx7="http://schemas.microsoft.com/office/drawing/2016/5/13/chartex" xmlns:cx8="http://schemas.microsoft.com/office/drawing/2016/5/14/chartex" xmlns:mc="http://schemas.openxmlformats.org/markup-compatibility/2006" xmlns:aink="http://schemas.microsoft.com/office/drawing/2016/ink" xmlns:am3d="http://schemas.microsoft.com/office/drawing/2017/model3d" xmlns:o="urn:schemas-microsoft-com:office:office" xmlns:oel="http://schemas.microsoft.com/office/2019/extlst" xmlns:r="http://schemas.openxmlformats.org/officeDocument/2006/relationships" xmlns:m="http://schemas.openxmlformats.org/officeDocument/2006/math" xmlns:v="urn:schemas-microsoft-com:vml" xmlns:wp14="http://schemas.microsoft.com/office/word/2010/wordprocessingDrawing" xmlns:wp="http://schemas.openxmlformats.org/drawingml/2006/wordprocessingDrawing" xmlns:w10="urn:schemas-microsoft-com:office:word" xmlns:w="http://schemas.openxmlformats.org/wordprocessingml/2006/main" xmlns:w14="http://schemas.microsoft.com/office/word/2010/wordml" xmlns:w15="http://schemas.microsoft.com/office/word/2012/wordml" xmlns:w16cex="http://schemas.microsoft.com/office/word/2018/wordml/cex" xmlns:w16cid="http://schemas.microsoft.com/office/word/2016/wordml/cid" xmlns:w16="http://schemas.microsoft.com/office/word/2018/wordml" xmlns:w16du="http://schemas.microsoft.com/office/word/2023/wordml/word16du" xmlns:w16sdtdh="http://schemas.microsoft.com/office/word/2020/wordml/sdtdatahash" xmlns:w16se="http://schemas.microsoft.com/office/word/2015/wordml/symex" xmlns:wpg="http://schemas.microsoft.com/office/word/2010/wordprocessingGroup" xmlns:wpi="http://schemas.microsoft.com/office/word/2010/wordprocessingInk" xmlns:wne="http://schemas.microsoft.com/office/word/2006/wordml" xmlns:wps="http://schemas.microsoft.com/office/word/2010/wordprocessingShape" mc:Ignorable="w14 w15 w16se w16cid w16 w16cex w16sdtdh wp14">
   <w:endnote w:type="separator" w:id="-1">
     <w:p>
       <w:pPr>
@@ -3913,7 +3991,7 @@
 </file>
 
 <file path=word/footer1.xml><?xml version="1.0" encoding="utf-8"?>
-<w:ftr xmlns:wpc="http://schemas.microsoft.com/office/word/2010/wordprocessingCanvas" xmlns:cx="http://schemas.microsoft.com/office/drawing/2014/chartex" xmlns:cx1="http://schemas.microsoft.com/office/drawing/2015/9/8/chartex" xmlns:cx2="http://schemas.microsoft.com/office/drawing/2015/10/21/chartex" xmlns:cx3="http://schemas.microsoft.com/office/drawing/2016/5/9/chartex" xmlns:cx4="http://schemas.microsoft.com/office/drawing/2016/5/10/chartex" xmlns:cx5="http://schemas.microsoft.com/office/drawing/2016/5/11/chartex" xmlns:cx6="http://schemas.microsoft.com/office/drawing/2016/5/12/chartex" xmlns:cx7="http://schemas.microsoft.com/office/drawing/2016/5/13/chartex" xmlns:cx8="http://schemas.microsoft.com/office/drawing/2016/5/14/chartex" xmlns:mc="http://schemas.openxmlformats.org/markup-compatibility/2006" xmlns:aink="http://schemas.microsoft.com/office/drawing/2016/ink" xmlns:am3d="http://schemas.microsoft.com/office/drawing/2017/model3d" xmlns:o="urn:schemas-microsoft-com:office:office" xmlns:oel="http://schemas.microsoft.com/office/2019/extlst" xmlns:r="http://schemas.openxmlformats.org/officeDocument/2006/relationships" xmlns:m="http://schemas.openxmlformats.org/officeDocument/2006/math" xmlns:v="urn:schemas-microsoft-com:vml" xmlns:wp14="http://schemas.microsoft.com/office/word/2010/wordprocessingDrawing" xmlns:wp="http://schemas.openxmlformats.org/drawingml/2006/wordprocessingDrawing" xmlns:w10="urn:schemas-microsoft-com:office:word" xmlns:w="http://schemas.openxmlformats.org/wordprocessingml/2006/main" xmlns:w14="http://schemas.microsoft.com/office/word/2010/wordml" xmlns:w15="http://schemas.microsoft.com/office/word/2012/wordml" xmlns:w16cex="http://schemas.microsoft.com/office/word/2018/wordml/cex" xmlns:w16cid="http://schemas.microsoft.com/office/word/2016/wordml/cid" xmlns:w16="http://schemas.microsoft.com/office/word/2018/wordml" xmlns:w16sdtdh="http://schemas.microsoft.com/office/word/2020/wordml/sdtdatahash" xmlns:w16se="http://schemas.microsoft.com/office/word/2015/wordml/symex" xmlns:wpg="http://schemas.microsoft.com/office/word/2010/wordprocessingGroup" xmlns:wpi="http://schemas.microsoft.com/office/word/2010/wordprocessingInk" xmlns:wne="http://schemas.microsoft.com/office/word/2006/wordml" xmlns:wps="http://schemas.microsoft.com/office/word/2010/wordprocessingShape" mc:Ignorable="w14 w15 w16se w16cid w16 w16cex w16sdtdh wp14">
+<w:ftr xmlns:wpc="http://schemas.microsoft.com/office/word/2010/wordprocessingCanvas" xmlns:cx="http://schemas.microsoft.com/office/drawing/2014/chartex" xmlns:cx1="http://schemas.microsoft.com/office/drawing/2015/9/8/chartex" xmlns:cx2="http://schemas.microsoft.com/office/drawing/2015/10/21/chartex" xmlns:cx3="http://schemas.microsoft.com/office/drawing/2016/5/9/chartex" xmlns:cx4="http://schemas.microsoft.com/office/drawing/2016/5/10/chartex" xmlns:cx5="http://schemas.microsoft.com/office/drawing/2016/5/11/chartex" xmlns:cx6="http://schemas.microsoft.com/office/drawing/2016/5/12/chartex" xmlns:cx7="http://schemas.microsoft.com/office/drawing/2016/5/13/chartex" xmlns:cx8="http://schemas.microsoft.com/office/drawing/2016/5/14/chartex" xmlns:mc="http://schemas.openxmlformats.org/markup-compatibility/2006" xmlns:aink="http://schemas.microsoft.com/office/drawing/2016/ink" xmlns:am3d="http://schemas.microsoft.com/office/drawing/2017/model3d" xmlns:o="urn:schemas-microsoft-com:office:office" xmlns:oel="http://schemas.microsoft.com/office/2019/extlst" xmlns:r="http://schemas.openxmlformats.org/officeDocument/2006/relationships" xmlns:m="http://schemas.openxmlformats.org/officeDocument/2006/math" xmlns:v="urn:schemas-microsoft-com:vml" xmlns:wp14="http://schemas.microsoft.com/office/word/2010/wordprocessingDrawing" xmlns:wp="http://schemas.openxmlformats.org/drawingml/2006/wordprocessingDrawing" xmlns:w10="urn:schemas-microsoft-com:office:word" xmlns:w="http://schemas.openxmlformats.org/wordprocessingml/2006/main" xmlns:w14="http://schemas.microsoft.com/office/word/2010/wordml" xmlns:w15="http://schemas.microsoft.com/office/word/2012/wordml" xmlns:w16cex="http://schemas.microsoft.com/office/word/2018/wordml/cex" xmlns:w16cid="http://schemas.microsoft.com/office/word/2016/wordml/cid" xmlns:w16="http://schemas.microsoft.com/office/word/2018/wordml" xmlns:w16du="http://schemas.microsoft.com/office/word/2023/wordml/word16du" xmlns:w16sdtdh="http://schemas.microsoft.com/office/word/2020/wordml/sdtdatahash" xmlns:w16se="http://schemas.microsoft.com/office/word/2015/wordml/symex" xmlns:wpg="http://schemas.microsoft.com/office/word/2010/wordprocessingGroup" xmlns:wpi="http://schemas.microsoft.com/office/word/2010/wordprocessingInk" xmlns:wne="http://schemas.microsoft.com/office/word/2006/wordml" xmlns:wps="http://schemas.microsoft.com/office/word/2010/wordprocessingShape" mc:Ignorable="w14 w15 w16se w16cid w16 w16cex w16sdtdh wp14">
   <w:sdt>
     <w:sdtPr>
       <w:id w:val="1849597391"/>
@@ -3955,7 +4033,7 @@
 </file>
 
 <file path=word/footnotes.xml><?xml version="1.0" encoding="utf-8"?>
-<w:footnotes xmlns:wpc="http://schemas.microsoft.com/office/word/2010/wordprocessingCanvas" xmlns:cx="http://schemas.microsoft.com/office/drawing/2014/chartex" xmlns:cx1="http://schemas.microsoft.com/office/drawing/2015/9/8/chartex" xmlns:cx2="http://schemas.microsoft.com/office/drawing/2015/10/21/chartex" xmlns:cx3="http://schemas.microsoft.com/office/drawing/2016/5/9/chartex" xmlns:cx4="http://schemas.microsoft.com/office/drawing/2016/5/10/chartex" xmlns:cx5="http://schemas.microsoft.com/office/drawing/2016/5/11/chartex" xmlns:cx6="http://schemas.microsoft.com/office/drawing/2016/5/12/chartex" xmlns:cx7="http://schemas.microsoft.com/office/drawing/2016/5/13/chartex" xmlns:cx8="http://schemas.microsoft.com/office/drawing/2016/5/14/chartex" xmlns:mc="http://schemas.openxmlformats.org/markup-compatibility/2006" xmlns:aink="http://schemas.microsoft.com/office/drawing/2016/ink" xmlns:am3d="http://schemas.microsoft.com/office/drawing/2017/model3d" xmlns:o="urn:schemas-microsoft-com:office:office" xmlns:oel="http://schemas.microsoft.com/office/2019/extlst" xmlns:r="http://schemas.openxmlformats.org/officeDocument/2006/relationships" xmlns:m="http://schemas.openxmlformats.org/officeDocument/2006/math" xmlns:v="urn:schemas-microsoft-com:vml" xmlns:wp14="http://schemas.microsoft.com/office/word/2010/wordprocessingDrawing" xmlns:wp="http://schemas.openxmlformats.org/drawingml/2006/wordprocessingDrawing" xmlns:w10="urn:schemas-microsoft-com:office:word" xmlns:w="http://schemas.openxmlformats.org/wordprocessingml/2006/main" xmlns:w14="http://schemas.microsoft.com/office/word/2010/wordml" xmlns:w15="http://schemas.microsoft.com/office/word/2012/wordml" xmlns:w16cex="http://schemas.microsoft.com/office/word/2018/wordml/cex" xmlns:w16cid="http://schemas.microsoft.com/office/word/2016/wordml/cid" xmlns:w16="http://schemas.microsoft.com/office/word/2018/wordml" xmlns:w16sdtdh="http://schemas.microsoft.com/office/word/2020/wordml/sdtdatahash" xmlns:w16se="http://schemas.microsoft.com/office/word/2015/wordml/symex" xmlns:wpg="http://schemas.microsoft.com/office/word/2010/wordprocessingGroup" xmlns:wpi="http://schemas.microsoft.com/office/word/2010/wordprocessingInk" xmlns:wne="http://schemas.microsoft.com/office/word/2006/wordml" xmlns:wps="http://schemas.microsoft.com/office/word/2010/wordprocessingShape" mc:Ignorable="w14 w15 w16se w16cid w16 w16cex w16sdtdh wp14">
+<w:footnotes xmlns:wpc="http://schemas.microsoft.com/office/word/2010/wordprocessingCanvas" xmlns:cx="http://schemas.microsoft.com/office/drawing/2014/chartex" xmlns:cx1="http://schemas.microsoft.com/office/drawing/2015/9/8/chartex" xmlns:cx2="http://schemas.microsoft.com/office/drawing/2015/10/21/chartex" xmlns:cx3="http://schemas.microsoft.com/office/drawing/2016/5/9/chartex" xmlns:cx4="http://schemas.microsoft.com/office/drawing/2016/5/10/chartex" xmlns:cx5="http://schemas.microsoft.com/office/drawing/2016/5/11/chartex" xmlns:cx6="http://schemas.microsoft.com/office/drawing/2016/5/12/chartex" xmlns:cx7="http://schemas.microsoft.com/office/drawing/2016/5/13/chartex" xmlns:cx8="http://schemas.microsoft.com/office/drawing/2016/5/14/chartex" xmlns:mc="http://schemas.openxmlformats.org/markup-compatibility/2006" xmlns:aink="http://schemas.microsoft.com/office/drawing/2016/ink" xmlns:am3d="http://schemas.microsoft.com/office/drawing/2017/model3d" xmlns:o="urn:schemas-microsoft-com:office:office" xmlns:oel="http://schemas.microsoft.com/office/2019/extlst" xmlns:r="http://schemas.openxmlformats.org/officeDocument/2006/relationships" xmlns:m="http://schemas.openxmlformats.org/officeDocument/2006/math" xmlns:v="urn:schemas-microsoft-com:vml" xmlns:wp14="http://schemas.microsoft.com/office/word/2010/wordprocessingDrawing" xmlns:wp="http://schemas.openxmlformats.org/drawingml/2006/wordprocessingDrawing" xmlns:w10="urn:schemas-microsoft-com:office:word" xmlns:w="http://schemas.openxmlformats.org/wordprocessingml/2006/main" xmlns:w14="http://schemas.microsoft.com/office/word/2010/wordml" xmlns:w15="http://schemas.microsoft.com/office/word/2012/wordml" xmlns:w16cex="http://schemas.microsoft.com/office/word/2018/wordml/cex" xmlns:w16cid="http://schemas.microsoft.com/office/word/2016/wordml/cid" xmlns:w16="http://schemas.microsoft.com/office/word/2018/wordml" xmlns:w16du="http://schemas.microsoft.com/office/word/2023/wordml/word16du" xmlns:w16sdtdh="http://schemas.microsoft.com/office/word/2020/wordml/sdtdatahash" xmlns:w16se="http://schemas.microsoft.com/office/word/2015/wordml/symex" xmlns:wpg="http://schemas.microsoft.com/office/word/2010/wordprocessingGroup" xmlns:wpi="http://schemas.microsoft.com/office/word/2010/wordprocessingInk" xmlns:wne="http://schemas.microsoft.com/office/word/2006/wordml" xmlns:wps="http://schemas.microsoft.com/office/word/2010/wordprocessingShape" mc:Ignorable="w14 w15 w16se w16cid w16 w16cex w16sdtdh wp14">
   <w:footnote w:type="separator" w:id="-1">
     <w:p>
       <w:pPr>
@@ -3980,7 +4058,7 @@
 </file>
 
 <file path=word/numbering.xml><?xml version="1.0" encoding="utf-8"?>
-<w:numbering xmlns:wpc="http://schemas.microsoft.com/office/word/2010/wordprocessingCanvas" xmlns:cx="http://schemas.microsoft.com/office/drawing/2014/chartex" xmlns:cx1="http://schemas.microsoft.com/office/drawing/2015/9/8/chartex" xmlns:cx2="http://schemas.microsoft.com/office/drawing/2015/10/21/chartex" xmlns:cx3="http://schemas.microsoft.com/office/drawing/2016/5/9/chartex" xmlns:cx4="http://schemas.microsoft.com/office/drawing/2016/5/10/chartex" xmlns:cx5="http://schemas.microsoft.com/office/drawing/2016/5/11/chartex" xmlns:cx6="http://schemas.microsoft.com/office/drawing/2016/5/12/chartex" xmlns:cx7="http://schemas.microsoft.com/office/drawing/2016/5/13/chartex" xmlns:cx8="http://schemas.microsoft.com/office/drawing/2016/5/14/chartex" xmlns:mc="http://schemas.openxmlformats.org/markup-compatibility/2006" xmlns:aink="http://schemas.microsoft.com/office/drawing/2016/ink" xmlns:am3d="http://schemas.microsoft.com/office/drawing/2017/model3d" xmlns:o="urn:schemas-microsoft-com:office:office" xmlns:oel="http://schemas.microsoft.com/office/2019/extlst" xmlns:r="http://schemas.openxmlformats.org/officeDocument/2006/relationships" xmlns:m="http://schemas.openxmlformats.org/officeDocument/2006/math" xmlns:v="urn:schemas-microsoft-com:vml" xmlns:wp14="http://schemas.microsoft.com/office/word/2010/wordprocessingDrawing" xmlns:wp="http://schemas.openxmlformats.org/drawingml/2006/wordprocessingDrawing" xmlns:w10="urn:schemas-microsoft-com:office:word" xmlns:w="http://schemas.openxmlformats.org/wordprocessingml/2006/main" xmlns:w14="http://schemas.microsoft.com/office/word/2010/wordml" xmlns:w15="http://schemas.microsoft.com/office/word/2012/wordml" xmlns:w16cex="http://schemas.microsoft.com/office/word/2018/wordml/cex" xmlns:w16cid="http://schemas.microsoft.com/office/word/2016/wordml/cid" xmlns:w16="http://schemas.microsoft.com/office/word/2018/wordml" xmlns:w16sdtdh="http://schemas.microsoft.com/office/word/2020/wordml/sdtdatahash" xmlns:w16se="http://schemas.microsoft.com/office/word/2015/wordml/symex" xmlns:wpg="http://schemas.microsoft.com/office/word/2010/wordprocessingGroup" xmlns:wpi="http://schemas.microsoft.com/office/word/2010/wordprocessingInk" xmlns:wne="http://schemas.microsoft.com/office/word/2006/wordml" xmlns:wps="http://schemas.microsoft.com/office/word/2010/wordprocessingShape" mc:Ignorable="w14 w15 w16se w16cid w16 w16cex w16sdtdh wp14">
+<w:numbering xmlns:wpc="http://schemas.microsoft.com/office/word/2010/wordprocessingCanvas" xmlns:cx="http://schemas.microsoft.com/office/drawing/2014/chartex" xmlns:cx1="http://schemas.microsoft.com/office/drawing/2015/9/8/chartex" xmlns:cx2="http://schemas.microsoft.com/office/drawing/2015/10/21/chartex" xmlns:cx3="http://schemas.microsoft.com/office/drawing/2016/5/9/chartex" xmlns:cx4="http://schemas.microsoft.com/office/drawing/2016/5/10/chartex" xmlns:cx5="http://schemas.microsoft.com/office/drawing/2016/5/11/chartex" xmlns:cx6="http://schemas.microsoft.com/office/drawing/2016/5/12/chartex" xmlns:cx7="http://schemas.microsoft.com/office/drawing/2016/5/13/chartex" xmlns:cx8="http://schemas.microsoft.com/office/drawing/2016/5/14/chartex" xmlns:mc="http://schemas.openxmlformats.org/markup-compatibility/2006" xmlns:aink="http://schemas.microsoft.com/office/drawing/2016/ink" xmlns:am3d="http://schemas.microsoft.com/office/drawing/2017/model3d" xmlns:o="urn:schemas-microsoft-com:office:office" xmlns:oel="http://schemas.microsoft.com/office/2019/extlst" xmlns:r="http://schemas.openxmlformats.org/officeDocument/2006/relationships" xmlns:m="http://schemas.openxmlformats.org/officeDocument/2006/math" xmlns:v="urn:schemas-microsoft-com:vml" xmlns:wp14="http://schemas.microsoft.com/office/word/2010/wordprocessingDrawing" xmlns:wp="http://schemas.openxmlformats.org/drawingml/2006/wordprocessingDrawing" xmlns:w10="urn:schemas-microsoft-com:office:word" xmlns:w="http://schemas.openxmlformats.org/wordprocessingml/2006/main" xmlns:w14="http://schemas.microsoft.com/office/word/2010/wordml" xmlns:w15="http://schemas.microsoft.com/office/word/2012/wordml" xmlns:w16cex="http://schemas.microsoft.com/office/word/2018/wordml/cex" xmlns:w16cid="http://schemas.microsoft.com/office/word/2016/wordml/cid" xmlns:w16="http://schemas.microsoft.com/office/word/2018/wordml" xmlns:w16du="http://schemas.microsoft.com/office/word/2023/wordml/word16du" xmlns:w16sdtdh="http://schemas.microsoft.com/office/word/2020/wordml/sdtdatahash" xmlns:w16se="http://schemas.microsoft.com/office/word/2015/wordml/symex" xmlns:wpg="http://schemas.microsoft.com/office/word/2010/wordprocessingGroup" xmlns:wpi="http://schemas.microsoft.com/office/word/2010/wordprocessingInk" xmlns:wne="http://schemas.microsoft.com/office/word/2006/wordml" xmlns:wps="http://schemas.microsoft.com/office/word/2010/wordprocessingShape" mc:Ignorable="w14 w15 w16se w16cid w16 w16cex w16sdtdh wp14">
   <w:abstractNum w:abstractNumId="0" w15:restartNumberingAfterBreak="0">
     <w:nsid w:val="2B2A326E"/>
     <w:multiLevelType w:val="multilevel"/>

</xml_diff>

<commit_message>
Rodas is able to integrate tests close to MixedAdamsBDF
</commit_message>
<xml_diff>
--- a/Docs/Руководство администратора RaidenEMS.docx
+++ b/Docs/Руководство администратора RaidenEMS.docx
@@ -342,7 +342,7 @@
           <w:noProof/>
           <w:lang w:val="en-US"/>
         </w:rPr>
-        <w:t>20.04.23</w:t>
+        <w:t>27.05.23</w:t>
       </w:r>
       <w:r>
         <w:rPr>
@@ -958,10 +958,7 @@
               </w:rPr>
             </w:pPr>
             <w:r>
-              <w:t>Машалов Е.В</w:t>
-            </w:r>
-            <w:r>
-              <w:t>.</w:t>
+              <w:t>Машалов Е.В.</w:t>
             </w:r>
           </w:p>
         </w:tc>
@@ -1987,11 +1984,9 @@
         </w:rPr>
         <w:t>exe</w:t>
       </w:r>
-      <w:proofErr w:type="gramStart"/>
       <w:r>
         <w:t>.</w:t>
       </w:r>
-      <w:proofErr w:type="gramEnd"/>
       <w:r>
         <w:t xml:space="preserve"> </w:t>
       </w:r>
@@ -2791,14 +2786,6 @@
       <w:tblPr>
         <w:tblStyle w:val="a3"/>
         <w:tblW w:w="0" w:type="auto"/>
-        <w:tblBorders>
-          <w:top w:val="none" w:sz="0" w:space="0" w:color="auto"/>
-          <w:left w:val="none" w:sz="0" w:space="0" w:color="auto"/>
-          <w:bottom w:val="none" w:sz="0" w:space="0" w:color="auto"/>
-          <w:right w:val="none" w:sz="0" w:space="0" w:color="auto"/>
-          <w:insideH w:val="none" w:sz="0" w:space="0" w:color="auto"/>
-          <w:insideV w:val="none" w:sz="0" w:space="0" w:color="auto"/>
-        </w:tblBorders>
         <w:tblLook w:val="04A0" w:firstRow="1" w:lastRow="0" w:firstColumn="1" w:lastColumn="0" w:noHBand="0" w:noVBand="1"/>
       </w:tblPr>
       <w:tblGrid>
@@ -3160,6 +3147,71 @@
                 <w:t>3.5.0</w:t>
               </w:r>
             </w:hyperlink>
+          </w:p>
+        </w:tc>
+      </w:tr>
+      <w:tr>
+        <w:tc>
+          <w:tcPr>
+            <w:tcW w:w="2830" w:type="dxa"/>
+          </w:tcPr>
+          <w:p>
+            <w:pPr>
+              <w:pStyle w:val="a7"/>
+              <w:keepNext/>
+            </w:pPr>
+            <w:r>
+              <w:t>Матричные операции</w:t>
+            </w:r>
+          </w:p>
+        </w:tc>
+        <w:tc>
+          <w:tcPr>
+            <w:tcW w:w="5707" w:type="dxa"/>
+          </w:tcPr>
+          <w:p>
+            <w:pPr>
+              <w:pStyle w:val="a7"/>
+              <w:keepNext/>
+              <w:rPr>
+                <w:lang w:val="en-US"/>
+              </w:rPr>
+            </w:pPr>
+            <w:r>
+              <w:rPr>
+                <w:lang w:val="en-US"/>
+              </w:rPr>
+              <w:t>Eigen 3.4.0</w:t>
+            </w:r>
+          </w:p>
+        </w:tc>
+      </w:tr>
+      <w:tr>
+        <w:tc>
+          <w:tcPr>
+            <w:tcW w:w="8537" w:type="dxa"/>
+            <w:gridSpan w:val="2"/>
+          </w:tcPr>
+          <w:p>
+            <w:pPr>
+              <w:pStyle w:val="a7"/>
+              <w:keepNext/>
+              <w:rPr>
+                <w:rStyle w:val="a5"/>
+                <w:sz w:val="18"/>
+                <w:szCs w:val="18"/>
+                <w:lang w:val="en-US"/>
+              </w:rPr>
+            </w:pPr>
+            <w:r>
+              <w:rPr>
+                <w:rStyle w:val="a5"/>
+                <w:sz w:val="18"/>
+                <w:szCs w:val="18"/>
+                <w:lang w:val="en-US"/>
+              </w:rPr>
+              <w:t>https://gitlab.com/libeigen/eigen/-/releases/3.4.0</w:t>
+            </w:r>
           </w:p>
         </w:tc>
       </w:tr>

</xml_diff>

<commit_message>
ANTLR bumped to 4.13.0
</commit_message>
<xml_diff>
--- a/Docs/Руководство администратора RaidenEMS.docx
+++ b/Docs/Руководство администратора RaidenEMS.docx
@@ -1,6 +1,6 @@
 
 <file path=word/document.xml><?xml version="1.0" encoding="utf-8"?>
-<w:document xmlns:wpc="http://schemas.microsoft.com/office/word/2010/wordprocessingCanvas" xmlns:cx="http://schemas.microsoft.com/office/drawing/2014/chartex" xmlns:cx1="http://schemas.microsoft.com/office/drawing/2015/9/8/chartex" xmlns:cx2="http://schemas.microsoft.com/office/drawing/2015/10/21/chartex" xmlns:cx3="http://schemas.microsoft.com/office/drawing/2016/5/9/chartex" xmlns:cx4="http://schemas.microsoft.com/office/drawing/2016/5/10/chartex" xmlns:cx5="http://schemas.microsoft.com/office/drawing/2016/5/11/chartex" xmlns:cx6="http://schemas.microsoft.com/office/drawing/2016/5/12/chartex" xmlns:cx7="http://schemas.microsoft.com/office/drawing/2016/5/13/chartex" xmlns:cx8="http://schemas.microsoft.com/office/drawing/2016/5/14/chartex" xmlns:mc="http://schemas.openxmlformats.org/markup-compatibility/2006" xmlns:aink="http://schemas.microsoft.com/office/drawing/2016/ink" xmlns:am3d="http://schemas.microsoft.com/office/drawing/2017/model3d" xmlns:o="urn:schemas-microsoft-com:office:office" xmlns:oel="http://schemas.microsoft.com/office/2019/extlst" xmlns:r="http://schemas.openxmlformats.org/officeDocument/2006/relationships" xmlns:m="http://schemas.openxmlformats.org/officeDocument/2006/math" xmlns:v="urn:schemas-microsoft-com:vml" xmlns:wp14="http://schemas.microsoft.com/office/word/2010/wordprocessingDrawing" xmlns:wp="http://schemas.openxmlformats.org/drawingml/2006/wordprocessingDrawing" xmlns:w10="urn:schemas-microsoft-com:office:word" xmlns:w="http://schemas.openxmlformats.org/wordprocessingml/2006/main" xmlns:w14="http://schemas.microsoft.com/office/word/2010/wordml" xmlns:w15="http://schemas.microsoft.com/office/word/2012/wordml" xmlns:w16cex="http://schemas.microsoft.com/office/word/2018/wordml/cex" xmlns:w16cid="http://schemas.microsoft.com/office/word/2016/wordml/cid" xmlns:w16="http://schemas.microsoft.com/office/word/2018/wordml" xmlns:w16du="http://schemas.microsoft.com/office/word/2023/wordml/word16du" xmlns:w16sdtdh="http://schemas.microsoft.com/office/word/2020/wordml/sdtdatahash" xmlns:w16se="http://schemas.microsoft.com/office/word/2015/wordml/symex" xmlns:wpg="http://schemas.microsoft.com/office/word/2010/wordprocessingGroup" xmlns:wpi="http://schemas.microsoft.com/office/word/2010/wordprocessingInk" xmlns:wne="http://schemas.microsoft.com/office/word/2006/wordml" xmlns:wps="http://schemas.microsoft.com/office/word/2010/wordprocessingShape" mc:Ignorable="w14 w15 w16se w16cid w16 w16cex w16sdtdh wp14">
+<w:document xmlns:wpc="http://schemas.microsoft.com/office/word/2010/wordprocessingCanvas" xmlns:cx="http://schemas.microsoft.com/office/drawing/2014/chartex" xmlns:cx1="http://schemas.microsoft.com/office/drawing/2015/9/8/chartex" xmlns:cx2="http://schemas.microsoft.com/office/drawing/2015/10/21/chartex" xmlns:cx3="http://schemas.microsoft.com/office/drawing/2016/5/9/chartex" xmlns:cx4="http://schemas.microsoft.com/office/drawing/2016/5/10/chartex" xmlns:cx5="http://schemas.microsoft.com/office/drawing/2016/5/11/chartex" xmlns:cx6="http://schemas.microsoft.com/office/drawing/2016/5/12/chartex" xmlns:cx7="http://schemas.microsoft.com/office/drawing/2016/5/13/chartex" xmlns:cx8="http://schemas.microsoft.com/office/drawing/2016/5/14/chartex" xmlns:mc="http://schemas.openxmlformats.org/markup-compatibility/2006" xmlns:aink="http://schemas.microsoft.com/office/drawing/2016/ink" xmlns:am3d="http://schemas.microsoft.com/office/drawing/2017/model3d" xmlns:o="urn:schemas-microsoft-com:office:office" xmlns:oel="http://schemas.microsoft.com/office/2019/extlst" xmlns:r="http://schemas.openxmlformats.org/officeDocument/2006/relationships" xmlns:m="http://schemas.openxmlformats.org/officeDocument/2006/math" xmlns:v="urn:schemas-microsoft-com:vml" xmlns:wp14="http://schemas.microsoft.com/office/word/2010/wordprocessingDrawing" xmlns:wp="http://schemas.openxmlformats.org/drawingml/2006/wordprocessingDrawing" xmlns:w10="urn:schemas-microsoft-com:office:word" xmlns:w="http://schemas.openxmlformats.org/wordprocessingml/2006/main" xmlns:w14="http://schemas.microsoft.com/office/word/2010/wordml" xmlns:w15="http://schemas.microsoft.com/office/word/2012/wordml" xmlns:w16cex="http://schemas.microsoft.com/office/word/2018/wordml/cex" xmlns:w16cid="http://schemas.microsoft.com/office/word/2016/wordml/cid" xmlns:w16="http://schemas.microsoft.com/office/word/2018/wordml" xmlns:w16sdtdh="http://schemas.microsoft.com/office/word/2020/wordml/sdtdatahash" xmlns:w16se="http://schemas.microsoft.com/office/word/2015/wordml/symex" xmlns:wpg="http://schemas.microsoft.com/office/word/2010/wordprocessingGroup" xmlns:wpi="http://schemas.microsoft.com/office/word/2010/wordprocessingInk" xmlns:wne="http://schemas.microsoft.com/office/word/2006/wordml" xmlns:wps="http://schemas.microsoft.com/office/word/2010/wordprocessingShape" mc:Ignorable="w14 w15 w16se w16cid w16 w16cex w16sdtdh wp14">
   <w:body>
     <w:p>
       <w:pPr>
@@ -342,7 +342,7 @@
           <w:noProof/>
           <w:lang w:val="en-US"/>
         </w:rPr>
-        <w:t>27.05.23</w:t>
+        <w:t>21.06.23</w:t>
       </w:r>
       <w:r>
         <w:rPr>
@@ -3200,7 +3200,6 @@
                 <w:rStyle w:val="a5"/>
                 <w:sz w:val="18"/>
                 <w:szCs w:val="18"/>
-                <w:lang w:val="en-US"/>
               </w:rPr>
             </w:pPr>
             <w:r>
@@ -3210,7 +3209,104 @@
                 <w:szCs w:val="18"/>
                 <w:lang w:val="en-US"/>
               </w:rPr>
-              <w:t>https://gitlab.com/libeigen/eigen/-/releases/3.4.0</w:t>
+              <w:t>https</w:t>
+            </w:r>
+            <w:r>
+              <w:rPr>
+                <w:rStyle w:val="a5"/>
+                <w:sz w:val="18"/>
+                <w:szCs w:val="18"/>
+              </w:rPr>
+              <w:t>://</w:t>
+            </w:r>
+            <w:proofErr w:type="spellStart"/>
+            <w:r>
+              <w:rPr>
+                <w:rStyle w:val="a5"/>
+                <w:sz w:val="18"/>
+                <w:szCs w:val="18"/>
+                <w:lang w:val="en-US"/>
+              </w:rPr>
+              <w:t>gitlab</w:t>
+            </w:r>
+            <w:proofErr w:type="spellEnd"/>
+            <w:r>
+              <w:rPr>
+                <w:rStyle w:val="a5"/>
+                <w:sz w:val="18"/>
+                <w:szCs w:val="18"/>
+              </w:rPr>
+              <w:t>.</w:t>
+            </w:r>
+            <w:r>
+              <w:rPr>
+                <w:rStyle w:val="a5"/>
+                <w:sz w:val="18"/>
+                <w:szCs w:val="18"/>
+                <w:lang w:val="en-US"/>
+              </w:rPr>
+              <w:t>com</w:t>
+            </w:r>
+            <w:r>
+              <w:rPr>
+                <w:rStyle w:val="a5"/>
+                <w:sz w:val="18"/>
+                <w:szCs w:val="18"/>
+              </w:rPr>
+              <w:t>/</w:t>
+            </w:r>
+            <w:proofErr w:type="spellStart"/>
+            <w:r>
+              <w:rPr>
+                <w:rStyle w:val="a5"/>
+                <w:sz w:val="18"/>
+                <w:szCs w:val="18"/>
+                <w:lang w:val="en-US"/>
+              </w:rPr>
+              <w:t>libeigen</w:t>
+            </w:r>
+            <w:proofErr w:type="spellEnd"/>
+            <w:r>
+              <w:rPr>
+                <w:rStyle w:val="a5"/>
+                <w:sz w:val="18"/>
+                <w:szCs w:val="18"/>
+              </w:rPr>
+              <w:t>/</w:t>
+            </w:r>
+            <w:r>
+              <w:rPr>
+                <w:rStyle w:val="a5"/>
+                <w:sz w:val="18"/>
+                <w:szCs w:val="18"/>
+                <w:lang w:val="en-US"/>
+              </w:rPr>
+              <w:t>eigen</w:t>
+            </w:r>
+            <w:r>
+              <w:rPr>
+                <w:rStyle w:val="a5"/>
+                <w:sz w:val="18"/>
+                <w:szCs w:val="18"/>
+              </w:rPr>
+              <w:t>/-/</w:t>
+            </w:r>
+            <w:r>
+              <w:rPr>
+                <w:rStyle w:val="a5"/>
+                <w:sz w:val="18"/>
+                <w:szCs w:val="18"/>
+                <w:lang w:val="en-US"/>
+              </w:rPr>
+              <w:t>releases</w:t>
+            </w:r>
+            <w:r>
+              <w:rPr>
+                <w:rStyle w:val="a5"/>
+                <w:sz w:val="18"/>
+                <w:szCs w:val="18"/>
+              </w:rPr>
+              <w:t>/3.4.0</w:t>
             </w:r>
           </w:p>
         </w:tc>
@@ -3643,9 +3739,18 @@
             <w:pPr>
               <w:pStyle w:val="a7"/>
               <w:keepNext/>
+              <w:rPr>
+                <w:lang w:val="en-US"/>
+              </w:rPr>
             </w:pPr>
             <w:r>
-              <w:t>ANTLR 4.2.1</w:t>
+              <w:t>ANTLR 4.</w:t>
+            </w:r>
+            <w:r>
+              <w:rPr>
+                <w:lang w:val="en-US"/>
+              </w:rPr>
+              <w:t>13.0</w:t>
             </w:r>
           </w:p>
         </w:tc>
@@ -3664,6 +3769,7 @@
                 <w:rStyle w:val="a5"/>
                 <w:sz w:val="18"/>
                 <w:szCs w:val="18"/>
+                <w:lang w:val="en-US"/>
               </w:rPr>
             </w:pPr>
             <w:hyperlink r:id="rId15" w:history="1">
@@ -3790,7 +3896,103 @@
                   <w:sz w:val="18"/>
                   <w:szCs w:val="18"/>
                 </w:rPr>
-                <w:t>/4.2.1</w:t>
+                <w:t>/4.</w:t>
+              </w:r>
+              <w:r>
+                <w:rPr>
+                  <w:rStyle w:val="a5"/>
+                  <w:sz w:val="18"/>
+                  <w:szCs w:val="18"/>
+                </w:rPr>
+                <w:t>13</w:t>
+              </w:r>
+              <w:r>
+                <w:rPr>
+                  <w:rStyle w:val="a5"/>
+                  <w:sz w:val="18"/>
+                  <w:szCs w:val="18"/>
+                </w:rPr>
+                <w:t>.</w:t>
+              </w:r>
+            </w:hyperlink>
+            <w:r>
+              <w:rPr>
+                <w:rStyle w:val="a5"/>
+                <w:sz w:val="18"/>
+                <w:szCs w:val="18"/>
+                <w:lang w:val="en-US"/>
+              </w:rPr>
+              <w:t>0</w:t>
+            </w:r>
+          </w:p>
+        </w:tc>
+      </w:tr>
+      <w:tr>
+        <w:tc>
+          <w:tcPr>
+            <w:tcW w:w="2830" w:type="dxa"/>
+          </w:tcPr>
+          <w:p>
+            <w:pPr>
+              <w:pStyle w:val="a7"/>
+              <w:keepNext/>
+            </w:pPr>
+            <w:proofErr w:type="spellStart"/>
+            <w:r>
+              <w:t>Сериализация</w:t>
+            </w:r>
+            <w:proofErr w:type="spellEnd"/>
+            <w:r>
+              <w:t xml:space="preserve"> ZIP/base64</w:t>
+            </w:r>
+          </w:p>
+        </w:tc>
+        <w:tc>
+          <w:tcPr>
+            <w:tcW w:w="5707" w:type="dxa"/>
+          </w:tcPr>
+          <w:p>
+            <w:pPr>
+              <w:pStyle w:val="a7"/>
+              <w:keepNext/>
+            </w:pPr>
+            <w:proofErr w:type="spellStart"/>
+            <w:r>
+              <w:t>Crypto</w:t>
+            </w:r>
+            <w:proofErr w:type="spellEnd"/>
+            <w:r>
+              <w:t>++ 8.2</w:t>
+            </w:r>
+          </w:p>
+        </w:tc>
+      </w:tr>
+      <w:tr>
+        <w:tc>
+          <w:tcPr>
+            <w:tcW w:w="8537" w:type="dxa"/>
+            <w:gridSpan w:val="2"/>
+          </w:tcPr>
+          <w:p>
+            <w:pPr>
+              <w:pStyle w:val="a7"/>
+              <w:keepNext/>
+              <w:rPr>
+                <w:rStyle w:val="a5"/>
+                <w:sz w:val="18"/>
+                <w:szCs w:val="18"/>
+                <w:lang w:val="en-US"/>
+              </w:rPr>
+            </w:pPr>
+            <w:hyperlink r:id="rId16" w:anchor="download" w:history="1">
+              <w:r>
+                <w:rPr>
+                  <w:rStyle w:val="a5"/>
+                  <w:sz w:val="18"/>
+                  <w:szCs w:val="18"/>
+                  <w:lang w:val="en-US"/>
+                </w:rPr>
+                <w:t>https://cryptopp.com/#download</w:t>
               </w:r>
             </w:hyperlink>
           </w:p>
@@ -3806,77 +4008,6 @@
               <w:pStyle w:val="a7"/>
               <w:keepNext/>
             </w:pPr>
-            <w:proofErr w:type="spellStart"/>
-            <w:r>
-              <w:t>Сериализация</w:t>
-            </w:r>
-            <w:proofErr w:type="spellEnd"/>
-            <w:r>
-              <w:t xml:space="preserve"> ZIP/base64</w:t>
-            </w:r>
-          </w:p>
-        </w:tc>
-        <w:tc>
-          <w:tcPr>
-            <w:tcW w:w="5707" w:type="dxa"/>
-          </w:tcPr>
-          <w:p>
-            <w:pPr>
-              <w:pStyle w:val="a7"/>
-              <w:keepNext/>
-            </w:pPr>
-            <w:proofErr w:type="spellStart"/>
-            <w:r>
-              <w:t>Crypto</w:t>
-            </w:r>
-            <w:proofErr w:type="spellEnd"/>
-            <w:r>
-              <w:t>++ 8.2</w:t>
-            </w:r>
-          </w:p>
-        </w:tc>
-      </w:tr>
-      <w:tr>
-        <w:tc>
-          <w:tcPr>
-            <w:tcW w:w="8537" w:type="dxa"/>
-            <w:gridSpan w:val="2"/>
-          </w:tcPr>
-          <w:p>
-            <w:pPr>
-              <w:pStyle w:val="a7"/>
-              <w:keepNext/>
-              <w:rPr>
-                <w:rStyle w:val="a5"/>
-                <w:sz w:val="18"/>
-                <w:szCs w:val="18"/>
-                <w:lang w:val="en-US"/>
-              </w:rPr>
-            </w:pPr>
-            <w:hyperlink r:id="rId16" w:anchor="download" w:history="1">
-              <w:r>
-                <w:rPr>
-                  <w:rStyle w:val="a5"/>
-                  <w:sz w:val="18"/>
-                  <w:szCs w:val="18"/>
-                  <w:lang w:val="en-US"/>
-                </w:rPr>
-                <w:t>https://cryptopp.com/#download</w:t>
-              </w:r>
-            </w:hyperlink>
-          </w:p>
-        </w:tc>
-      </w:tr>
-      <w:tr>
-        <w:tc>
-          <w:tcPr>
-            <w:tcW w:w="2830" w:type="dxa"/>
-          </w:tcPr>
-          <w:p>
-            <w:pPr>
-              <w:pStyle w:val="a7"/>
-              <w:keepNext/>
-            </w:pPr>
             <w:r>
               <w:t>Программа установки</w:t>
             </w:r>
@@ -4018,7 +4149,7 @@
 </file>
 
 <file path=word/endnotes.xml><?xml version="1.0" encoding="utf-8"?>
-<w:endnotes xmlns:wpc="http://schemas.microsoft.com/office/word/2010/wordprocessingCanvas" xmlns:cx="http://schemas.microsoft.com/office/drawing/2014/chartex" xmlns:cx1="http://schemas.microsoft.com/office/drawing/2015/9/8/chartex" xmlns:cx2="http://schemas.microsoft.com/office/drawing/2015/10/21/chartex" xmlns:cx3="http://schemas.microsoft.com/office/drawing/2016/5/9/chartex" xmlns:cx4="http://schemas.microsoft.com/office/drawing/2016/5/10/chartex" xmlns:cx5="http://schemas.microsoft.com/office/drawing/2016/5/11/chartex" xmlns:cx6="http://schemas.microsoft.com/office/drawing/2016/5/12/chartex" xmlns:cx7="http://schemas.microsoft.com/office/drawing/2016/5/13/chartex" xmlns:cx8="http://schemas.microsoft.com/office/drawing/2016/5/14/chartex" xmlns:mc="http://schemas.openxmlformats.org/markup-compatibility/2006" xmlns:aink="http://schemas.microsoft.com/office/drawing/2016/ink" xmlns:am3d="http://schemas.microsoft.com/office/drawing/2017/model3d" xmlns:o="urn:schemas-microsoft-com:office:office" xmlns:oel="http://schemas.microsoft.com/office/2019/extlst" xmlns:r="http://schemas.openxmlformats.org/officeDocument/2006/relationships" xmlns:m="http://schemas.openxmlformats.org/officeDocument/2006/math" xmlns:v="urn:schemas-microsoft-com:vml" xmlns:wp14="http://schemas.microsoft.com/office/word/2010/wordprocessingDrawing" xmlns:wp="http://schemas.openxmlformats.org/drawingml/2006/wordprocessingDrawing" xmlns:w10="urn:schemas-microsoft-com:office:word" xmlns:w="http://schemas.openxmlformats.org/wordprocessingml/2006/main" xmlns:w14="http://schemas.microsoft.com/office/word/2010/wordml" xmlns:w15="http://schemas.microsoft.com/office/word/2012/wordml" xmlns:w16cex="http://schemas.microsoft.com/office/word/2018/wordml/cex" xmlns:w16cid="http://schemas.microsoft.com/office/word/2016/wordml/cid" xmlns:w16="http://schemas.microsoft.com/office/word/2018/wordml" xmlns:w16du="http://schemas.microsoft.com/office/word/2023/wordml/word16du" xmlns:w16sdtdh="http://schemas.microsoft.com/office/word/2020/wordml/sdtdatahash" xmlns:w16se="http://schemas.microsoft.com/office/word/2015/wordml/symex" xmlns:wpg="http://schemas.microsoft.com/office/word/2010/wordprocessingGroup" xmlns:wpi="http://schemas.microsoft.com/office/word/2010/wordprocessingInk" xmlns:wne="http://schemas.microsoft.com/office/word/2006/wordml" xmlns:wps="http://schemas.microsoft.com/office/word/2010/wordprocessingShape" mc:Ignorable="w14 w15 w16se w16cid w16 w16cex w16sdtdh wp14">
+<w:endnotes xmlns:wpc="http://schemas.microsoft.com/office/word/2010/wordprocessingCanvas" xmlns:cx="http://schemas.microsoft.com/office/drawing/2014/chartex" xmlns:cx1="http://schemas.microsoft.com/office/drawing/2015/9/8/chartex" xmlns:cx2="http://schemas.microsoft.com/office/drawing/2015/10/21/chartex" xmlns:cx3="http://schemas.microsoft.com/office/drawing/2016/5/9/chartex" xmlns:cx4="http://schemas.microsoft.com/office/drawing/2016/5/10/chartex" xmlns:cx5="http://schemas.microsoft.com/office/drawing/2016/5/11/chartex" xmlns:cx6="http://schemas.microsoft.com/office/drawing/2016/5/12/chartex" xmlns:cx7="http://schemas.microsoft.com/office/drawing/2016/5/13/chartex" xmlns:cx8="http://schemas.microsoft.com/office/drawing/2016/5/14/chartex" xmlns:mc="http://schemas.openxmlformats.org/markup-compatibility/2006" xmlns:aink="http://schemas.microsoft.com/office/drawing/2016/ink" xmlns:am3d="http://schemas.microsoft.com/office/drawing/2017/model3d" xmlns:o="urn:schemas-microsoft-com:office:office" xmlns:oel="http://schemas.microsoft.com/office/2019/extlst" xmlns:r="http://schemas.openxmlformats.org/officeDocument/2006/relationships" xmlns:m="http://schemas.openxmlformats.org/officeDocument/2006/math" xmlns:v="urn:schemas-microsoft-com:vml" xmlns:wp14="http://schemas.microsoft.com/office/word/2010/wordprocessingDrawing" xmlns:wp="http://schemas.openxmlformats.org/drawingml/2006/wordprocessingDrawing" xmlns:w10="urn:schemas-microsoft-com:office:word" xmlns:w="http://schemas.openxmlformats.org/wordprocessingml/2006/main" xmlns:w14="http://schemas.microsoft.com/office/word/2010/wordml" xmlns:w15="http://schemas.microsoft.com/office/word/2012/wordml" xmlns:w16cex="http://schemas.microsoft.com/office/word/2018/wordml/cex" xmlns:w16cid="http://schemas.microsoft.com/office/word/2016/wordml/cid" xmlns:w16="http://schemas.microsoft.com/office/word/2018/wordml" xmlns:w16sdtdh="http://schemas.microsoft.com/office/word/2020/wordml/sdtdatahash" xmlns:w16se="http://schemas.microsoft.com/office/word/2015/wordml/symex" xmlns:wpg="http://schemas.microsoft.com/office/word/2010/wordprocessingGroup" xmlns:wpi="http://schemas.microsoft.com/office/word/2010/wordprocessingInk" xmlns:wne="http://schemas.microsoft.com/office/word/2006/wordml" xmlns:wps="http://schemas.microsoft.com/office/word/2010/wordprocessingShape" mc:Ignorable="w14 w15 w16se w16cid w16 w16cex w16sdtdh wp14">
   <w:endnote w:type="separator" w:id="-1">
     <w:p>
       <w:pPr>
@@ -4043,7 +4174,7 @@
 </file>
 
 <file path=word/footer1.xml><?xml version="1.0" encoding="utf-8"?>
-<w:ftr xmlns:wpc="http://schemas.microsoft.com/office/word/2010/wordprocessingCanvas" xmlns:cx="http://schemas.microsoft.com/office/drawing/2014/chartex" xmlns:cx1="http://schemas.microsoft.com/office/drawing/2015/9/8/chartex" xmlns:cx2="http://schemas.microsoft.com/office/drawing/2015/10/21/chartex" xmlns:cx3="http://schemas.microsoft.com/office/drawing/2016/5/9/chartex" xmlns:cx4="http://schemas.microsoft.com/office/drawing/2016/5/10/chartex" xmlns:cx5="http://schemas.microsoft.com/office/drawing/2016/5/11/chartex" xmlns:cx6="http://schemas.microsoft.com/office/drawing/2016/5/12/chartex" xmlns:cx7="http://schemas.microsoft.com/office/drawing/2016/5/13/chartex" xmlns:cx8="http://schemas.microsoft.com/office/drawing/2016/5/14/chartex" xmlns:mc="http://schemas.openxmlformats.org/markup-compatibility/2006" xmlns:aink="http://schemas.microsoft.com/office/drawing/2016/ink" xmlns:am3d="http://schemas.microsoft.com/office/drawing/2017/model3d" xmlns:o="urn:schemas-microsoft-com:office:office" xmlns:oel="http://schemas.microsoft.com/office/2019/extlst" xmlns:r="http://schemas.openxmlformats.org/officeDocument/2006/relationships" xmlns:m="http://schemas.openxmlformats.org/officeDocument/2006/math" xmlns:v="urn:schemas-microsoft-com:vml" xmlns:wp14="http://schemas.microsoft.com/office/word/2010/wordprocessingDrawing" xmlns:wp="http://schemas.openxmlformats.org/drawingml/2006/wordprocessingDrawing" xmlns:w10="urn:schemas-microsoft-com:office:word" xmlns:w="http://schemas.openxmlformats.org/wordprocessingml/2006/main" xmlns:w14="http://schemas.microsoft.com/office/word/2010/wordml" xmlns:w15="http://schemas.microsoft.com/office/word/2012/wordml" xmlns:w16cex="http://schemas.microsoft.com/office/word/2018/wordml/cex" xmlns:w16cid="http://schemas.microsoft.com/office/word/2016/wordml/cid" xmlns:w16="http://schemas.microsoft.com/office/word/2018/wordml" xmlns:w16du="http://schemas.microsoft.com/office/word/2023/wordml/word16du" xmlns:w16sdtdh="http://schemas.microsoft.com/office/word/2020/wordml/sdtdatahash" xmlns:w16se="http://schemas.microsoft.com/office/word/2015/wordml/symex" xmlns:wpg="http://schemas.microsoft.com/office/word/2010/wordprocessingGroup" xmlns:wpi="http://schemas.microsoft.com/office/word/2010/wordprocessingInk" xmlns:wne="http://schemas.microsoft.com/office/word/2006/wordml" xmlns:wps="http://schemas.microsoft.com/office/word/2010/wordprocessingShape" mc:Ignorable="w14 w15 w16se w16cid w16 w16cex w16sdtdh wp14">
+<w:ftr xmlns:wpc="http://schemas.microsoft.com/office/word/2010/wordprocessingCanvas" xmlns:cx="http://schemas.microsoft.com/office/drawing/2014/chartex" xmlns:cx1="http://schemas.microsoft.com/office/drawing/2015/9/8/chartex" xmlns:cx2="http://schemas.microsoft.com/office/drawing/2015/10/21/chartex" xmlns:cx3="http://schemas.microsoft.com/office/drawing/2016/5/9/chartex" xmlns:cx4="http://schemas.microsoft.com/office/drawing/2016/5/10/chartex" xmlns:cx5="http://schemas.microsoft.com/office/drawing/2016/5/11/chartex" xmlns:cx6="http://schemas.microsoft.com/office/drawing/2016/5/12/chartex" xmlns:cx7="http://schemas.microsoft.com/office/drawing/2016/5/13/chartex" xmlns:cx8="http://schemas.microsoft.com/office/drawing/2016/5/14/chartex" xmlns:mc="http://schemas.openxmlformats.org/markup-compatibility/2006" xmlns:aink="http://schemas.microsoft.com/office/drawing/2016/ink" xmlns:am3d="http://schemas.microsoft.com/office/drawing/2017/model3d" xmlns:o="urn:schemas-microsoft-com:office:office" xmlns:oel="http://schemas.microsoft.com/office/2019/extlst" xmlns:r="http://schemas.openxmlformats.org/officeDocument/2006/relationships" xmlns:m="http://schemas.openxmlformats.org/officeDocument/2006/math" xmlns:v="urn:schemas-microsoft-com:vml" xmlns:wp14="http://schemas.microsoft.com/office/word/2010/wordprocessingDrawing" xmlns:wp="http://schemas.openxmlformats.org/drawingml/2006/wordprocessingDrawing" xmlns:w10="urn:schemas-microsoft-com:office:word" xmlns:w="http://schemas.openxmlformats.org/wordprocessingml/2006/main" xmlns:w14="http://schemas.microsoft.com/office/word/2010/wordml" xmlns:w15="http://schemas.microsoft.com/office/word/2012/wordml" xmlns:w16cex="http://schemas.microsoft.com/office/word/2018/wordml/cex" xmlns:w16cid="http://schemas.microsoft.com/office/word/2016/wordml/cid" xmlns:w16="http://schemas.microsoft.com/office/word/2018/wordml" xmlns:w16sdtdh="http://schemas.microsoft.com/office/word/2020/wordml/sdtdatahash" xmlns:w16se="http://schemas.microsoft.com/office/word/2015/wordml/symex" xmlns:wpg="http://schemas.microsoft.com/office/word/2010/wordprocessingGroup" xmlns:wpi="http://schemas.microsoft.com/office/word/2010/wordprocessingInk" xmlns:wne="http://schemas.microsoft.com/office/word/2006/wordml" xmlns:wps="http://schemas.microsoft.com/office/word/2010/wordprocessingShape" mc:Ignorable="w14 w15 w16se w16cid w16 w16cex w16sdtdh wp14">
   <w:sdt>
     <w:sdtPr>
       <w:id w:val="1849597391"/>
@@ -4085,7 +4216,7 @@
 </file>
 
 <file path=word/footnotes.xml><?xml version="1.0" encoding="utf-8"?>
-<w:footnotes xmlns:wpc="http://schemas.microsoft.com/office/word/2010/wordprocessingCanvas" xmlns:cx="http://schemas.microsoft.com/office/drawing/2014/chartex" xmlns:cx1="http://schemas.microsoft.com/office/drawing/2015/9/8/chartex" xmlns:cx2="http://schemas.microsoft.com/office/drawing/2015/10/21/chartex" xmlns:cx3="http://schemas.microsoft.com/office/drawing/2016/5/9/chartex" xmlns:cx4="http://schemas.microsoft.com/office/drawing/2016/5/10/chartex" xmlns:cx5="http://schemas.microsoft.com/office/drawing/2016/5/11/chartex" xmlns:cx6="http://schemas.microsoft.com/office/drawing/2016/5/12/chartex" xmlns:cx7="http://schemas.microsoft.com/office/drawing/2016/5/13/chartex" xmlns:cx8="http://schemas.microsoft.com/office/drawing/2016/5/14/chartex" xmlns:mc="http://schemas.openxmlformats.org/markup-compatibility/2006" xmlns:aink="http://schemas.microsoft.com/office/drawing/2016/ink" xmlns:am3d="http://schemas.microsoft.com/office/drawing/2017/model3d" xmlns:o="urn:schemas-microsoft-com:office:office" xmlns:oel="http://schemas.microsoft.com/office/2019/extlst" xmlns:r="http://schemas.openxmlformats.org/officeDocument/2006/relationships" xmlns:m="http://schemas.openxmlformats.org/officeDocument/2006/math" xmlns:v="urn:schemas-microsoft-com:vml" xmlns:wp14="http://schemas.microsoft.com/office/word/2010/wordprocessingDrawing" xmlns:wp="http://schemas.openxmlformats.org/drawingml/2006/wordprocessingDrawing" xmlns:w10="urn:schemas-microsoft-com:office:word" xmlns:w="http://schemas.openxmlformats.org/wordprocessingml/2006/main" xmlns:w14="http://schemas.microsoft.com/office/word/2010/wordml" xmlns:w15="http://schemas.microsoft.com/office/word/2012/wordml" xmlns:w16cex="http://schemas.microsoft.com/office/word/2018/wordml/cex" xmlns:w16cid="http://schemas.microsoft.com/office/word/2016/wordml/cid" xmlns:w16="http://schemas.microsoft.com/office/word/2018/wordml" xmlns:w16du="http://schemas.microsoft.com/office/word/2023/wordml/word16du" xmlns:w16sdtdh="http://schemas.microsoft.com/office/word/2020/wordml/sdtdatahash" xmlns:w16se="http://schemas.microsoft.com/office/word/2015/wordml/symex" xmlns:wpg="http://schemas.microsoft.com/office/word/2010/wordprocessingGroup" xmlns:wpi="http://schemas.microsoft.com/office/word/2010/wordprocessingInk" xmlns:wne="http://schemas.microsoft.com/office/word/2006/wordml" xmlns:wps="http://schemas.microsoft.com/office/word/2010/wordprocessingShape" mc:Ignorable="w14 w15 w16se w16cid w16 w16cex w16sdtdh wp14">
+<w:footnotes xmlns:wpc="http://schemas.microsoft.com/office/word/2010/wordprocessingCanvas" xmlns:cx="http://schemas.microsoft.com/office/drawing/2014/chartex" xmlns:cx1="http://schemas.microsoft.com/office/drawing/2015/9/8/chartex" xmlns:cx2="http://schemas.microsoft.com/office/drawing/2015/10/21/chartex" xmlns:cx3="http://schemas.microsoft.com/office/drawing/2016/5/9/chartex" xmlns:cx4="http://schemas.microsoft.com/office/drawing/2016/5/10/chartex" xmlns:cx5="http://schemas.microsoft.com/office/drawing/2016/5/11/chartex" xmlns:cx6="http://schemas.microsoft.com/office/drawing/2016/5/12/chartex" xmlns:cx7="http://schemas.microsoft.com/office/drawing/2016/5/13/chartex" xmlns:cx8="http://schemas.microsoft.com/office/drawing/2016/5/14/chartex" xmlns:mc="http://schemas.openxmlformats.org/markup-compatibility/2006" xmlns:aink="http://schemas.microsoft.com/office/drawing/2016/ink" xmlns:am3d="http://schemas.microsoft.com/office/drawing/2017/model3d" xmlns:o="urn:schemas-microsoft-com:office:office" xmlns:oel="http://schemas.microsoft.com/office/2019/extlst" xmlns:r="http://schemas.openxmlformats.org/officeDocument/2006/relationships" xmlns:m="http://schemas.openxmlformats.org/officeDocument/2006/math" xmlns:v="urn:schemas-microsoft-com:vml" xmlns:wp14="http://schemas.microsoft.com/office/word/2010/wordprocessingDrawing" xmlns:wp="http://schemas.openxmlformats.org/drawingml/2006/wordprocessingDrawing" xmlns:w10="urn:schemas-microsoft-com:office:word" xmlns:w="http://schemas.openxmlformats.org/wordprocessingml/2006/main" xmlns:w14="http://schemas.microsoft.com/office/word/2010/wordml" xmlns:w15="http://schemas.microsoft.com/office/word/2012/wordml" xmlns:w16cex="http://schemas.microsoft.com/office/word/2018/wordml/cex" xmlns:w16cid="http://schemas.microsoft.com/office/word/2016/wordml/cid" xmlns:w16="http://schemas.microsoft.com/office/word/2018/wordml" xmlns:w16sdtdh="http://schemas.microsoft.com/office/word/2020/wordml/sdtdatahash" xmlns:w16se="http://schemas.microsoft.com/office/word/2015/wordml/symex" xmlns:wpg="http://schemas.microsoft.com/office/word/2010/wordprocessingGroup" xmlns:wpi="http://schemas.microsoft.com/office/word/2010/wordprocessingInk" xmlns:wne="http://schemas.microsoft.com/office/word/2006/wordml" xmlns:wps="http://schemas.microsoft.com/office/word/2010/wordprocessingShape" mc:Ignorable="w14 w15 w16se w16cid w16 w16cex w16sdtdh wp14">
   <w:footnote w:type="separator" w:id="-1">
     <w:p>
       <w:pPr>
@@ -4110,7 +4241,7 @@
 </file>
 
 <file path=word/numbering.xml><?xml version="1.0" encoding="utf-8"?>
-<w:numbering xmlns:wpc="http://schemas.microsoft.com/office/word/2010/wordprocessingCanvas" xmlns:cx="http://schemas.microsoft.com/office/drawing/2014/chartex" xmlns:cx1="http://schemas.microsoft.com/office/drawing/2015/9/8/chartex" xmlns:cx2="http://schemas.microsoft.com/office/drawing/2015/10/21/chartex" xmlns:cx3="http://schemas.microsoft.com/office/drawing/2016/5/9/chartex" xmlns:cx4="http://schemas.microsoft.com/office/drawing/2016/5/10/chartex" xmlns:cx5="http://schemas.microsoft.com/office/drawing/2016/5/11/chartex" xmlns:cx6="http://schemas.microsoft.com/office/drawing/2016/5/12/chartex" xmlns:cx7="http://schemas.microsoft.com/office/drawing/2016/5/13/chartex" xmlns:cx8="http://schemas.microsoft.com/office/drawing/2016/5/14/chartex" xmlns:mc="http://schemas.openxmlformats.org/markup-compatibility/2006" xmlns:aink="http://schemas.microsoft.com/office/drawing/2016/ink" xmlns:am3d="http://schemas.microsoft.com/office/drawing/2017/model3d" xmlns:o="urn:schemas-microsoft-com:office:office" xmlns:oel="http://schemas.microsoft.com/office/2019/extlst" xmlns:r="http://schemas.openxmlformats.org/officeDocument/2006/relationships" xmlns:m="http://schemas.openxmlformats.org/officeDocument/2006/math" xmlns:v="urn:schemas-microsoft-com:vml" xmlns:wp14="http://schemas.microsoft.com/office/word/2010/wordprocessingDrawing" xmlns:wp="http://schemas.openxmlformats.org/drawingml/2006/wordprocessingDrawing" xmlns:w10="urn:schemas-microsoft-com:office:word" xmlns:w="http://schemas.openxmlformats.org/wordprocessingml/2006/main" xmlns:w14="http://schemas.microsoft.com/office/word/2010/wordml" xmlns:w15="http://schemas.microsoft.com/office/word/2012/wordml" xmlns:w16cex="http://schemas.microsoft.com/office/word/2018/wordml/cex" xmlns:w16cid="http://schemas.microsoft.com/office/word/2016/wordml/cid" xmlns:w16="http://schemas.microsoft.com/office/word/2018/wordml" xmlns:w16du="http://schemas.microsoft.com/office/word/2023/wordml/word16du" xmlns:w16sdtdh="http://schemas.microsoft.com/office/word/2020/wordml/sdtdatahash" xmlns:w16se="http://schemas.microsoft.com/office/word/2015/wordml/symex" xmlns:wpg="http://schemas.microsoft.com/office/word/2010/wordprocessingGroup" xmlns:wpi="http://schemas.microsoft.com/office/word/2010/wordprocessingInk" xmlns:wne="http://schemas.microsoft.com/office/word/2006/wordml" xmlns:wps="http://schemas.microsoft.com/office/word/2010/wordprocessingShape" mc:Ignorable="w14 w15 w16se w16cid w16 w16cex w16sdtdh wp14">
+<w:numbering xmlns:wpc="http://schemas.microsoft.com/office/word/2010/wordprocessingCanvas" xmlns:cx="http://schemas.microsoft.com/office/drawing/2014/chartex" xmlns:cx1="http://schemas.microsoft.com/office/drawing/2015/9/8/chartex" xmlns:cx2="http://schemas.microsoft.com/office/drawing/2015/10/21/chartex" xmlns:cx3="http://schemas.microsoft.com/office/drawing/2016/5/9/chartex" xmlns:cx4="http://schemas.microsoft.com/office/drawing/2016/5/10/chartex" xmlns:cx5="http://schemas.microsoft.com/office/drawing/2016/5/11/chartex" xmlns:cx6="http://schemas.microsoft.com/office/drawing/2016/5/12/chartex" xmlns:cx7="http://schemas.microsoft.com/office/drawing/2016/5/13/chartex" xmlns:cx8="http://schemas.microsoft.com/office/drawing/2016/5/14/chartex" xmlns:mc="http://schemas.openxmlformats.org/markup-compatibility/2006" xmlns:aink="http://schemas.microsoft.com/office/drawing/2016/ink" xmlns:am3d="http://schemas.microsoft.com/office/drawing/2017/model3d" xmlns:o="urn:schemas-microsoft-com:office:office" xmlns:oel="http://schemas.microsoft.com/office/2019/extlst" xmlns:r="http://schemas.openxmlformats.org/officeDocument/2006/relationships" xmlns:m="http://schemas.openxmlformats.org/officeDocument/2006/math" xmlns:v="urn:schemas-microsoft-com:vml" xmlns:wp14="http://schemas.microsoft.com/office/word/2010/wordprocessingDrawing" xmlns:wp="http://schemas.openxmlformats.org/drawingml/2006/wordprocessingDrawing" xmlns:w10="urn:schemas-microsoft-com:office:word" xmlns:w="http://schemas.openxmlformats.org/wordprocessingml/2006/main" xmlns:w14="http://schemas.microsoft.com/office/word/2010/wordml" xmlns:w15="http://schemas.microsoft.com/office/word/2012/wordml" xmlns:w16cex="http://schemas.microsoft.com/office/word/2018/wordml/cex" xmlns:w16cid="http://schemas.microsoft.com/office/word/2016/wordml/cid" xmlns:w16="http://schemas.microsoft.com/office/word/2018/wordml" xmlns:w16sdtdh="http://schemas.microsoft.com/office/word/2020/wordml/sdtdatahash" xmlns:w16se="http://schemas.microsoft.com/office/word/2015/wordml/symex" xmlns:wpg="http://schemas.microsoft.com/office/word/2010/wordprocessingGroup" xmlns:wpi="http://schemas.microsoft.com/office/word/2010/wordprocessingInk" xmlns:wne="http://schemas.microsoft.com/office/word/2006/wordml" xmlns:wps="http://schemas.microsoft.com/office/word/2010/wordprocessingShape" mc:Ignorable="w14 w15 w16se w16cid w16 w16cex w16sdtdh wp14">
   <w:abstractNum w:abstractNumId="0" w15:restartNumberingAfterBreak="0">
     <w:nsid w:val="2B2A326E"/>
     <w:multiLevelType w:val="multilevel"/>

</xml_diff>

<commit_message>
CryptoPP updated to 8.6
</commit_message>
<xml_diff>
--- a/Docs/Руководство администратора RaidenEMS.docx
+++ b/Docs/Руководство администратора RaidenEMS.docx
@@ -156,7 +156,6 @@
           <w:szCs w:val="36"/>
         </w:rPr>
       </w:pPr>
-      <w:proofErr w:type="spellStart"/>
       <w:r>
         <w:rPr>
           <w:b/>
@@ -167,7 +166,6 @@
         </w:rPr>
         <w:t>RaidenEMS</w:t>
       </w:r>
-      <w:proofErr w:type="spellEnd"/>
     </w:p>
     <w:p>
       <w:pPr>
@@ -342,7 +340,7 @@
           <w:noProof/>
           <w:lang w:val="en-US"/>
         </w:rPr>
-        <w:t>21.06.23</w:t>
+        <w:t>08.08.23</w:t>
       </w:r>
       <w:r>
         <w:rPr>
@@ -1031,14 +1029,12 @@
       <w:bookmarkEnd w:id="1"/>
     </w:p>
     <w:p>
-      <w:proofErr w:type="spellStart"/>
       <w:r>
         <w:rPr>
           <w:lang w:val="en-US"/>
         </w:rPr>
         <w:t>RaidenEMS</w:t>
       </w:r>
-      <w:proofErr w:type="spellEnd"/>
       <w:r>
         <w:t xml:space="preserve"> </w:t>
       </w:r>
@@ -1111,14 +1107,12 @@
       <w:r>
         <w:t xml:space="preserve"> Установка </w:t>
       </w:r>
-      <w:proofErr w:type="spellStart"/>
       <w:r>
         <w:rPr>
           <w:lang w:val="en-US"/>
         </w:rPr>
         <w:t>RaidenEMS</w:t>
       </w:r>
-      <w:proofErr w:type="spellEnd"/>
       <w:r>
         <w:t xml:space="preserve"> </w:t>
       </w:r>
@@ -1146,14 +1140,12 @@
       <w:r>
         <w:t xml:space="preserve">уже предусмотрено. При условии установки </w:t>
       </w:r>
-      <w:proofErr w:type="spellStart"/>
       <w:r>
         <w:rPr>
           <w:lang w:val="en-US"/>
         </w:rPr>
         <w:t>RaidenEMS</w:t>
       </w:r>
-      <w:proofErr w:type="spellEnd"/>
       <w:r>
         <w:t xml:space="preserve"> </w:t>
       </w:r>
@@ -1178,14 +1170,12 @@
       <w:r>
         <w:t xml:space="preserve">  </w:t>
       </w:r>
-      <w:proofErr w:type="spellStart"/>
       <w:r>
         <w:rPr>
           <w:lang w:val="en-US"/>
         </w:rPr>
         <w:t>RaidenEMS</w:t>
       </w:r>
-      <w:proofErr w:type="spellEnd"/>
       <w:r>
         <w:t xml:space="preserve"> </w:t>
       </w:r>
@@ -1204,14 +1194,12 @@
       <w:r>
         <w:t xml:space="preserve">и использует его БД в качестве источника исходных данных. Автономная работа </w:t>
       </w:r>
-      <w:proofErr w:type="spellStart"/>
       <w:r>
         <w:rPr>
           <w:lang w:val="en-US"/>
         </w:rPr>
         <w:t>RaidenEMS</w:t>
       </w:r>
-      <w:proofErr w:type="spellEnd"/>
       <w:r>
         <w:t xml:space="preserve"> </w:t>
       </w:r>
@@ -1220,14 +1208,12 @@
       </w:r>
     </w:p>
     <w:p>
-      <w:proofErr w:type="spellStart"/>
       <w:r>
         <w:rPr>
           <w:lang w:val="en-US"/>
         </w:rPr>
         <w:t>RaidenEMS</w:t>
       </w:r>
-      <w:proofErr w:type="spellEnd"/>
       <w:r>
         <w:t xml:space="preserve"> </w:t>
       </w:r>
@@ -1285,28 +1271,24 @@
       <w:r>
         <w:t xml:space="preserve">Для установки </w:t>
       </w:r>
-      <w:proofErr w:type="spellStart"/>
       <w:r>
         <w:rPr>
           <w:lang w:val="en-US"/>
         </w:rPr>
         <w:t>RaidenEMS</w:t>
       </w:r>
-      <w:proofErr w:type="spellEnd"/>
       <w:r>
         <w:t xml:space="preserve"> </w:t>
       </w:r>
       <w:r>
         <w:t xml:space="preserve">предусмотрена программа инсталляции </w:t>
       </w:r>
-      <w:proofErr w:type="spellStart"/>
       <w:r>
         <w:rPr>
           <w:lang w:val="en-US"/>
         </w:rPr>
         <w:t>RaidenEMSInstall</w:t>
       </w:r>
-      <w:proofErr w:type="spellEnd"/>
       <w:r>
         <w:t xml:space="preserve"> </w:t>
       </w:r>
@@ -1402,14 +1384,12 @@
       <w:r>
         <w:t xml:space="preserve">При запуске программа инсталляции выполняет проверку системы на совместимость и наличие предустановленного ПО. Для работы </w:t>
       </w:r>
-      <w:proofErr w:type="spellStart"/>
       <w:r>
         <w:rPr>
           <w:lang w:val="en-US"/>
         </w:rPr>
         <w:t>RaidenEMS</w:t>
       </w:r>
-      <w:proofErr w:type="spellEnd"/>
       <w:r>
         <w:t xml:space="preserve"> </w:t>
       </w:r>
@@ -1728,14 +1708,12 @@
       <w:r>
         <w:t xml:space="preserve">. Используются параметры </w:t>
       </w:r>
-      <w:proofErr w:type="spellStart"/>
       <w:r>
         <w:rPr>
           <w:lang w:val="en-US"/>
         </w:rPr>
         <w:t>InstallPath</w:t>
       </w:r>
-      <w:proofErr w:type="spellEnd"/>
       <w:r>
         <w:t xml:space="preserve"> </w:t>
       </w:r>
@@ -1754,14 +1732,12 @@
       <w:r>
         <w:t xml:space="preserve">С помощью </w:t>
       </w:r>
-      <w:proofErr w:type="spellStart"/>
       <w:r>
         <w:rPr>
           <w:lang w:val="en-US"/>
         </w:rPr>
         <w:t>InstallPath</w:t>
       </w:r>
-      <w:proofErr w:type="spellEnd"/>
       <w:r>
         <w:t xml:space="preserve"> </w:t>
       </w:r>
@@ -1789,14 +1765,12 @@
       <w:r>
         <w:t>.</w:t>
       </w:r>
-      <w:proofErr w:type="spellStart"/>
       <w:r>
         <w:rPr>
           <w:lang w:val="en-US"/>
         </w:rPr>
         <w:t>dll</w:t>
       </w:r>
-      <w:proofErr w:type="spellEnd"/>
       <w:r>
         <w:t xml:space="preserve">. </w:t>
       </w:r>
@@ -1854,25 +1828,21 @@
       <w:r>
         <w:t xml:space="preserve">требованиям </w:t>
       </w:r>
-      <w:proofErr w:type="spellStart"/>
       <w:r>
         <w:rPr>
           <w:lang w:val="en-US"/>
         </w:rPr>
         <w:t>RaidenEMS</w:t>
       </w:r>
-      <w:proofErr w:type="spellEnd"/>
       <w:r>
         <w:t xml:space="preserve">, то </w:t>
       </w:r>
-      <w:proofErr w:type="spellStart"/>
       <w:r>
         <w:rPr>
           <w:lang w:val="en-US"/>
         </w:rPr>
         <w:t>InstallPath</w:t>
       </w:r>
-      <w:proofErr w:type="spellEnd"/>
       <w:r>
         <w:t xml:space="preserve"> </w:t>
       </w:r>
@@ -1917,14 +1887,12 @@
       <w:r>
         <w:t xml:space="preserve">выполняется с помощью утилиты командной строки </w:t>
       </w:r>
-      <w:proofErr w:type="spellStart"/>
       <w:r>
         <w:rPr>
           <w:lang w:val="en-US"/>
         </w:rPr>
         <w:t>vswhere</w:t>
       </w:r>
-      <w:proofErr w:type="spellEnd"/>
       <w:r>
         <w:t>.</w:t>
       </w:r>
@@ -1967,14 +1935,12 @@
       <w:r>
         <w:t xml:space="preserve">программа установки возвращает путь к модулю сборки </w:t>
       </w:r>
-      <w:proofErr w:type="spellStart"/>
       <w:r>
         <w:rPr>
           <w:lang w:val="en-US"/>
         </w:rPr>
         <w:t>msbuild</w:t>
       </w:r>
-      <w:proofErr w:type="spellEnd"/>
       <w:r>
         <w:t>.</w:t>
       </w:r>
@@ -2000,14 +1966,12 @@
       <w:r>
         <w:t xml:space="preserve">Командная строка, используемая для поиска </w:t>
       </w:r>
-      <w:proofErr w:type="spellStart"/>
       <w:r>
         <w:rPr>
           <w:lang w:val="en-US"/>
         </w:rPr>
         <w:t>msbuild</w:t>
       </w:r>
-      <w:proofErr w:type="spellEnd"/>
       <w:r>
         <w:t>.</w:t>
       </w:r>
@@ -2037,235 +2001,165 @@
           <w:sz w:val="16"/>
           <w:szCs w:val="16"/>
         </w:rPr>
-        <w:t>"%PROGRAMFILES(X</w:t>
-      </w:r>
-      <w:proofErr w:type="gramStart"/>
-      <w:r>
+        <w:t>"%PROGRAMFILES(X86)%\Microsoft Visual Studio\Installer\vswhere.exe" -latest -prerelease -products * -requires Microsoft.Component.MSBuild -find MSBuild\\**\\Bin\\MSBuild.exe</w:t>
+      </w:r>
+    </w:p>
+    <w:p>
+      <w:r>
+        <w:t>Данную командную строку можно использовать для контроля установки средств компиляции кода</w:t>
+      </w:r>
+      <w:r>
+        <w:t xml:space="preserve"> вне программы установки</w:t>
+      </w:r>
+      <w:r>
+        <w:t xml:space="preserve">. В ответе </w:t>
+      </w:r>
+      <w:r>
+        <w:rPr>
+          <w:lang w:val="en-US"/>
+        </w:rPr>
+        <w:t>vswhere</w:t>
+      </w:r>
+      <w:r>
+        <w:t>.</w:t>
+      </w:r>
+      <w:r>
+        <w:rPr>
+          <w:lang w:val="en-US"/>
+        </w:rPr>
+        <w:t>exe</w:t>
+      </w:r>
+      <w:r>
+        <w:t xml:space="preserve"> </w:t>
+      </w:r>
+      <w:r>
+        <w:t>при корректной установке необходимых компонентов будет выдан путь</w:t>
+      </w:r>
+      <w:r>
+        <w:t xml:space="preserve"> </w:t>
+      </w:r>
+      <w:r>
+        <w:t xml:space="preserve">к </w:t>
+      </w:r>
+      <w:r>
+        <w:rPr>
+          <w:lang w:val="en-US"/>
+        </w:rPr>
+        <w:t>msbuild</w:t>
+      </w:r>
+      <w:r>
+        <w:t>.</w:t>
+      </w:r>
+      <w:r>
+        <w:rPr>
+          <w:lang w:val="en-US"/>
+        </w:rPr>
+        <w:t>exe</w:t>
+      </w:r>
+      <w:r>
+        <w:t xml:space="preserve">. </w:t>
+      </w:r>
+      <w:r>
+        <w:t>Например:</w:t>
+      </w:r>
+    </w:p>
+    <w:p>
+      <w:pPr>
+        <w:pStyle w:val="af0"/>
         <w:rPr>
           <w:sz w:val="16"/>
           <w:szCs w:val="16"/>
         </w:rPr>
-        <w:t>86)%</w:t>
-      </w:r>
-      <w:proofErr w:type="gramEnd"/>
+      </w:pPr>
       <w:r>
         <w:rPr>
           <w:sz w:val="16"/>
           <w:szCs w:val="16"/>
         </w:rPr>
-        <w:t xml:space="preserve">\Microsoft Visual Studio\Installer\vswhere.exe" -latest -prerelease -products * -requires </w:t>
-      </w:r>
-      <w:proofErr w:type="spellStart"/>
-      <w:r>
-        <w:rPr>
-          <w:sz w:val="16"/>
-          <w:szCs w:val="16"/>
-        </w:rPr>
-        <w:t>Microsoft.Component.MSBuild</w:t>
-      </w:r>
-      <w:proofErr w:type="spellEnd"/>
-      <w:r>
-        <w:rPr>
-          <w:sz w:val="16"/>
-          <w:szCs w:val="16"/>
-        </w:rPr>
-        <w:t xml:space="preserve"> -find </w:t>
-      </w:r>
-      <w:proofErr w:type="spellStart"/>
-      <w:r>
-        <w:rPr>
-          <w:sz w:val="16"/>
-          <w:szCs w:val="16"/>
-        </w:rPr>
-        <w:t>MSBuild</w:t>
-      </w:r>
-      <w:proofErr w:type="spellEnd"/>
-      <w:r>
-        <w:rPr>
-          <w:sz w:val="16"/>
-          <w:szCs w:val="16"/>
-        </w:rPr>
-        <w:t>\\**\\Bin\\MSBuild.exe</w:t>
+        <w:t xml:space="preserve">C:\Program Files\Microsoft Visual Studio\2022\Professional\MSBuild\Current\Bin\MSBuild.exe        </w:t>
       </w:r>
     </w:p>
     <w:p>
       <w:r>
-        <w:t>Данную командную строку можно использовать для контроля установки средств компиляции кода</w:t>
-      </w:r>
-      <w:r>
-        <w:t xml:space="preserve"> вне программы установки</w:t>
-      </w:r>
-      <w:r>
-        <w:t xml:space="preserve">. В ответе </w:t>
-      </w:r>
-      <w:proofErr w:type="spellStart"/>
-      <w:r>
-        <w:rPr>
-          <w:lang w:val="en-US"/>
-        </w:rPr>
-        <w:t>vswhere</w:t>
-      </w:r>
-      <w:proofErr w:type="spellEnd"/>
-      <w:r>
-        <w:t>.</w:t>
-      </w:r>
-      <w:r>
-        <w:rPr>
-          <w:lang w:val="en-US"/>
-        </w:rPr>
-        <w:t>exe</w:t>
-      </w:r>
-      <w:r>
-        <w:t xml:space="preserve"> </w:t>
-      </w:r>
-      <w:r>
-        <w:t>при корректной установке необходимых компонентов будет выдан путь</w:t>
-      </w:r>
-      <w:r>
-        <w:t xml:space="preserve"> </w:t>
-      </w:r>
-      <w:r>
-        <w:t xml:space="preserve">к </w:t>
-      </w:r>
-      <w:proofErr w:type="spellStart"/>
-      <w:r>
-        <w:rPr>
-          <w:lang w:val="en-US"/>
-        </w:rPr>
-        <w:t>msbuild</w:t>
-      </w:r>
-      <w:proofErr w:type="spellEnd"/>
-      <w:r>
-        <w:t>.</w:t>
-      </w:r>
-      <w:r>
-        <w:rPr>
-          <w:lang w:val="en-US"/>
-        </w:rPr>
-        <w:t>exe</w:t>
-      </w:r>
-      <w:r>
-        <w:t xml:space="preserve">. </w:t>
-      </w:r>
-      <w:r>
-        <w:t>Например:</w:t>
+        <w:t xml:space="preserve">Результаты проверки совместимости на первой странице программы инсталляции отображаются для средств компиляции и установок </w:t>
+      </w:r>
+      <w:r>
+        <w:rPr>
+          <w:lang w:val="en-US"/>
+        </w:rPr>
+        <w:t>RastrWin</w:t>
+      </w:r>
+      <w:r>
+        <w:t xml:space="preserve">3 </w:t>
+      </w:r>
+      <w:r>
+        <w:rPr>
+          <w:lang w:val="en-US"/>
+        </w:rPr>
+        <w:t>x</w:t>
+      </w:r>
+      <w:r>
+        <w:t xml:space="preserve">86 </w:t>
+      </w:r>
+      <w:r>
+        <w:t xml:space="preserve">и </w:t>
+      </w:r>
+      <w:r>
+        <w:rPr>
+          <w:lang w:val="en-US"/>
+        </w:rPr>
+        <w:t>RastrWin</w:t>
+      </w:r>
+      <w:r>
+        <w:t xml:space="preserve">3 </w:t>
+      </w:r>
+      <w:r>
+        <w:rPr>
+          <w:lang w:val="en-US"/>
+        </w:rPr>
+        <w:t>x</w:t>
+      </w:r>
+      <w:r>
+        <w:t xml:space="preserve">64. </w:t>
+      </w:r>
+      <w:r>
+        <w:t xml:space="preserve">В случае отсутствия средств компиляции работа программы установки не может быть продолжена. В противном случае для установок </w:t>
+      </w:r>
+      <w:r>
+        <w:rPr>
+          <w:lang w:val="en-US"/>
+        </w:rPr>
+        <w:t>RastrWin</w:t>
+      </w:r>
+      <w:r>
+        <w:t>3</w:t>
+      </w:r>
+      <w:r>
+        <w:t xml:space="preserve">, которые признаны совместимыми появляется возможность установки компонентов соответствующей разрядности. Если совместимых установок </w:t>
+      </w:r>
+      <w:r>
+        <w:rPr>
+          <w:lang w:val="en-US"/>
+        </w:rPr>
+        <w:t>RastrWin</w:t>
+      </w:r>
+      <w:r>
+        <w:t xml:space="preserve">3 </w:t>
+      </w:r>
+      <w:r>
+        <w:t>не будет обнаружено программа инсталляции также не будет продолжать выполнение.</w:t>
       </w:r>
     </w:p>
     <w:p>
-      <w:pPr>
-        <w:pStyle w:val="af0"/>
-        <w:rPr>
-          <w:sz w:val="16"/>
-          <w:szCs w:val="16"/>
-        </w:rPr>
-      </w:pPr>
-      <w:r>
-        <w:rPr>
-          <w:sz w:val="16"/>
-          <w:szCs w:val="16"/>
-        </w:rPr>
-        <w:t>C:\Program Files\Microsoft Visual Studio\2022\Professional\</w:t>
-      </w:r>
-      <w:proofErr w:type="spellStart"/>
-      <w:r>
-        <w:rPr>
-          <w:sz w:val="16"/>
-          <w:szCs w:val="16"/>
-        </w:rPr>
-        <w:t>MSBuild</w:t>
-      </w:r>
-      <w:proofErr w:type="spellEnd"/>
-      <w:r>
-        <w:rPr>
-          <w:sz w:val="16"/>
-          <w:szCs w:val="16"/>
-        </w:rPr>
-        <w:t xml:space="preserve">\Current\Bin\MSBuild.exe        </w:t>
-      </w:r>
-    </w:p>
-    <w:p>
-      <w:r>
-        <w:t xml:space="preserve">Результаты проверки совместимости на первой странице программы инсталляции отображаются для средств компиляции и установок </w:t>
-      </w:r>
-      <w:r>
-        <w:rPr>
-          <w:lang w:val="en-US"/>
-        </w:rPr>
-        <w:t>RastrWin</w:t>
-      </w:r>
-      <w:r>
-        <w:t xml:space="preserve">3 </w:t>
-      </w:r>
-      <w:r>
-        <w:rPr>
-          <w:lang w:val="en-US"/>
-        </w:rPr>
-        <w:t>x</w:t>
-      </w:r>
-      <w:r>
-        <w:t xml:space="preserve">86 </w:t>
-      </w:r>
-      <w:r>
-        <w:t xml:space="preserve">и </w:t>
-      </w:r>
-      <w:r>
-        <w:rPr>
-          <w:lang w:val="en-US"/>
-        </w:rPr>
-        <w:t>RastrWin</w:t>
-      </w:r>
-      <w:r>
-        <w:t xml:space="preserve">3 </w:t>
-      </w:r>
-      <w:r>
-        <w:rPr>
-          <w:lang w:val="en-US"/>
-        </w:rPr>
-        <w:t>x</w:t>
-      </w:r>
-      <w:r>
-        <w:t xml:space="preserve">64. </w:t>
-      </w:r>
-      <w:r>
-        <w:t xml:space="preserve">В случае отсутствия средств компиляции работа программы установки не может быть продолжена. В противном случае для установок </w:t>
-      </w:r>
-      <w:r>
-        <w:rPr>
-          <w:lang w:val="en-US"/>
-        </w:rPr>
-        <w:t>RastrWin</w:t>
-      </w:r>
-      <w:r>
-        <w:t>3</w:t>
-      </w:r>
-      <w:r>
-        <w:t xml:space="preserve">, которые признаны совместимыми появляется возможность установки компонентов соответствующей разрядности. Если совместимых установок </w:t>
-      </w:r>
-      <w:r>
-        <w:rPr>
-          <w:lang w:val="en-US"/>
-        </w:rPr>
-        <w:t>RastrWin</w:t>
-      </w:r>
-      <w:r>
-        <w:t xml:space="preserve">3 </w:t>
-      </w:r>
-      <w:r>
-        <w:t>не будет обнаружено программа инсталляции также не будет продолжать выполнение.</w:t>
-      </w:r>
-    </w:p>
-    <w:p>
       <w:r>
         <w:t xml:space="preserve">После страницы лицензии программа установки дает возможность выбрать возможные установки компонентов </w:t>
       </w:r>
-      <w:proofErr w:type="spellStart"/>
       <w:r>
         <w:rPr>
           <w:lang w:val="en-US"/>
         </w:rPr>
         <w:t>RaidenEMS</w:t>
       </w:r>
-      <w:proofErr w:type="spellEnd"/>
       <w:r>
         <w:t xml:space="preserve">. </w:t>
       </w:r>
@@ -2338,13 +2232,8 @@
               <w:pStyle w:val="a7"/>
             </w:pPr>
             <w:r>
-              <w:t xml:space="preserve">Основной модуль </w:t>
-            </w:r>
-            <w:proofErr w:type="spellStart"/>
-            <w:r>
-              <w:t>RaidenEMS</w:t>
-            </w:r>
-            <w:proofErr w:type="spellEnd"/>
+              <w:t>Основной модуль RaidenEMS</w:t>
+            </w:r>
           </w:p>
         </w:tc>
       </w:tr>
@@ -2399,13 +2288,8 @@
               <w:pStyle w:val="a7"/>
             </w:pPr>
             <w:r>
-              <w:t xml:space="preserve">Модуль поддержки результатов расчета в формате </w:t>
-            </w:r>
-            <w:proofErr w:type="spellStart"/>
-            <w:r>
-              <w:t>snapshot</w:t>
-            </w:r>
-            <w:proofErr w:type="spellEnd"/>
+              <w:t>Модуль поддержки результатов расчета в формате snapshot</w:t>
+            </w:r>
           </w:p>
         </w:tc>
       </w:tr>
@@ -2414,25 +2298,21 @@
       <w:r>
         <w:t xml:space="preserve">Модуль </w:t>
       </w:r>
-      <w:proofErr w:type="spellStart"/>
       <w:r>
         <w:rPr>
           <w:lang w:val="en-US"/>
         </w:rPr>
         <w:t>ResultFile</w:t>
       </w:r>
-      <w:proofErr w:type="spellEnd"/>
       <w:r>
         <w:t>.</w:t>
       </w:r>
-      <w:proofErr w:type="spellStart"/>
       <w:r>
         <w:rPr>
           <w:lang w:val="en-US"/>
         </w:rPr>
         <w:t>dll</w:t>
       </w:r>
-      <w:proofErr w:type="spellEnd"/>
       <w:r>
         <w:t xml:space="preserve"> </w:t>
       </w:r>
@@ -2463,14 +2343,12 @@
       <w:r>
         <w:t xml:space="preserve">Копирование в путь инсталляции исходных текстов библиотеки шаблонов для компиляции пользовательских моделей </w:t>
       </w:r>
-      <w:proofErr w:type="spellStart"/>
       <w:r>
         <w:rPr>
           <w:lang w:val="en-US"/>
         </w:rPr>
         <w:t>RaidenEMS</w:t>
       </w:r>
-      <w:proofErr w:type="spellEnd"/>
       <w:r>
         <w:t>/</w:t>
       </w:r>
@@ -2555,14 +2433,12 @@
       <w:r>
         <w:t>3/</w:t>
       </w:r>
-      <w:proofErr w:type="spellStart"/>
       <w:r>
         <w:rPr>
           <w:lang w:val="en-US"/>
         </w:rPr>
         <w:t>RaidenEMS</w:t>
       </w:r>
-      <w:proofErr w:type="spellEnd"/>
       <w:r>
         <w:t>,</w:t>
       </w:r>
@@ -2572,14 +2448,12 @@
       <w:r>
         <w:t xml:space="preserve">в который записывается версия </w:t>
       </w:r>
-      <w:proofErr w:type="spellStart"/>
       <w:r>
         <w:rPr>
           <w:lang w:val="en-US"/>
         </w:rPr>
         <w:t>RaidenEMS</w:t>
       </w:r>
-      <w:proofErr w:type="spellEnd"/>
       <w:r>
         <w:t xml:space="preserve"> в строковом формате </w:t>
       </w:r>
@@ -2650,24 +2524,14 @@
     </w:p>
     <w:p>
       <w:r>
-        <w:t xml:space="preserve">Отмена установки, </w:t>
-      </w:r>
-      <w:proofErr w:type="spellStart"/>
-      <w:r>
-        <w:t>дерегистрация</w:t>
-      </w:r>
-      <w:proofErr w:type="spellEnd"/>
-      <w:r>
-        <w:t xml:space="preserve"> и удаление файлов выполняется с помощью программы деинсталляции </w:t>
-      </w:r>
-      <w:proofErr w:type="spellStart"/>
+        <w:t xml:space="preserve">Отмена установки, дерегистрация и удаление файлов выполняется с помощью программы деинсталляции </w:t>
+      </w:r>
       <w:r>
         <w:rPr>
           <w:lang w:val="en-US"/>
         </w:rPr>
         <w:t>RaidenEMSUninstall</w:t>
       </w:r>
-      <w:proofErr w:type="spellEnd"/>
       <w:r>
         <w:t>.</w:t>
       </w:r>
@@ -2724,14 +2588,12 @@
       <w:r>
         <w:t xml:space="preserve">в процессе отмены установки </w:t>
       </w:r>
-      <w:proofErr w:type="spellStart"/>
       <w:r>
         <w:rPr>
           <w:lang w:val="en-US"/>
         </w:rPr>
         <w:t>RaidenEMS</w:t>
       </w:r>
-      <w:proofErr w:type="spellEnd"/>
       <w:r>
         <w:t xml:space="preserve"> </w:t>
       </w:r>
@@ -2772,7 +2634,6 @@
         <w:lastRenderedPageBreak/>
         <w:t xml:space="preserve">Перечень компонентов, использованных для сборки </w:t>
       </w:r>
-      <w:proofErr w:type="spellStart"/>
       <w:r>
         <w:rPr>
           <w:lang w:val="en-US"/>
@@ -2780,7 +2641,6 @@
         <w:t>RaidenEMS</w:t>
       </w:r>
       <w:bookmarkEnd w:id="4"/>
-      <w:proofErr w:type="spellEnd"/>
     </w:p>
     <w:tbl>
       <w:tblPr>
@@ -2802,11 +2662,9 @@
               <w:pStyle w:val="a7"/>
               <w:keepNext/>
             </w:pPr>
-            <w:proofErr w:type="spellStart"/>
             <w:r>
               <w:t>Toolchain</w:t>
             </w:r>
-            <w:proofErr w:type="spellEnd"/>
           </w:p>
         </w:tc>
         <w:tc>
@@ -2857,7 +2715,6 @@
                 </w:rPr>
                 <w:t>://</w:t>
               </w:r>
-              <w:proofErr w:type="spellStart"/>
               <w:r>
                 <w:rPr>
                   <w:rStyle w:val="a5"/>
@@ -2867,7 +2724,6 @@
                 </w:rPr>
                 <w:t>visualstudio</w:t>
               </w:r>
-              <w:proofErr w:type="spellEnd"/>
               <w:r>
                 <w:rPr>
                   <w:rStyle w:val="a5"/>
@@ -2876,7 +2732,6 @@
                 </w:rPr>
                 <w:t>.</w:t>
               </w:r>
-              <w:proofErr w:type="spellStart"/>
               <w:r>
                 <w:rPr>
                   <w:rStyle w:val="a5"/>
@@ -2886,7 +2741,6 @@
                 </w:rPr>
                 <w:t>microsoft</w:t>
               </w:r>
-              <w:proofErr w:type="spellEnd"/>
               <w:r>
                 <w:rPr>
                   <w:rStyle w:val="a5"/>
@@ -2912,7 +2766,6 @@
                 </w:rPr>
                 <w:t>/</w:t>
               </w:r>
-              <w:proofErr w:type="spellStart"/>
               <w:r>
                 <w:rPr>
                   <w:rStyle w:val="a5"/>
@@ -2922,7 +2775,6 @@
                 </w:rPr>
                 <w:t>ru</w:t>
               </w:r>
-              <w:proofErr w:type="spellEnd"/>
               <w:r>
                 <w:rPr>
                   <w:rStyle w:val="a5"/>
@@ -2976,13 +2828,8 @@
               <w:pStyle w:val="a7"/>
               <w:keepNext/>
             </w:pPr>
-            <w:proofErr w:type="spellStart"/>
-            <w:r>
-              <w:t>SuiteSparse</w:t>
-            </w:r>
-            <w:proofErr w:type="spellEnd"/>
-            <w:r>
-              <w:t xml:space="preserve"> 3.5.0</w:t>
+            <w:r>
+              <w:t>SuiteSparse 3.5.0</w:t>
             </w:r>
           </w:p>
         </w:tc>
@@ -3021,7 +2868,6 @@
                 </w:rPr>
                 <w:t>://</w:t>
               </w:r>
-              <w:proofErr w:type="spellStart"/>
               <w:r>
                 <w:rPr>
                   <w:rStyle w:val="a5"/>
@@ -3031,7 +2877,6 @@
                 </w:rPr>
                 <w:t>github</w:t>
               </w:r>
-              <w:proofErr w:type="spellEnd"/>
               <w:r>
                 <w:rPr>
                   <w:rStyle w:val="a5"/>
@@ -3057,7 +2902,6 @@
                 </w:rPr>
                 <w:t>/</w:t>
               </w:r>
-              <w:proofErr w:type="spellStart"/>
               <w:r>
                 <w:rPr>
                   <w:rStyle w:val="a5"/>
@@ -3067,7 +2911,6 @@
                 </w:rPr>
                 <w:t>DrTimothyAldenDavis</w:t>
               </w:r>
-              <w:proofErr w:type="spellEnd"/>
               <w:r>
                 <w:rPr>
                   <w:rStyle w:val="a5"/>
@@ -3076,7 +2919,6 @@
                 </w:rPr>
                 <w:t>/</w:t>
               </w:r>
-              <w:proofErr w:type="spellStart"/>
               <w:r>
                 <w:rPr>
                   <w:rStyle w:val="a5"/>
@@ -3086,7 +2928,6 @@
                 </w:rPr>
                 <w:t>SuiteSparse</w:t>
               </w:r>
-              <w:proofErr w:type="spellEnd"/>
               <w:r>
                 <w:rPr>
                   <w:rStyle w:val="a5"/>
@@ -3219,7 +3060,6 @@
               </w:rPr>
               <w:t>://</w:t>
             </w:r>
-            <w:proofErr w:type="spellStart"/>
             <w:r>
               <w:rPr>
                 <w:rStyle w:val="a5"/>
@@ -3229,7 +3069,6 @@
               </w:rPr>
               <w:t>gitlab</w:t>
             </w:r>
-            <w:proofErr w:type="spellEnd"/>
             <w:r>
               <w:rPr>
                 <w:rStyle w:val="a5"/>
@@ -3255,7 +3094,6 @@
               </w:rPr>
               <w:t>/</w:t>
             </w:r>
-            <w:proofErr w:type="spellStart"/>
             <w:r>
               <w:rPr>
                 <w:rStyle w:val="a5"/>
@@ -3265,7 +3103,6 @@
               </w:rPr>
               <w:t>libeigen</w:t>
             </w:r>
-            <w:proofErr w:type="spellEnd"/>
             <w:r>
               <w:rPr>
                 <w:rStyle w:val="a5"/>
@@ -3335,13 +3172,8 @@
               <w:pStyle w:val="a7"/>
               <w:keepNext/>
             </w:pPr>
-            <w:proofErr w:type="spellStart"/>
-            <w:r>
-              <w:t>fmt</w:t>
-            </w:r>
-            <w:proofErr w:type="spellEnd"/>
-            <w:r>
-              <w:t xml:space="preserve"> 6.2.1</w:t>
+            <w:r>
+              <w:t>fmt 6.2.1</w:t>
             </w:r>
           </w:p>
         </w:tc>
@@ -3380,7 +3212,6 @@
                 </w:rPr>
                 <w:t>://</w:t>
               </w:r>
-              <w:proofErr w:type="spellStart"/>
               <w:r>
                 <w:rPr>
                   <w:rStyle w:val="a5"/>
@@ -3390,7 +3221,6 @@
                 </w:rPr>
                 <w:t>github</w:t>
               </w:r>
-              <w:proofErr w:type="spellEnd"/>
               <w:r>
                 <w:rPr>
                   <w:rStyle w:val="a5"/>
@@ -3416,7 +3246,6 @@
                 </w:rPr>
                 <w:t>/</w:t>
               </w:r>
-              <w:proofErr w:type="spellStart"/>
               <w:r>
                 <w:rPr>
                   <w:rStyle w:val="a5"/>
@@ -3426,7 +3255,6 @@
                 </w:rPr>
                 <w:t>fmtlib</w:t>
               </w:r>
-              <w:proofErr w:type="spellEnd"/>
               <w:r>
                 <w:rPr>
                   <w:rStyle w:val="a5"/>
@@ -3435,7 +3263,6 @@
                 </w:rPr>
                 <w:t>/</w:t>
               </w:r>
-              <w:proofErr w:type="spellStart"/>
               <w:r>
                 <w:rPr>
                   <w:rStyle w:val="a5"/>
@@ -3445,7 +3272,6 @@
                 </w:rPr>
                 <w:t>fmt</w:t>
               </w:r>
-              <w:proofErr w:type="spellEnd"/>
               <w:r>
                 <w:rPr>
                   <w:rStyle w:val="a5"/>
@@ -3502,19 +3328,9 @@
               <w:pStyle w:val="a7"/>
               <w:keepNext/>
             </w:pPr>
-            <w:proofErr w:type="spellStart"/>
-            <w:r>
-              <w:t>Сериализация</w:t>
-            </w:r>
-            <w:proofErr w:type="spellEnd"/>
-            <w:r>
-              <w:t xml:space="preserve"> </w:t>
-            </w:r>
-            <w:proofErr w:type="spellStart"/>
-            <w:r>
-              <w:t>json</w:t>
-            </w:r>
-            <w:proofErr w:type="spellEnd"/>
+            <w:r>
+              <w:t>Сериализация json</w:t>
+            </w:r>
           </w:p>
         </w:tc>
         <w:tc>
@@ -3532,21 +3348,8 @@
               </w:rPr>
               <w:t>n</w:t>
             </w:r>
-            <w:proofErr w:type="spellStart"/>
-            <w:r>
-              <w:t>lohmann</w:t>
-            </w:r>
-            <w:proofErr w:type="spellEnd"/>
-            <w:r>
-              <w:t xml:space="preserve"> </w:t>
-            </w:r>
-            <w:proofErr w:type="spellStart"/>
-            <w:r>
-              <w:t>json</w:t>
-            </w:r>
-            <w:proofErr w:type="spellEnd"/>
-            <w:r>
-              <w:t xml:space="preserve"> 3.9.1</w:t>
+            <w:r>
+              <w:t>lohmann json 3.9.1</w:t>
             </w:r>
           </w:p>
         </w:tc>
@@ -3585,7 +3388,6 @@
                 </w:rPr>
                 <w:t>://</w:t>
               </w:r>
-              <w:proofErr w:type="spellStart"/>
               <w:r>
                 <w:rPr>
                   <w:rStyle w:val="a5"/>
@@ -3595,7 +3397,6 @@
                 </w:rPr>
                 <w:t>github</w:t>
               </w:r>
-              <w:proofErr w:type="spellEnd"/>
               <w:r>
                 <w:rPr>
                   <w:rStyle w:val="a5"/>
@@ -3621,7 +3422,6 @@
                 </w:rPr>
                 <w:t>/</w:t>
               </w:r>
-              <w:proofErr w:type="spellStart"/>
               <w:r>
                 <w:rPr>
                   <w:rStyle w:val="a5"/>
@@ -3631,7 +3431,6 @@
                 </w:rPr>
                 <w:t>nlohmann</w:t>
               </w:r>
-              <w:proofErr w:type="spellEnd"/>
               <w:r>
                 <w:rPr>
                   <w:rStyle w:val="a5"/>
@@ -3640,7 +3439,6 @@
                 </w:rPr>
                 <w:t>/</w:t>
               </w:r>
-              <w:proofErr w:type="spellStart"/>
               <w:r>
                 <w:rPr>
                   <w:rStyle w:val="a5"/>
@@ -3650,7 +3448,6 @@
                 </w:rPr>
                 <w:t>json</w:t>
               </w:r>
-              <w:proofErr w:type="spellEnd"/>
               <w:r>
                 <w:rPr>
                   <w:rStyle w:val="a5"/>
@@ -3724,11 +3521,9 @@
               <w:pStyle w:val="a7"/>
               <w:keepNext/>
             </w:pPr>
-            <w:proofErr w:type="spellStart"/>
             <w:r>
               <w:t>Парсинг</w:t>
             </w:r>
-            <w:proofErr w:type="spellEnd"/>
           </w:p>
         </w:tc>
         <w:tc>
@@ -3790,7 +3585,6 @@
                 </w:rPr>
                 <w:t>://</w:t>
               </w:r>
-              <w:proofErr w:type="spellStart"/>
               <w:r>
                 <w:rPr>
                   <w:rStyle w:val="a5"/>
@@ -3800,7 +3594,6 @@
                 </w:rPr>
                 <w:t>github</w:t>
               </w:r>
-              <w:proofErr w:type="spellEnd"/>
               <w:r>
                 <w:rPr>
                   <w:rStyle w:val="a5"/>
@@ -3826,7 +3619,6 @@
                 </w:rPr>
                 <w:t>/</w:t>
               </w:r>
-              <w:proofErr w:type="spellStart"/>
               <w:r>
                 <w:rPr>
                   <w:rStyle w:val="a5"/>
@@ -3836,7 +3628,6 @@
                 </w:rPr>
                 <w:t>antlr</w:t>
               </w:r>
-              <w:proofErr w:type="spellEnd"/>
               <w:r>
                 <w:rPr>
                   <w:rStyle w:val="a5"/>
@@ -3845,7 +3636,6 @@
                 </w:rPr>
                 <w:t>/</w:t>
               </w:r>
-              <w:proofErr w:type="spellStart"/>
               <w:r>
                 <w:rPr>
                   <w:rStyle w:val="a5"/>
@@ -3855,7 +3645,6 @@
                 </w:rPr>
                 <w:t>antlr</w:t>
               </w:r>
-              <w:proofErr w:type="spellEnd"/>
               <w:r>
                 <w:rPr>
                   <w:rStyle w:val="a5"/>
@@ -3937,13 +3726,8 @@
               <w:pStyle w:val="a7"/>
               <w:keepNext/>
             </w:pPr>
-            <w:proofErr w:type="spellStart"/>
-            <w:r>
-              <w:t>Сериализация</w:t>
-            </w:r>
-            <w:proofErr w:type="spellEnd"/>
-            <w:r>
-              <w:t xml:space="preserve"> ZIP/base64</w:t>
+            <w:r>
+              <w:t>Сериализация ZIP/base64</w:t>
             </w:r>
           </w:p>
         </w:tc>
@@ -3956,13 +3740,11 @@
               <w:pStyle w:val="a7"/>
               <w:keepNext/>
             </w:pPr>
-            <w:proofErr w:type="spellStart"/>
-            <w:r>
-              <w:t>Crypto</w:t>
-            </w:r>
-            <w:proofErr w:type="spellEnd"/>
-            <w:r>
-              <w:t>++ 8.2</w:t>
+            <w:r>
+              <w:t>Crypto++ 8.</w:t>
+            </w:r>
+            <w:r>
+              <w:t>6</w:t>
             </w:r>
           </w:p>
         </w:tc>
@@ -4062,7 +3844,6 @@
                 </w:rPr>
                 <w:t>://</w:t>
               </w:r>
-              <w:proofErr w:type="spellStart"/>
               <w:r>
                 <w:rPr>
                   <w:rStyle w:val="a5"/>
@@ -4072,7 +3853,6 @@
                 </w:rPr>
                 <w:t>nsis</w:t>
               </w:r>
-              <w:proofErr w:type="spellEnd"/>
               <w:r>
                 <w:rPr>
                   <w:rStyle w:val="a5"/>
@@ -4081,7 +3861,6 @@
                 </w:rPr>
                 <w:t>.</w:t>
               </w:r>
-              <w:proofErr w:type="spellStart"/>
               <w:r>
                 <w:rPr>
                   <w:rStyle w:val="a5"/>
@@ -4091,7 +3870,6 @@
                 </w:rPr>
                 <w:t>sourceforge</w:t>
               </w:r>
-              <w:proofErr w:type="spellEnd"/>
               <w:r>
                 <w:rPr>
                   <w:rStyle w:val="a5"/>

</xml_diff>

<commit_message>
Build 135 with RastrWin3 templates patch from the installer
</commit_message>
<xml_diff>
--- a/Docs/Руководство администратора RaidenEMS.docx
+++ b/Docs/Руководство администратора RaidenEMS.docx
@@ -340,7 +340,7 @@
           <w:noProof/>
           <w:lang w:val="en-US"/>
         </w:rPr>
-        <w:t>08.08.23</w:t>
+        <w:t>07.10.23</w:t>
       </w:r>
       <w:r>
         <w:rPr>
@@ -722,7 +722,7 @@
                 <w:noProof/>
                 <w:webHidden/>
               </w:rPr>
-              <w:t>4</w:t>
+              <w:t>5</w:t>
             </w:r>
             <w:r>
               <w:rPr>
@@ -2081,6 +2081,71 @@
     </w:p>
     <w:p>
       <w:r>
+        <w:t>Также контролируется версия средств компиляции кода:</w:t>
+      </w:r>
+    </w:p>
+    <w:p>
+      <w:pPr>
+        <w:pStyle w:val="af0"/>
+        <w:rPr>
+          <w:sz w:val="16"/>
+          <w:szCs w:val="16"/>
+        </w:rPr>
+      </w:pPr>
+      <w:r>
+        <w:rPr>
+          <w:sz w:val="16"/>
+          <w:szCs w:val="16"/>
+        </w:rPr>
+        <w:t>"%PROGRAMFILES(X86)%\Microsoft Visual Studio\Installer\vswhere.exe" -latest -products * -property catalog_productDisplayVersion</w:t>
+      </w:r>
+    </w:p>
+    <w:p>
+      <w:r>
+        <w:t xml:space="preserve">И наличие </w:t>
+      </w:r>
+      <w:r>
+        <w:t>рабочей нагрузк</w:t>
+      </w:r>
+      <w:r>
+        <w:t>и</w:t>
+      </w:r>
+      <w:r>
+        <w:t xml:space="preserve"> для разработки нативных приложений на </w:t>
+      </w:r>
+      <w:r>
+        <w:rPr>
+          <w:lang w:val="en-US"/>
+        </w:rPr>
+        <w:t>C</w:t>
+      </w:r>
+      <w:r>
+        <w:t>++</w:t>
+      </w:r>
+      <w:r>
+        <w:t>:</w:t>
+      </w:r>
+    </w:p>
+    <w:p>
+      <w:pPr>
+        <w:pStyle w:val="af0"/>
+      </w:pPr>
+      <w:r>
+        <w:t>"</w:t>
+      </w:r>
+      <w:r>
+        <w:rPr>
+          <w:sz w:val="16"/>
+          <w:szCs w:val="16"/>
+        </w:rPr>
+        <w:t>%PROGRAMFILES(X86)%</w:t>
+      </w:r>
+      <w:r>
+        <w:t>\Microsoft Visual Studio\Installer\vswhere.exe" -latest -requires Microsoft.VisualStudio.Workload.NativeDesktop'</w:t>
+      </w:r>
+    </w:p>
+    <w:p>
+      <w:r>
         <w:t xml:space="preserve">Результаты проверки совместимости на первой странице программы инсталляции отображаются для средств компиляции и установок </w:t>
       </w:r>
       <w:r>
@@ -2503,13 +2568,97 @@
         </w:numPr>
       </w:pPr>
       <w:r>
+        <w:t>Модификация шаблонов «динамика</w:t>
+      </w:r>
+      <w:r>
+        <w:t>.</w:t>
+      </w:r>
+      <w:r>
+        <w:rPr>
+          <w:lang w:val="en-US"/>
+        </w:rPr>
+        <w:t>rst</w:t>
+      </w:r>
+      <w:r>
+        <w:t>» и «</w:t>
+      </w:r>
+      <w:r>
+        <w:rPr>
+          <w:lang w:val="en-US"/>
+        </w:rPr>
+        <w:t>poisk</w:t>
+      </w:r>
+      <w:r>
+        <w:t>.</w:t>
+      </w:r>
+      <w:r>
+        <w:rPr>
+          <w:lang w:val="en-US"/>
+        </w:rPr>
+        <w:t>os</w:t>
+      </w:r>
+      <w:r>
+        <w:t xml:space="preserve">» в папке документов </w:t>
+      </w:r>
+      <w:r>
+        <w:rPr>
+          <w:lang w:val="en-US"/>
+        </w:rPr>
+        <w:t>RastrWin</w:t>
+      </w:r>
+      <w:r>
+        <w:t xml:space="preserve">3. </w:t>
+      </w:r>
+      <w:r>
+        <w:t>Расположение папки определяется по данным реестра. Модификация состоит в добавлении/обновлении таблицы «</w:t>
+      </w:r>
+      <w:r>
+        <w:rPr>
+          <w:lang w:val="en-US"/>
+        </w:rPr>
+        <w:t>RaidenParameters</w:t>
+      </w:r>
+      <w:r>
+        <w:t xml:space="preserve">», которая может изменяться в процессе развития </w:t>
+      </w:r>
+      <w:r>
+        <w:rPr>
+          <w:lang w:val="en-US"/>
+        </w:rPr>
+        <w:t>RaidenEMS</w:t>
+      </w:r>
+      <w:r>
+        <w:t xml:space="preserve">. </w:t>
+      </w:r>
+      <w:r>
+        <w:t>Никаких иных изменений в шаблонах пока не выполняется.</w:t>
+      </w:r>
+    </w:p>
+    <w:p>
+      <w:pPr>
+        <w:pStyle w:val="a4"/>
+        <w:numPr>
+          <w:ilvl w:val="0"/>
+          <w:numId w:val="1"/>
+        </w:numPr>
+      </w:pPr>
+      <w:r>
         <w:t xml:space="preserve">Создание программы деинсталляции </w:t>
       </w:r>
       <w:r>
         <w:rPr>
           <w:lang w:val="en-US"/>
         </w:rPr>
-        <w:t>RaidenEMSUninistall.exe</w:t>
+        <w:t>RaidenEMSUninistall</w:t>
+      </w:r>
+      <w:r>
+        <w:t>.</w:t>
+      </w:r>
+      <w:r>
+        <w:rPr>
+          <w:lang w:val="en-US"/>
+        </w:rPr>
+        <w:t>exe</w:t>
       </w:r>
     </w:p>
     <w:p>
@@ -2518,6 +2667,7 @@
       </w:pPr>
       <w:bookmarkStart w:id="3" w:name="_Toc127571788"/>
       <w:r>
+        <w:lastRenderedPageBreak/>
         <w:t>Отмена установки</w:t>
       </w:r>
       <w:bookmarkEnd w:id="3"/>
@@ -2573,6 +2723,11 @@
       </w:r>
     </w:p>
     <w:p>
+      <w:pPr>
+        <w:rPr>
+          <w:lang w:val="en-US"/>
+        </w:rPr>
+      </w:pPr>
       <w:r>
         <w:t xml:space="preserve">Никакие компоненты </w:t>
       </w:r>
@@ -2624,6 +2779,81 @@
       <w:r>
         <w:t xml:space="preserve"> ЭМПП альтернативным методом.</w:t>
       </w:r>
+      <w:r>
+        <w:t xml:space="preserve"> Также остаются модификации, выполненные в шаблонах </w:t>
+      </w:r>
+      <w:r>
+        <w:t>«динамика</w:t>
+      </w:r>
+      <w:r>
+        <w:t>.</w:t>
+      </w:r>
+      <w:r>
+        <w:rPr>
+          <w:lang w:val="en-US"/>
+        </w:rPr>
+        <w:t>rst</w:t>
+      </w:r>
+      <w:r>
+        <w:t>» и «</w:t>
+      </w:r>
+      <w:r>
+        <w:rPr>
+          <w:lang w:val="en-US"/>
+        </w:rPr>
+        <w:t>poisk</w:t>
+      </w:r>
+      <w:r>
+        <w:t>.</w:t>
+      </w:r>
+      <w:r>
+        <w:rPr>
+          <w:lang w:val="en-US"/>
+        </w:rPr>
+        <w:t>os</w:t>
+      </w:r>
+      <w:r>
+        <w:t>»</w:t>
+      </w:r>
+      <w:r>
+        <w:t>. При необходимости (</w:t>
+      </w:r>
+      <w:r>
+        <w:rPr>
+          <w:lang w:val="en-US"/>
+        </w:rPr>
+        <w:t>paranoid</w:t>
+      </w:r>
+      <w:r>
+        <w:t xml:space="preserve"> </w:t>
+      </w:r>
+      <w:r>
+        <w:rPr>
+          <w:lang w:val="en-US"/>
+        </w:rPr>
+        <w:t>mode</w:t>
+      </w:r>
+      <w:r>
+        <w:t>)</w:t>
+      </w:r>
+      <w:r>
+        <w:t xml:space="preserve">, их можно восстановить средствами </w:t>
+      </w:r>
+      <w:r>
+        <w:rPr>
+          <w:lang w:val="en-US"/>
+        </w:rPr>
+        <w:t>RastrWin</w:t>
+      </w:r>
+      <w:r>
+        <w:t xml:space="preserve">3 с помощью обслуживания рабочей области (см. Руководство </w:t>
+      </w:r>
+      <w:r>
+        <w:rPr>
+          <w:lang w:val="en-US"/>
+        </w:rPr>
+        <w:t>RastrWin3).</w:t>
+      </w:r>
     </w:p>
     <w:p>
       <w:pPr>
@@ -2631,7 +2861,6 @@
       </w:pPr>
       <w:bookmarkStart w:id="4" w:name="_Toc127571789"/>
       <w:r>
-        <w:lastRenderedPageBreak/>
         <w:t xml:space="preserve">Перечень компонентов, использованных для сборки </w:t>
       </w:r>
       <w:r>

</xml_diff>

<commit_message>
Alternative check for C++ workload in the installer
</commit_message>
<xml_diff>
--- a/Docs/Руководство администратора RaidenEMS.docx
+++ b/Docs/Руководство администратора RaidenEMS.docx
@@ -340,7 +340,7 @@
           <w:noProof/>
           <w:lang w:val="en-US"/>
         </w:rPr>
-        <w:t>07.10.23</w:t>
+        <w:t>10.10.23</w:t>
       </w:r>
       <w:r>
         <w:rPr>
@@ -931,6 +931,61 @@
             <w:pPr>
               <w:pStyle w:val="a7"/>
               <w:jc w:val="right"/>
+            </w:pPr>
+            <w:r>
+              <w:t>10.10.23</w:t>
+            </w:r>
+          </w:p>
+        </w:tc>
+        <w:tc>
+          <w:tcPr>
+            <w:tcW w:w="1570" w:type="pct"/>
+          </w:tcPr>
+          <w:p>
+            <w:pPr>
+              <w:pStyle w:val="a7"/>
+              <w:jc w:val="right"/>
+            </w:pPr>
+            <w:r>
+              <w:t>Машалов Е.В.</w:t>
+            </w:r>
+          </w:p>
+        </w:tc>
+        <w:tc>
+          <w:tcPr>
+            <w:tcW w:w="2385" w:type="pct"/>
+          </w:tcPr>
+          <w:p>
+            <w:pPr>
+              <w:pStyle w:val="a7"/>
+            </w:pPr>
+            <w:r>
+              <w:t xml:space="preserve">Добавлено описание проверки наличия рабочей нагрузки </w:t>
+            </w:r>
+            <w:r>
+              <w:rPr>
+                <w:lang w:val="en-US"/>
+              </w:rPr>
+              <w:t>C</w:t>
+            </w:r>
+            <w:r>
+              <w:t xml:space="preserve">++ </w:t>
+            </w:r>
+            <w:r>
+              <w:t>при установке</w:t>
+            </w:r>
+          </w:p>
+        </w:tc>
+      </w:tr>
+      <w:tr>
+        <w:tc>
+          <w:tcPr>
+            <w:tcW w:w="1046" w:type="pct"/>
+          </w:tcPr>
+          <w:p>
+            <w:pPr>
+              <w:pStyle w:val="a7"/>
+              <w:jc w:val="right"/>
               <w:rPr>
                 <w:lang w:val="en-US"/>
               </w:rPr>
@@ -1909,6 +1964,7 @@
         <w:t xml:space="preserve"> </w:t>
       </w:r>
       <w:r>
+        <w:lastRenderedPageBreak/>
         <w:t>к</w:t>
       </w:r>
       <w:r>
@@ -1957,7 +2013,6 @@
         <w:t xml:space="preserve"> </w:t>
       </w:r>
       <w:r>
-        <w:lastRenderedPageBreak/>
         <w:t xml:space="preserve">Данный модуль </w:t>
       </w:r>
       <w:r>
@@ -2102,16 +2157,7 @@
     </w:p>
     <w:p>
       <w:r>
-        <w:t xml:space="preserve">И наличие </w:t>
-      </w:r>
-      <w:r>
-        <w:t>рабочей нагрузк</w:t>
-      </w:r>
-      <w:r>
-        <w:t>и</w:t>
-      </w:r>
-      <w:r>
-        <w:t xml:space="preserve"> для разработки нативных приложений на </w:t>
+        <w:t xml:space="preserve">И наличие рабочей нагрузки для разработки нативных приложений на </w:t>
       </w:r>
       <w:r>
         <w:rPr>
@@ -2142,6 +2188,28 @@
       </w:r>
       <w:r>
         <w:t>\Microsoft Visual Studio\Installer\vswhere.exe" -latest -requires Microsoft.VisualStudio.Workload.NativeDesktop'</w:t>
+      </w:r>
+    </w:p>
+    <w:p>
+      <w:pPr>
+        <w:ind w:firstLine="0"/>
+        <w:rPr>
+          <w:lang w:val="en-US"/>
+        </w:rPr>
+      </w:pPr>
+      <w:r>
+        <w:t>либо</w:t>
+      </w:r>
+    </w:p>
+    <w:p>
+      <w:pPr>
+        <w:pStyle w:val="af0"/>
+      </w:pPr>
+      <w:r>
+        <w:rPr>
+          <w:shd w:val="clear" w:color="auto" w:fill="FFFFFF"/>
+        </w:rPr>
+        <w:t>"%PROGRAMFILES(x86)%\Microsoft Visual Studio\Installer\vswhere.exe" -products * -latest -requires Microsoft.VisualStudio.ComponentGroup.NativeDesktop.Core</w:t>
       </w:r>
     </w:p>
     <w:p>
@@ -2610,7 +2678,11 @@
         <w:t xml:space="preserve">3. </w:t>
       </w:r>
       <w:r>
-        <w:t>Расположение папки определяется по данным реестра. Модификация состоит в добавлении/обновлении таблицы «</w:t>
+        <w:t xml:space="preserve">Расположение папки определяется по данным реестра. Модификация состоит в </w:t>
+      </w:r>
+      <w:r>
+        <w:lastRenderedPageBreak/>
+        <w:t>добавлении/обновлении таблицы «</w:t>
       </w:r>
       <w:r>
         <w:rPr>
@@ -2667,7 +2739,6 @@
       </w:pPr>
       <w:bookmarkStart w:id="3" w:name="_Toc127571788"/>
       <w:r>
-        <w:lastRenderedPageBreak/>
         <w:t>Отмена установки</w:t>
       </w:r>
       <w:bookmarkEnd w:id="3"/>
@@ -2780,10 +2851,7 @@
         <w:t xml:space="preserve"> ЭМПП альтернативным методом.</w:t>
       </w:r>
       <w:r>
-        <w:t xml:space="preserve"> Также остаются модификации, выполненные в шаблонах </w:t>
-      </w:r>
-      <w:r>
-        <w:t>«динамика</w:t>
+        <w:t xml:space="preserve"> Также остаются модификации, выполненные в шаблонах «динамика</w:t>
       </w:r>
       <w:r>
         <w:t>.</w:t>
@@ -2813,10 +2881,7 @@
         <w:t>os</w:t>
       </w:r>
       <w:r>
-        <w:t>»</w:t>
-      </w:r>
-      <w:r>
-        <w:t>. При необходимости (</w:t>
+        <w:t>». При необходимости (</w:t>
       </w:r>
       <w:r>
         <w:rPr>

</xml_diff>